<commit_message>
Possible readmission models added
</commit_message>
<xml_diff>
--- a/Development/Manuscript/Tables and Figures 25 July 2023.docx
+++ b/Development/Manuscript/Tables and Figures 25 July 2023.docx
@@ -13582,7 +13582,25 @@
                 <w:szCs w:val="20"/>
                 <w:lang w:eastAsia="nl-NL"/>
               </w:rPr>
-              <w:t>PTH, (PTH at baseline - postoperative PTH after 24 hours) /(PTH at baseline) x 100%; Corrected calcium, measured calcium (mmol/L) + 0.016 x (34 - albumin (g/L)); LND, lymph node dissection.</w:t>
+              <w:t>PTH, (PTH at baseline - postoperative PTH after 24 hours) /</w:t>
+            </w:r>
+            <w:r>
+              <w:rPr>
+                <w:rFonts w:ascii="Times New Roman" w:eastAsia="Times New Roman" w:hAnsi="Times New Roman" w:cs="Times New Roman"/>
+                <w:sz w:val="20"/>
+                <w:szCs w:val="20"/>
+                <w:lang w:eastAsia="nl-NL"/>
+              </w:rPr>
+              <w:t xml:space="preserve"> </w:t>
+            </w:r>
+            <w:r>
+              <w:rPr>
+                <w:rFonts w:ascii="Times New Roman" w:eastAsia="Times New Roman" w:hAnsi="Times New Roman" w:cs="Times New Roman"/>
+                <w:sz w:val="20"/>
+                <w:szCs w:val="20"/>
+                <w:lang w:eastAsia="nl-NL"/>
+              </w:rPr>
+              <w:t>(PTH at baseline) x 100%; Corrected calcium, measured calcium (mmol/L) + 0.016 x (34 - albumin (g/L)); LND, lymph node dissection.</w:t>
             </w:r>
           </w:p>
         </w:tc>
@@ -13593,22 +13611,6 @@
         <w:spacing w:after="0"/>
         <w:rPr>
           <w:rFonts w:ascii="Arial" w:eastAsiaTheme="minorEastAsia" w:hAnsi="Arial" w:cs="Arial"/>
-        </w:rPr>
-      </w:pPr>
-    </w:p>
-    <w:p>
-      <w:pPr>
-        <w:spacing w:after="0"/>
-        <w:rPr>
-          <w:rFonts w:ascii="Arial" w:hAnsi="Arial" w:cs="Arial"/>
-        </w:rPr>
-      </w:pPr>
-    </w:p>
-    <w:p>
-      <w:pPr>
-        <w:spacing w:after="0"/>
-        <w:rPr>
-          <w:rFonts w:ascii="Arial" w:hAnsi="Arial" w:cs="Arial"/>
         </w:rPr>
       </w:pPr>
     </w:p>
@@ -13883,7 +13885,7 @@
         </w:tc>
         <w:tc>
           <w:tcPr>
-            <w:tcW w:w="1701" w:type="dxa"/>
+            <w:tcW w:w="1705" w:type="dxa"/>
           </w:tcPr>
           <w:p>
             <w:pPr>
@@ -14024,7 +14026,7 @@
         </w:tc>
         <w:tc>
           <w:tcPr>
-            <w:tcW w:w="1701" w:type="dxa"/>
+            <w:tcW w:w="1705" w:type="dxa"/>
           </w:tcPr>
           <w:p>
             <w:pPr>
@@ -14113,7 +14115,7 @@
         </w:tc>
         <w:tc>
           <w:tcPr>
-            <w:tcW w:w="1701" w:type="dxa"/>
+            <w:tcW w:w="1705" w:type="dxa"/>
           </w:tcPr>
           <w:p>
             <w:pPr>
@@ -14208,7 +14210,7 @@
         </w:tc>
         <w:tc>
           <w:tcPr>
-            <w:tcW w:w="1701" w:type="dxa"/>
+            <w:tcW w:w="1705" w:type="dxa"/>
           </w:tcPr>
           <w:p>
             <w:pPr>
@@ -14337,7 +14339,7 @@
         </w:tc>
         <w:tc>
           <w:tcPr>
-            <w:tcW w:w="1701" w:type="dxa"/>
+            <w:tcW w:w="1705" w:type="dxa"/>
           </w:tcPr>
           <w:p>
             <w:pPr>
@@ -14390,13 +14392,4534 @@
           <w:b/>
         </w:rPr>
       </w:pPr>
-      <w:r>
+    </w:p>
+    <w:p>
+      <w:pPr>
         <w:rPr>
           <w:rFonts w:ascii="Arial" w:hAnsi="Arial" w:cs="Arial"/>
           <w:b/>
         </w:rPr>
-        <w:br w:type="page"/>
+        <w:sectPr>
+          <w:pgSz w:w="12240" w:h="15840"/>
+          <w:pgMar w:top="1417" w:right="1417" w:bottom="1417" w:left="1417" w:header="708" w:footer="708" w:gutter="0"/>
+          <w:cols w:space="708"/>
+          <w:docGrid w:linePitch="326"/>
+        </w:sectPr>
+      </w:pPr>
+    </w:p>
+    <w:tbl>
+      <w:tblPr>
+        <w:tblW w:w="13207" w:type="dxa"/>
+        <w:tblBorders>
+          <w:top w:val="single" w:sz="4" w:space="0" w:color="auto"/>
+          <w:left w:val="single" w:sz="4" w:space="0" w:color="auto"/>
+          <w:bottom w:val="single" w:sz="4" w:space="0" w:color="auto"/>
+          <w:right w:val="single" w:sz="4" w:space="0" w:color="auto"/>
+          <w:insideH w:val="single" w:sz="4" w:space="0" w:color="auto"/>
+          <w:insideV w:val="single" w:sz="4" w:space="0" w:color="auto"/>
+        </w:tblBorders>
+        <w:tblCellMar>
+          <w:left w:w="70" w:type="dxa"/>
+          <w:right w:w="70" w:type="dxa"/>
+        </w:tblCellMar>
+        <w:tblLook w:val="04A0" w:firstRow="1" w:lastRow="0" w:firstColumn="1" w:lastColumn="0" w:noHBand="0" w:noVBand="1"/>
+      </w:tblPr>
+      <w:tblGrid>
+        <w:gridCol w:w="3900"/>
+        <w:gridCol w:w="546"/>
+        <w:gridCol w:w="1202"/>
+        <w:gridCol w:w="571"/>
+        <w:gridCol w:w="546"/>
+        <w:gridCol w:w="1202"/>
+        <w:gridCol w:w="571"/>
+        <w:gridCol w:w="546"/>
+        <w:gridCol w:w="1233"/>
+        <w:gridCol w:w="571"/>
+        <w:gridCol w:w="546"/>
+        <w:gridCol w:w="1202"/>
+        <w:gridCol w:w="571"/>
+      </w:tblGrid>
+      <w:tr>
+        <w:trPr>
+          <w:trHeight w:val="57"/>
+        </w:trPr>
+        <w:tc>
+          <w:tcPr>
+            <w:tcW w:w="13207" w:type="dxa"/>
+            <w:gridSpan w:val="13"/>
+          </w:tcPr>
+          <w:p>
+            <w:pPr>
+              <w:spacing w:after="0"/>
+              <w:rPr>
+                <w:rFonts w:ascii="Times New Roman" w:hAnsi="Times New Roman" w:cs="Times New Roman"/>
+                <w:sz w:val="20"/>
+                <w:szCs w:val="20"/>
+              </w:rPr>
+            </w:pPr>
+            <w:r>
+              <w:rPr>
+                <w:rFonts w:ascii="Times New Roman" w:hAnsi="Times New Roman" w:cs="Times New Roman"/>
+                <w:b/>
+                <w:sz w:val="20"/>
+                <w:szCs w:val="20"/>
+              </w:rPr>
+              <w:lastRenderedPageBreak/>
+              <w:t xml:space="preserve">Table 4. </w:t>
+            </w:r>
+            <w:r>
+              <w:rPr>
+                <w:rFonts w:ascii="Times New Roman" w:hAnsi="Times New Roman" w:cs="Times New Roman"/>
+                <w:sz w:val="20"/>
+                <w:szCs w:val="20"/>
+              </w:rPr>
+              <w:t xml:space="preserve">Full, </w:t>
+            </w:r>
+            <w:r>
+              <w:rPr>
+                <w:rFonts w:ascii="Times New Roman" w:hAnsi="Times New Roman" w:cs="Times New Roman"/>
+                <w:sz w:val="20"/>
+                <w:szCs w:val="20"/>
+              </w:rPr>
+              <w:t>refitted, and redeveloped</w:t>
+            </w:r>
+            <w:r>
+              <w:rPr>
+                <w:rFonts w:ascii="Times New Roman" w:hAnsi="Times New Roman" w:cs="Times New Roman"/>
+                <w:sz w:val="20"/>
+                <w:szCs w:val="20"/>
+              </w:rPr>
+              <w:t xml:space="preserve"> model predicting </w:t>
+            </w:r>
+            <w:r>
+              <w:rPr>
+                <w:rFonts w:ascii="Times New Roman" w:hAnsi="Times New Roman" w:cs="Times New Roman"/>
+                <w:sz w:val="20"/>
+                <w:szCs w:val="20"/>
+              </w:rPr>
+              <w:t>readmission</w:t>
+            </w:r>
+            <w:r>
+              <w:rPr>
+                <w:rFonts w:ascii="Times New Roman" w:hAnsi="Times New Roman" w:cs="Times New Roman"/>
+                <w:sz w:val="20"/>
+                <w:szCs w:val="20"/>
+              </w:rPr>
+              <w:t xml:space="preserve"> </w:t>
+            </w:r>
+            <w:commentRangeStart w:id="1"/>
+            <w:r>
+              <w:rPr>
+                <w:rFonts w:ascii="Times New Roman" w:hAnsi="Times New Roman" w:cs="Times New Roman"/>
+                <w:sz w:val="20"/>
+                <w:szCs w:val="20"/>
+              </w:rPr>
+              <w:t>with</w:t>
+            </w:r>
+            <w:r>
+              <w:rPr>
+                <w:rFonts w:ascii="Times New Roman" w:hAnsi="Times New Roman" w:cs="Times New Roman"/>
+                <w:sz w:val="20"/>
+                <w:szCs w:val="20"/>
+              </w:rPr>
+              <w:t>out shrinkage</w:t>
+            </w:r>
+            <w:commentRangeEnd w:id="1"/>
+            <w:r>
+              <w:rPr>
+                <w:rStyle w:val="CommentReference"/>
+                <w:rFonts w:ascii="Times New Roman" w:hAnsi="Times New Roman" w:cs="Times New Roman"/>
+                <w:sz w:val="20"/>
+                <w:szCs w:val="20"/>
+              </w:rPr>
+              <w:commentReference w:id="1"/>
+            </w:r>
+            <w:r>
+              <w:rPr>
+                <w:rFonts w:ascii="Times New Roman" w:hAnsi="Times New Roman" w:cs="Times New Roman"/>
+                <w:sz w:val="20"/>
+                <w:szCs w:val="20"/>
+              </w:rPr>
+              <w:t>.</w:t>
+            </w:r>
+          </w:p>
+        </w:tc>
+      </w:tr>
+      <w:tr>
+        <w:trPr>
+          <w:trHeight w:val="57"/>
+        </w:trPr>
+        <w:tc>
+          <w:tcPr>
+            <w:tcW w:w="0" w:type="auto"/>
+            <w:shd w:val="clear" w:color="auto" w:fill="auto"/>
+            <w:noWrap/>
+            <w:hideMark/>
+          </w:tcPr>
+          <w:p>
+            <w:pPr>
+              <w:spacing w:after="0"/>
+              <w:jc w:val="center"/>
+              <w:rPr>
+                <w:rFonts w:ascii="Times New Roman" w:eastAsia="Times New Roman" w:hAnsi="Times New Roman" w:cs="Times New Roman"/>
+                <w:color w:val="000000"/>
+                <w:sz w:val="20"/>
+                <w:szCs w:val="20"/>
+                <w:lang w:eastAsia="nl-NL"/>
+              </w:rPr>
+            </w:pPr>
+          </w:p>
+        </w:tc>
+        <w:tc>
+          <w:tcPr>
+            <w:tcW w:w="0" w:type="auto"/>
+            <w:gridSpan w:val="3"/>
+            <w:shd w:val="clear" w:color="auto" w:fill="auto"/>
+            <w:noWrap/>
+            <w:hideMark/>
+          </w:tcPr>
+          <w:p>
+            <w:pPr>
+              <w:spacing w:after="0"/>
+              <w:jc w:val="center"/>
+              <w:rPr>
+                <w:rFonts w:ascii="Times New Roman" w:eastAsia="Times New Roman" w:hAnsi="Times New Roman" w:cs="Times New Roman"/>
+                <w:color w:val="000000"/>
+                <w:sz w:val="20"/>
+                <w:szCs w:val="20"/>
+                <w:lang w:eastAsia="nl-NL"/>
+              </w:rPr>
+            </w:pPr>
+            <w:r>
+              <w:rPr>
+                <w:rFonts w:ascii="Times New Roman" w:eastAsia="Times New Roman" w:hAnsi="Times New Roman" w:cs="Times New Roman"/>
+                <w:color w:val="000000"/>
+                <w:sz w:val="20"/>
+                <w:szCs w:val="20"/>
+                <w:lang w:eastAsia="nl-NL"/>
+              </w:rPr>
+              <w:t>Refitted f</w:t>
+            </w:r>
+            <w:r>
+              <w:rPr>
+                <w:rFonts w:ascii="Times New Roman" w:eastAsia="Times New Roman" w:hAnsi="Times New Roman" w:cs="Times New Roman"/>
+                <w:color w:val="000000"/>
+                <w:sz w:val="20"/>
+                <w:szCs w:val="20"/>
+                <w:lang w:eastAsia="nl-NL"/>
+              </w:rPr>
+              <w:t>ull model</w:t>
+            </w:r>
+          </w:p>
+        </w:tc>
+        <w:tc>
+          <w:tcPr>
+            <w:tcW w:w="0" w:type="auto"/>
+            <w:gridSpan w:val="3"/>
+            <w:shd w:val="clear" w:color="auto" w:fill="auto"/>
+            <w:noWrap/>
+            <w:hideMark/>
+          </w:tcPr>
+          <w:p>
+            <w:pPr>
+              <w:spacing w:after="0"/>
+              <w:jc w:val="center"/>
+              <w:rPr>
+                <w:rFonts w:ascii="Times New Roman" w:eastAsia="Times New Roman" w:hAnsi="Times New Roman" w:cs="Times New Roman"/>
+                <w:color w:val="000000"/>
+                <w:sz w:val="20"/>
+                <w:szCs w:val="20"/>
+                <w:lang w:eastAsia="nl-NL"/>
+              </w:rPr>
+            </w:pPr>
+            <w:r>
+              <w:rPr>
+                <w:rFonts w:ascii="Times New Roman" w:eastAsia="Times New Roman" w:hAnsi="Times New Roman" w:cs="Times New Roman"/>
+                <w:color w:val="000000"/>
+                <w:sz w:val="20"/>
+                <w:szCs w:val="20"/>
+                <w:lang w:eastAsia="nl-NL"/>
+              </w:rPr>
+              <w:t xml:space="preserve">Refitted </w:t>
+            </w:r>
+            <w:r>
+              <w:rPr>
+                <w:rFonts w:ascii="Times New Roman" w:eastAsia="Times New Roman" w:hAnsi="Times New Roman" w:cs="Times New Roman"/>
+                <w:color w:val="000000"/>
+                <w:sz w:val="20"/>
+                <w:szCs w:val="20"/>
+                <w:lang w:eastAsia="nl-NL"/>
+              </w:rPr>
+              <w:t xml:space="preserve">final </w:t>
+            </w:r>
+            <w:r>
+              <w:rPr>
+                <w:rFonts w:ascii="Times New Roman" w:eastAsia="Times New Roman" w:hAnsi="Times New Roman" w:cs="Times New Roman"/>
+                <w:color w:val="000000"/>
+                <w:sz w:val="20"/>
+                <w:szCs w:val="20"/>
+                <w:lang w:eastAsia="nl-NL"/>
+              </w:rPr>
+              <w:t>model</w:t>
+            </w:r>
+          </w:p>
+        </w:tc>
+        <w:tc>
+          <w:tcPr>
+            <w:tcW w:w="2162" w:type="dxa"/>
+            <w:gridSpan w:val="3"/>
+          </w:tcPr>
+          <w:p>
+            <w:pPr>
+              <w:spacing w:after="0"/>
+              <w:jc w:val="center"/>
+              <w:rPr>
+                <w:rFonts w:ascii="Times New Roman" w:eastAsia="Times New Roman" w:hAnsi="Times New Roman" w:cs="Times New Roman"/>
+                <w:color w:val="000000"/>
+                <w:sz w:val="20"/>
+                <w:szCs w:val="20"/>
+                <w:lang w:eastAsia="nl-NL"/>
+              </w:rPr>
+            </w:pPr>
+            <w:r>
+              <w:rPr>
+                <w:rFonts w:ascii="Times New Roman" w:eastAsia="Times New Roman" w:hAnsi="Times New Roman" w:cs="Times New Roman"/>
+                <w:color w:val="000000"/>
+                <w:sz w:val="20"/>
+                <w:szCs w:val="20"/>
+                <w:lang w:eastAsia="nl-NL"/>
+              </w:rPr>
+              <w:t>Calibrated model</w:t>
+            </w:r>
+          </w:p>
+        </w:tc>
+        <w:tc>
+          <w:tcPr>
+            <w:tcW w:w="0" w:type="auto"/>
+            <w:gridSpan w:val="3"/>
+            <w:shd w:val="clear" w:color="auto" w:fill="auto"/>
+            <w:noWrap/>
+            <w:hideMark/>
+          </w:tcPr>
+          <w:p>
+            <w:pPr>
+              <w:spacing w:after="0"/>
+              <w:jc w:val="center"/>
+              <w:rPr>
+                <w:rFonts w:ascii="Times New Roman" w:eastAsia="Times New Roman" w:hAnsi="Times New Roman" w:cs="Times New Roman"/>
+                <w:color w:val="000000"/>
+                <w:sz w:val="20"/>
+                <w:szCs w:val="20"/>
+                <w:lang w:eastAsia="nl-NL"/>
+              </w:rPr>
+            </w:pPr>
+            <w:r>
+              <w:rPr>
+                <w:rFonts w:ascii="Times New Roman" w:eastAsia="Times New Roman" w:hAnsi="Times New Roman" w:cs="Times New Roman"/>
+                <w:color w:val="000000"/>
+                <w:sz w:val="20"/>
+                <w:szCs w:val="20"/>
+                <w:lang w:eastAsia="nl-NL"/>
+              </w:rPr>
+              <w:t>Redeveloped model</w:t>
+            </w:r>
+          </w:p>
+        </w:tc>
+      </w:tr>
+      <w:tr>
+        <w:trPr>
+          <w:trHeight w:val="57"/>
+        </w:trPr>
+        <w:tc>
+          <w:tcPr>
+            <w:tcW w:w="0" w:type="auto"/>
+            <w:shd w:val="clear" w:color="auto" w:fill="auto"/>
+            <w:noWrap/>
+          </w:tcPr>
+          <w:p>
+            <w:pPr>
+              <w:spacing w:after="0"/>
+              <w:jc w:val="center"/>
+              <w:rPr>
+                <w:rFonts w:ascii="Times New Roman" w:eastAsia="Times New Roman" w:hAnsi="Times New Roman" w:cs="Times New Roman"/>
+                <w:color w:val="000000"/>
+                <w:sz w:val="20"/>
+                <w:szCs w:val="20"/>
+                <w:lang w:eastAsia="nl-NL"/>
+              </w:rPr>
+            </w:pPr>
+          </w:p>
+        </w:tc>
+        <w:tc>
+          <w:tcPr>
+            <w:tcW w:w="0" w:type="auto"/>
+            <w:shd w:val="clear" w:color="auto" w:fill="auto"/>
+            <w:noWrap/>
+          </w:tcPr>
+          <w:p>
+            <w:pPr>
+              <w:spacing w:after="0"/>
+              <w:jc w:val="center"/>
+              <w:rPr>
+                <w:rFonts w:ascii="Times New Roman" w:eastAsia="Times New Roman" w:hAnsi="Times New Roman" w:cs="Times New Roman"/>
+                <w:color w:val="000000"/>
+                <w:sz w:val="20"/>
+                <w:szCs w:val="20"/>
+                <w:lang w:eastAsia="nl-NL"/>
+              </w:rPr>
+            </w:pPr>
+            <w:r>
+              <w:rPr>
+                <w:rFonts w:ascii="Times New Roman" w:eastAsia="Times New Roman" w:hAnsi="Times New Roman" w:cs="Times New Roman"/>
+                <w:color w:val="000000"/>
+                <w:sz w:val="20"/>
+                <w:szCs w:val="20"/>
+                <w:lang w:eastAsia="nl-NL"/>
+              </w:rPr>
+              <w:t>OR</w:t>
+            </w:r>
+          </w:p>
+        </w:tc>
+        <w:tc>
+          <w:tcPr>
+            <w:tcW w:w="0" w:type="auto"/>
+            <w:shd w:val="clear" w:color="auto" w:fill="auto"/>
+            <w:noWrap/>
+          </w:tcPr>
+          <w:p>
+            <w:pPr>
+              <w:spacing w:after="0"/>
+              <w:jc w:val="center"/>
+              <w:rPr>
+                <w:rFonts w:ascii="Times New Roman" w:eastAsia="Times New Roman" w:hAnsi="Times New Roman" w:cs="Times New Roman"/>
+                <w:color w:val="000000"/>
+                <w:sz w:val="20"/>
+                <w:szCs w:val="20"/>
+                <w:lang w:eastAsia="nl-NL"/>
+              </w:rPr>
+            </w:pPr>
+            <w:r>
+              <w:rPr>
+                <w:rFonts w:ascii="Times New Roman" w:eastAsia="Times New Roman" w:hAnsi="Times New Roman" w:cs="Times New Roman"/>
+                <w:color w:val="000000"/>
+                <w:sz w:val="20"/>
+                <w:szCs w:val="20"/>
+                <w:lang w:eastAsia="nl-NL"/>
+              </w:rPr>
+              <w:t>95% CI</w:t>
+            </w:r>
+          </w:p>
+        </w:tc>
+        <w:tc>
+          <w:tcPr>
+            <w:tcW w:w="0" w:type="auto"/>
+            <w:shd w:val="clear" w:color="auto" w:fill="auto"/>
+            <w:noWrap/>
+          </w:tcPr>
+          <w:p>
+            <w:pPr>
+              <w:spacing w:after="0"/>
+              <w:jc w:val="center"/>
+              <w:rPr>
+                <w:rFonts w:ascii="Times New Roman" w:eastAsia="Times New Roman" w:hAnsi="Times New Roman" w:cs="Times New Roman"/>
+                <w:color w:val="000000"/>
+                <w:sz w:val="20"/>
+                <w:szCs w:val="20"/>
+                <w:lang w:eastAsia="nl-NL"/>
+              </w:rPr>
+            </w:pPr>
+            <w:r>
+              <w:rPr>
+                <w:rFonts w:ascii="Times New Roman" w:eastAsia="Times New Roman" w:hAnsi="Times New Roman" w:cs="Times New Roman"/>
+                <w:color w:val="000000"/>
+                <w:sz w:val="20"/>
+                <w:szCs w:val="20"/>
+                <w:lang w:eastAsia="nl-NL"/>
+              </w:rPr>
+              <w:t>Imp.</w:t>
+            </w:r>
+          </w:p>
+        </w:tc>
+        <w:tc>
+          <w:tcPr>
+            <w:tcW w:w="0" w:type="auto"/>
+            <w:shd w:val="clear" w:color="auto" w:fill="auto"/>
+            <w:noWrap/>
+          </w:tcPr>
+          <w:p>
+            <w:pPr>
+              <w:spacing w:after="0"/>
+              <w:jc w:val="center"/>
+              <w:rPr>
+                <w:rFonts w:ascii="Times New Roman" w:eastAsia="Times New Roman" w:hAnsi="Times New Roman" w:cs="Times New Roman"/>
+                <w:color w:val="000000"/>
+                <w:sz w:val="20"/>
+                <w:szCs w:val="20"/>
+                <w:lang w:eastAsia="nl-NL"/>
+              </w:rPr>
+            </w:pPr>
+            <w:r>
+              <w:rPr>
+                <w:rFonts w:ascii="Times New Roman" w:eastAsia="Times New Roman" w:hAnsi="Times New Roman" w:cs="Times New Roman"/>
+                <w:color w:val="000000"/>
+                <w:sz w:val="20"/>
+                <w:szCs w:val="20"/>
+                <w:lang w:eastAsia="nl-NL"/>
+              </w:rPr>
+              <w:t>OR</w:t>
+            </w:r>
+          </w:p>
+        </w:tc>
+        <w:tc>
+          <w:tcPr>
+            <w:tcW w:w="0" w:type="auto"/>
+            <w:shd w:val="clear" w:color="auto" w:fill="auto"/>
+            <w:noWrap/>
+          </w:tcPr>
+          <w:p>
+            <w:pPr>
+              <w:spacing w:after="0"/>
+              <w:jc w:val="center"/>
+              <w:rPr>
+                <w:rFonts w:ascii="Times New Roman" w:eastAsia="Times New Roman" w:hAnsi="Times New Roman" w:cs="Times New Roman"/>
+                <w:color w:val="000000"/>
+                <w:sz w:val="20"/>
+                <w:szCs w:val="20"/>
+                <w:lang w:eastAsia="nl-NL"/>
+              </w:rPr>
+            </w:pPr>
+            <w:r>
+              <w:rPr>
+                <w:rFonts w:ascii="Times New Roman" w:eastAsia="Times New Roman" w:hAnsi="Times New Roman" w:cs="Times New Roman"/>
+                <w:color w:val="000000"/>
+                <w:sz w:val="20"/>
+                <w:szCs w:val="20"/>
+                <w:lang w:eastAsia="nl-NL"/>
+              </w:rPr>
+              <w:t>95% CI</w:t>
+            </w:r>
+          </w:p>
+        </w:tc>
+        <w:tc>
+          <w:tcPr>
+            <w:tcW w:w="0" w:type="auto"/>
+            <w:shd w:val="clear" w:color="auto" w:fill="auto"/>
+            <w:noWrap/>
+          </w:tcPr>
+          <w:p>
+            <w:pPr>
+              <w:spacing w:after="0"/>
+              <w:jc w:val="center"/>
+              <w:rPr>
+                <w:rFonts w:ascii="Times New Roman" w:eastAsia="Times New Roman" w:hAnsi="Times New Roman" w:cs="Times New Roman"/>
+                <w:color w:val="000000"/>
+                <w:sz w:val="20"/>
+                <w:szCs w:val="20"/>
+                <w:lang w:eastAsia="nl-NL"/>
+              </w:rPr>
+            </w:pPr>
+            <w:r>
+              <w:rPr>
+                <w:rFonts w:ascii="Times New Roman" w:eastAsia="Times New Roman" w:hAnsi="Times New Roman" w:cs="Times New Roman"/>
+                <w:color w:val="000000"/>
+                <w:sz w:val="20"/>
+                <w:szCs w:val="20"/>
+                <w:lang w:eastAsia="nl-NL"/>
+              </w:rPr>
+              <w:t>Imp.</w:t>
+            </w:r>
+          </w:p>
+        </w:tc>
+        <w:tc>
+          <w:tcPr>
+            <w:tcW w:w="0" w:type="auto"/>
+          </w:tcPr>
+          <w:p>
+            <w:pPr>
+              <w:spacing w:after="0"/>
+              <w:jc w:val="center"/>
+              <w:rPr>
+                <w:rFonts w:ascii="Times New Roman" w:eastAsia="Times New Roman" w:hAnsi="Times New Roman" w:cs="Times New Roman"/>
+                <w:color w:val="000000"/>
+                <w:sz w:val="20"/>
+                <w:szCs w:val="20"/>
+                <w:lang w:eastAsia="nl-NL"/>
+              </w:rPr>
+            </w:pPr>
+            <w:r>
+              <w:rPr>
+                <w:rFonts w:ascii="Times New Roman" w:eastAsia="Times New Roman" w:hAnsi="Times New Roman" w:cs="Times New Roman"/>
+                <w:color w:val="000000"/>
+                <w:sz w:val="20"/>
+                <w:szCs w:val="20"/>
+                <w:lang w:eastAsia="nl-NL"/>
+              </w:rPr>
+              <w:t>OR</w:t>
+            </w:r>
+          </w:p>
+        </w:tc>
+        <w:tc>
+          <w:tcPr>
+            <w:tcW w:w="1107" w:type="dxa"/>
+          </w:tcPr>
+          <w:p>
+            <w:pPr>
+              <w:spacing w:after="0"/>
+              <w:jc w:val="center"/>
+              <w:rPr>
+                <w:rFonts w:ascii="Times New Roman" w:eastAsia="Times New Roman" w:hAnsi="Times New Roman" w:cs="Times New Roman"/>
+                <w:color w:val="000000"/>
+                <w:sz w:val="20"/>
+                <w:szCs w:val="20"/>
+                <w:lang w:eastAsia="nl-NL"/>
+              </w:rPr>
+            </w:pPr>
+            <w:r>
+              <w:rPr>
+                <w:rFonts w:ascii="Times New Roman" w:eastAsia="Times New Roman" w:hAnsi="Times New Roman" w:cs="Times New Roman"/>
+                <w:color w:val="000000"/>
+                <w:sz w:val="20"/>
+                <w:szCs w:val="20"/>
+                <w:lang w:eastAsia="nl-NL"/>
+              </w:rPr>
+              <w:t>95% CI</w:t>
+            </w:r>
+          </w:p>
+        </w:tc>
+        <w:tc>
+          <w:tcPr>
+            <w:tcW w:w="0" w:type="auto"/>
+          </w:tcPr>
+          <w:p>
+            <w:pPr>
+              <w:spacing w:after="0"/>
+              <w:jc w:val="center"/>
+              <w:rPr>
+                <w:rFonts w:ascii="Times New Roman" w:eastAsia="Times New Roman" w:hAnsi="Times New Roman" w:cs="Times New Roman"/>
+                <w:color w:val="000000"/>
+                <w:sz w:val="20"/>
+                <w:szCs w:val="20"/>
+                <w:lang w:eastAsia="nl-NL"/>
+              </w:rPr>
+            </w:pPr>
+            <w:r>
+              <w:rPr>
+                <w:rFonts w:ascii="Times New Roman" w:eastAsia="Times New Roman" w:hAnsi="Times New Roman" w:cs="Times New Roman"/>
+                <w:color w:val="000000"/>
+                <w:sz w:val="20"/>
+                <w:szCs w:val="20"/>
+                <w:lang w:eastAsia="nl-NL"/>
+              </w:rPr>
+              <w:t>Imp.</w:t>
+            </w:r>
+          </w:p>
+        </w:tc>
+        <w:tc>
+          <w:tcPr>
+            <w:tcW w:w="0" w:type="auto"/>
+            <w:shd w:val="clear" w:color="auto" w:fill="auto"/>
+            <w:noWrap/>
+          </w:tcPr>
+          <w:p>
+            <w:pPr>
+              <w:spacing w:after="0"/>
+              <w:jc w:val="center"/>
+              <w:rPr>
+                <w:rFonts w:ascii="Times New Roman" w:eastAsia="Times New Roman" w:hAnsi="Times New Roman" w:cs="Times New Roman"/>
+                <w:color w:val="000000"/>
+                <w:sz w:val="20"/>
+                <w:szCs w:val="20"/>
+                <w:lang w:eastAsia="nl-NL"/>
+              </w:rPr>
+            </w:pPr>
+            <w:r>
+              <w:rPr>
+                <w:rFonts w:ascii="Times New Roman" w:eastAsia="Times New Roman" w:hAnsi="Times New Roman" w:cs="Times New Roman"/>
+                <w:color w:val="000000"/>
+                <w:sz w:val="20"/>
+                <w:szCs w:val="20"/>
+                <w:lang w:eastAsia="nl-NL"/>
+              </w:rPr>
+              <w:t>OR</w:t>
+            </w:r>
+          </w:p>
+        </w:tc>
+        <w:tc>
+          <w:tcPr>
+            <w:tcW w:w="0" w:type="auto"/>
+            <w:shd w:val="clear" w:color="auto" w:fill="auto"/>
+            <w:noWrap/>
+          </w:tcPr>
+          <w:p>
+            <w:pPr>
+              <w:spacing w:after="0"/>
+              <w:jc w:val="center"/>
+              <w:rPr>
+                <w:rFonts w:ascii="Times New Roman" w:eastAsia="Times New Roman" w:hAnsi="Times New Roman" w:cs="Times New Roman"/>
+                <w:color w:val="000000"/>
+                <w:sz w:val="20"/>
+                <w:szCs w:val="20"/>
+                <w:lang w:eastAsia="nl-NL"/>
+              </w:rPr>
+            </w:pPr>
+            <w:r>
+              <w:rPr>
+                <w:rFonts w:ascii="Times New Roman" w:eastAsia="Times New Roman" w:hAnsi="Times New Roman" w:cs="Times New Roman"/>
+                <w:color w:val="000000"/>
+                <w:sz w:val="20"/>
+                <w:szCs w:val="20"/>
+                <w:lang w:eastAsia="nl-NL"/>
+              </w:rPr>
+              <w:t>95% CI</w:t>
+            </w:r>
+          </w:p>
+        </w:tc>
+        <w:tc>
+          <w:tcPr>
+            <w:tcW w:w="0" w:type="auto"/>
+            <w:shd w:val="clear" w:color="auto" w:fill="auto"/>
+            <w:noWrap/>
+          </w:tcPr>
+          <w:p>
+            <w:pPr>
+              <w:spacing w:after="0"/>
+              <w:jc w:val="center"/>
+              <w:rPr>
+                <w:rFonts w:ascii="Times New Roman" w:eastAsia="Times New Roman" w:hAnsi="Times New Roman" w:cs="Times New Roman"/>
+                <w:color w:val="000000"/>
+                <w:sz w:val="20"/>
+                <w:szCs w:val="20"/>
+                <w:lang w:eastAsia="nl-NL"/>
+              </w:rPr>
+            </w:pPr>
+            <w:r>
+              <w:rPr>
+                <w:rFonts w:ascii="Times New Roman" w:eastAsia="Times New Roman" w:hAnsi="Times New Roman" w:cs="Times New Roman"/>
+                <w:color w:val="000000"/>
+                <w:sz w:val="20"/>
+                <w:szCs w:val="20"/>
+                <w:lang w:eastAsia="nl-NL"/>
+              </w:rPr>
+              <w:t>Imp.</w:t>
+            </w:r>
+          </w:p>
+        </w:tc>
+      </w:tr>
+      <w:tr>
+        <w:trPr>
+          <w:trHeight w:val="57"/>
+        </w:trPr>
+        <w:tc>
+          <w:tcPr>
+            <w:tcW w:w="0" w:type="auto"/>
+            <w:shd w:val="clear" w:color="auto" w:fill="auto"/>
+            <w:noWrap/>
+            <w:hideMark/>
+          </w:tcPr>
+          <w:p>
+            <w:pPr>
+              <w:spacing w:after="0"/>
+              <w:rPr>
+                <w:rFonts w:ascii="Times New Roman" w:eastAsia="Times New Roman" w:hAnsi="Times New Roman" w:cs="Times New Roman"/>
+                <w:color w:val="000000"/>
+                <w:sz w:val="20"/>
+                <w:szCs w:val="20"/>
+                <w:lang w:eastAsia="nl-NL"/>
+              </w:rPr>
+            </w:pPr>
+            <w:r>
+              <w:rPr>
+                <w:rFonts w:ascii="Times New Roman" w:eastAsia="Times New Roman" w:hAnsi="Times New Roman" w:cs="Times New Roman"/>
+                <w:color w:val="000000"/>
+                <w:sz w:val="20"/>
+                <w:szCs w:val="20"/>
+                <w:lang w:eastAsia="nl-NL"/>
+              </w:rPr>
+              <w:t>Intercept</w:t>
+            </w:r>
+          </w:p>
+        </w:tc>
+        <w:tc>
+          <w:tcPr>
+            <w:tcW w:w="0" w:type="auto"/>
+            <w:shd w:val="clear" w:color="auto" w:fill="auto"/>
+            <w:noWrap/>
+            <w:vAlign w:val="bottom"/>
+          </w:tcPr>
+          <w:p>
+            <w:pPr>
+              <w:spacing w:after="0"/>
+              <w:jc w:val="center"/>
+              <w:rPr>
+                <w:rFonts w:ascii="Times New Roman" w:eastAsia="Times New Roman" w:hAnsi="Times New Roman" w:cs="Times New Roman"/>
+                <w:color w:val="000000"/>
+                <w:sz w:val="20"/>
+                <w:szCs w:val="20"/>
+                <w:lang w:eastAsia="nl-NL"/>
+              </w:rPr>
+            </w:pPr>
+            <w:r>
+              <w:rPr>
+                <w:rFonts w:ascii="Times New Roman" w:hAnsi="Times New Roman" w:cs="Times New Roman"/>
+                <w:color w:val="000000"/>
+                <w:sz w:val="20"/>
+                <w:szCs w:val="20"/>
+              </w:rPr>
+              <w:t>0.00</w:t>
+            </w:r>
+          </w:p>
+        </w:tc>
+        <w:tc>
+          <w:tcPr>
+            <w:tcW w:w="0" w:type="auto"/>
+            <w:shd w:val="clear" w:color="auto" w:fill="auto"/>
+            <w:noWrap/>
+            <w:vAlign w:val="bottom"/>
+          </w:tcPr>
+          <w:p>
+            <w:pPr>
+              <w:spacing w:after="0"/>
+              <w:jc w:val="center"/>
+              <w:rPr>
+                <w:rFonts w:ascii="Times New Roman" w:eastAsia="Times New Roman" w:hAnsi="Times New Roman" w:cs="Times New Roman"/>
+                <w:color w:val="000000"/>
+                <w:sz w:val="20"/>
+                <w:szCs w:val="20"/>
+                <w:lang w:eastAsia="nl-NL"/>
+              </w:rPr>
+            </w:pPr>
+            <w:r>
+              <w:rPr>
+                <w:rFonts w:ascii="Times New Roman" w:hAnsi="Times New Roman" w:cs="Times New Roman"/>
+                <w:color w:val="000000"/>
+                <w:sz w:val="20"/>
+                <w:szCs w:val="20"/>
+              </w:rPr>
+              <w:t>[0.00; 0.00]</w:t>
+            </w:r>
+          </w:p>
+        </w:tc>
+        <w:tc>
+          <w:tcPr>
+            <w:tcW w:w="0" w:type="auto"/>
+            <w:shd w:val="clear" w:color="auto" w:fill="auto"/>
+            <w:noWrap/>
+            <w:vAlign w:val="bottom"/>
+          </w:tcPr>
+          <w:p>
+            <w:pPr>
+              <w:spacing w:after="0"/>
+              <w:jc w:val="center"/>
+              <w:rPr>
+                <w:rFonts w:ascii="Times New Roman" w:eastAsia="Times New Roman" w:hAnsi="Times New Roman" w:cs="Times New Roman"/>
+                <w:color w:val="000000"/>
+                <w:sz w:val="20"/>
+                <w:szCs w:val="20"/>
+                <w:lang w:eastAsia="nl-NL"/>
+              </w:rPr>
+            </w:pPr>
+          </w:p>
+        </w:tc>
+        <w:tc>
+          <w:tcPr>
+            <w:tcW w:w="0" w:type="auto"/>
+            <w:shd w:val="clear" w:color="auto" w:fill="auto"/>
+            <w:noWrap/>
+            <w:vAlign w:val="bottom"/>
+          </w:tcPr>
+          <w:p>
+            <w:pPr>
+              <w:spacing w:after="0"/>
+              <w:jc w:val="center"/>
+              <w:rPr>
+                <w:rFonts w:ascii="Times New Roman" w:eastAsia="Times New Roman" w:hAnsi="Times New Roman" w:cs="Times New Roman"/>
+                <w:color w:val="000000"/>
+                <w:sz w:val="20"/>
+                <w:szCs w:val="20"/>
+                <w:lang w:eastAsia="nl-NL"/>
+              </w:rPr>
+            </w:pPr>
+            <w:r>
+              <w:rPr>
+                <w:rFonts w:ascii="Times New Roman" w:hAnsi="Times New Roman" w:cs="Times New Roman"/>
+                <w:color w:val="000000"/>
+                <w:sz w:val="20"/>
+                <w:szCs w:val="20"/>
+              </w:rPr>
+              <w:t>0.00</w:t>
+            </w:r>
+          </w:p>
+        </w:tc>
+        <w:tc>
+          <w:tcPr>
+            <w:tcW w:w="0" w:type="auto"/>
+            <w:shd w:val="clear" w:color="auto" w:fill="auto"/>
+            <w:noWrap/>
+            <w:vAlign w:val="bottom"/>
+          </w:tcPr>
+          <w:p>
+            <w:pPr>
+              <w:spacing w:after="0"/>
+              <w:jc w:val="center"/>
+              <w:rPr>
+                <w:rFonts w:ascii="Times New Roman" w:eastAsia="Times New Roman" w:hAnsi="Times New Roman" w:cs="Times New Roman"/>
+                <w:color w:val="000000"/>
+                <w:sz w:val="20"/>
+                <w:szCs w:val="20"/>
+                <w:lang w:eastAsia="nl-NL"/>
+              </w:rPr>
+            </w:pPr>
+            <w:r>
+              <w:rPr>
+                <w:rFonts w:ascii="Times New Roman" w:hAnsi="Times New Roman" w:cs="Times New Roman"/>
+                <w:color w:val="000000"/>
+                <w:sz w:val="20"/>
+                <w:szCs w:val="20"/>
+              </w:rPr>
+              <w:t>[0.00; 0.00]</w:t>
+            </w:r>
+          </w:p>
+        </w:tc>
+        <w:tc>
+          <w:tcPr>
+            <w:tcW w:w="0" w:type="auto"/>
+            <w:shd w:val="clear" w:color="auto" w:fill="auto"/>
+            <w:noWrap/>
+            <w:vAlign w:val="bottom"/>
+          </w:tcPr>
+          <w:p>
+            <w:pPr>
+              <w:spacing w:after="0"/>
+              <w:jc w:val="center"/>
+              <w:rPr>
+                <w:rFonts w:ascii="Times New Roman" w:eastAsia="Times New Roman" w:hAnsi="Times New Roman" w:cs="Times New Roman"/>
+                <w:color w:val="000000"/>
+                <w:sz w:val="20"/>
+                <w:szCs w:val="20"/>
+                <w:lang w:eastAsia="nl-NL"/>
+              </w:rPr>
+            </w:pPr>
+          </w:p>
+        </w:tc>
+        <w:tc>
+          <w:tcPr>
+            <w:tcW w:w="0" w:type="auto"/>
+            <w:shd w:val="clear" w:color="auto" w:fill="auto"/>
+            <w:vAlign w:val="bottom"/>
+          </w:tcPr>
+          <w:p>
+            <w:pPr>
+              <w:spacing w:after="0"/>
+              <w:jc w:val="center"/>
+              <w:rPr>
+                <w:rFonts w:ascii="Times New Roman" w:hAnsi="Times New Roman" w:cs="Times New Roman"/>
+                <w:color w:val="000000"/>
+                <w:sz w:val="20"/>
+                <w:szCs w:val="20"/>
+              </w:rPr>
+            </w:pPr>
+            <w:r>
+              <w:rPr>
+                <w:rFonts w:ascii="Times New Roman" w:hAnsi="Times New Roman" w:cs="Times New Roman"/>
+                <w:color w:val="000000"/>
+                <w:sz w:val="20"/>
+                <w:szCs w:val="20"/>
+              </w:rPr>
+              <w:t>0.00</w:t>
+            </w:r>
+          </w:p>
+        </w:tc>
+        <w:tc>
+          <w:tcPr>
+            <w:tcW w:w="1107" w:type="dxa"/>
+            <w:shd w:val="clear" w:color="auto" w:fill="auto"/>
+            <w:vAlign w:val="bottom"/>
+          </w:tcPr>
+          <w:p>
+            <w:pPr>
+              <w:spacing w:after="0"/>
+              <w:jc w:val="center"/>
+              <w:rPr>
+                <w:rFonts w:ascii="Times New Roman" w:hAnsi="Times New Roman" w:cs="Times New Roman"/>
+                <w:color w:val="000000"/>
+                <w:sz w:val="20"/>
+                <w:szCs w:val="20"/>
+              </w:rPr>
+            </w:pPr>
+            <w:r>
+              <w:rPr>
+                <w:rFonts w:ascii="Times New Roman" w:hAnsi="Times New Roman" w:cs="Times New Roman"/>
+                <w:color w:val="000000"/>
+                <w:sz w:val="20"/>
+                <w:szCs w:val="20"/>
+              </w:rPr>
+              <w:t>[1.46; 2.61]</w:t>
+            </w:r>
+          </w:p>
+        </w:tc>
+        <w:tc>
+          <w:tcPr>
+            <w:tcW w:w="0" w:type="auto"/>
+            <w:shd w:val="clear" w:color="auto" w:fill="auto"/>
+            <w:vAlign w:val="bottom"/>
+          </w:tcPr>
+          <w:p>
+            <w:pPr>
+              <w:spacing w:after="0"/>
+              <w:jc w:val="center"/>
+              <w:rPr>
+                <w:rFonts w:ascii="Times New Roman" w:hAnsi="Times New Roman" w:cs="Times New Roman"/>
+                <w:color w:val="000000"/>
+                <w:sz w:val="20"/>
+                <w:szCs w:val="20"/>
+              </w:rPr>
+            </w:pPr>
+          </w:p>
+        </w:tc>
+        <w:tc>
+          <w:tcPr>
+            <w:tcW w:w="0" w:type="auto"/>
+            <w:shd w:val="clear" w:color="auto" w:fill="auto"/>
+            <w:noWrap/>
+            <w:vAlign w:val="bottom"/>
+          </w:tcPr>
+          <w:p>
+            <w:pPr>
+              <w:spacing w:after="0"/>
+              <w:jc w:val="center"/>
+              <w:rPr>
+                <w:rFonts w:ascii="Times New Roman" w:eastAsia="Times New Roman" w:hAnsi="Times New Roman" w:cs="Times New Roman"/>
+                <w:color w:val="000000"/>
+                <w:sz w:val="20"/>
+                <w:szCs w:val="20"/>
+                <w:lang w:eastAsia="nl-NL"/>
+              </w:rPr>
+            </w:pPr>
+            <w:r>
+              <w:rPr>
+                <w:rFonts w:ascii="Times New Roman" w:hAnsi="Times New Roman" w:cs="Times New Roman"/>
+                <w:color w:val="000000"/>
+                <w:sz w:val="20"/>
+                <w:szCs w:val="20"/>
+              </w:rPr>
+              <w:t>0.00</w:t>
+            </w:r>
+          </w:p>
+        </w:tc>
+        <w:tc>
+          <w:tcPr>
+            <w:tcW w:w="0" w:type="auto"/>
+            <w:shd w:val="clear" w:color="auto" w:fill="auto"/>
+            <w:noWrap/>
+            <w:vAlign w:val="bottom"/>
+          </w:tcPr>
+          <w:p>
+            <w:pPr>
+              <w:spacing w:after="0"/>
+              <w:jc w:val="center"/>
+              <w:rPr>
+                <w:rFonts w:ascii="Times New Roman" w:eastAsia="Times New Roman" w:hAnsi="Times New Roman" w:cs="Times New Roman"/>
+                <w:color w:val="000000"/>
+                <w:sz w:val="20"/>
+                <w:szCs w:val="20"/>
+                <w:lang w:eastAsia="nl-NL"/>
+              </w:rPr>
+            </w:pPr>
+            <w:r>
+              <w:rPr>
+                <w:rFonts w:ascii="Times New Roman" w:hAnsi="Times New Roman" w:cs="Times New Roman"/>
+                <w:color w:val="000000"/>
+                <w:sz w:val="20"/>
+                <w:szCs w:val="20"/>
+              </w:rPr>
+              <w:t>[0.00; 0.00]</w:t>
+            </w:r>
+          </w:p>
+        </w:tc>
+        <w:tc>
+          <w:tcPr>
+            <w:tcW w:w="0" w:type="auto"/>
+            <w:shd w:val="clear" w:color="auto" w:fill="auto"/>
+            <w:noWrap/>
+            <w:vAlign w:val="bottom"/>
+          </w:tcPr>
+          <w:p>
+            <w:pPr>
+              <w:spacing w:after="0"/>
+              <w:jc w:val="center"/>
+              <w:rPr>
+                <w:rFonts w:ascii="Times New Roman" w:eastAsia="Times New Roman" w:hAnsi="Times New Roman" w:cs="Times New Roman"/>
+                <w:color w:val="000000"/>
+                <w:sz w:val="20"/>
+                <w:szCs w:val="20"/>
+                <w:lang w:eastAsia="nl-NL"/>
+              </w:rPr>
+            </w:pPr>
+          </w:p>
+        </w:tc>
+      </w:tr>
+      <w:tr>
+        <w:trPr>
+          <w:trHeight w:val="57"/>
+        </w:trPr>
+        <w:tc>
+          <w:tcPr>
+            <w:tcW w:w="0" w:type="auto"/>
+            <w:shd w:val="clear" w:color="auto" w:fill="auto"/>
+            <w:noWrap/>
+            <w:hideMark/>
+          </w:tcPr>
+          <w:p>
+            <w:pPr>
+              <w:spacing w:after="0"/>
+              <w:rPr>
+                <w:rFonts w:ascii="Times New Roman" w:eastAsia="Times New Roman" w:hAnsi="Times New Roman" w:cs="Times New Roman"/>
+                <w:color w:val="000000"/>
+                <w:sz w:val="20"/>
+                <w:szCs w:val="20"/>
+                <w:lang w:eastAsia="nl-NL"/>
+              </w:rPr>
+            </w:pPr>
+            <w:r>
+              <w:rPr>
+                <w:rFonts w:ascii="Times New Roman" w:eastAsiaTheme="minorEastAsia" w:hAnsi="Times New Roman" w:cs="Times New Roman"/>
+                <w:color w:val="000000"/>
+                <w:sz w:val="20"/>
+                <w:szCs w:val="20"/>
+                <w:lang w:val="nl-NL" w:eastAsia="nl-NL"/>
+              </w:rPr>
+              <w:t>Δ</w:t>
+            </w:r>
+            <w:r>
+              <w:rPr>
+                <w:rFonts w:ascii="Times New Roman" w:eastAsia="Times New Roman" w:hAnsi="Times New Roman" w:cs="Times New Roman"/>
+                <w:color w:val="000000"/>
+                <w:sz w:val="20"/>
+                <w:szCs w:val="20"/>
+                <w:lang w:eastAsia="nl-NL"/>
+              </w:rPr>
+              <w:t>PTH</w:t>
+            </w:r>
+          </w:p>
+          <w:p>
+            <w:pPr>
+              <w:spacing w:after="0"/>
+              <w:rPr>
+                <w:rFonts w:ascii="Times New Roman" w:eastAsia="Times New Roman" w:hAnsi="Times New Roman" w:cs="Times New Roman"/>
+                <w:color w:val="000000"/>
+                <w:sz w:val="20"/>
+                <w:szCs w:val="20"/>
+                <w:lang w:eastAsia="nl-NL"/>
+              </w:rPr>
+            </w:pPr>
+            <w:r>
+              <w:rPr>
+                <w:rFonts w:ascii="Times New Roman" w:eastAsia="Times New Roman" w:hAnsi="Times New Roman" w:cs="Times New Roman"/>
+                <w:color w:val="000000"/>
+                <w:sz w:val="20"/>
+                <w:szCs w:val="20"/>
+                <w:lang w:eastAsia="nl-NL"/>
+              </w:rPr>
+              <w:t>(1% increase)</w:t>
+            </w:r>
+          </w:p>
+        </w:tc>
+        <w:tc>
+          <w:tcPr>
+            <w:tcW w:w="0" w:type="auto"/>
+            <w:shd w:val="clear" w:color="auto" w:fill="auto"/>
+            <w:noWrap/>
+            <w:vAlign w:val="bottom"/>
+          </w:tcPr>
+          <w:p>
+            <w:pPr>
+              <w:spacing w:after="0"/>
+              <w:jc w:val="center"/>
+              <w:rPr>
+                <w:rFonts w:ascii="Times New Roman" w:eastAsia="Times New Roman" w:hAnsi="Times New Roman" w:cs="Times New Roman"/>
+                <w:color w:val="000000"/>
+                <w:sz w:val="20"/>
+                <w:szCs w:val="20"/>
+                <w:lang w:val="nl-NL" w:eastAsia="nl-NL"/>
+              </w:rPr>
+            </w:pPr>
+            <w:r>
+              <w:rPr>
+                <w:rFonts w:ascii="Times New Roman" w:hAnsi="Times New Roman" w:cs="Times New Roman"/>
+                <w:color w:val="000000"/>
+                <w:sz w:val="20"/>
+                <w:szCs w:val="20"/>
+              </w:rPr>
+              <w:t>1.09</w:t>
+            </w:r>
+          </w:p>
+        </w:tc>
+        <w:tc>
+          <w:tcPr>
+            <w:tcW w:w="0" w:type="auto"/>
+            <w:shd w:val="clear" w:color="auto" w:fill="auto"/>
+            <w:noWrap/>
+            <w:vAlign w:val="bottom"/>
+          </w:tcPr>
+          <w:p>
+            <w:pPr>
+              <w:spacing w:after="0"/>
+              <w:jc w:val="center"/>
+              <w:rPr>
+                <w:rFonts w:ascii="Times New Roman" w:eastAsia="Times New Roman" w:hAnsi="Times New Roman" w:cs="Times New Roman"/>
+                <w:color w:val="000000"/>
+                <w:sz w:val="20"/>
+                <w:szCs w:val="20"/>
+                <w:lang w:val="nl-NL" w:eastAsia="nl-NL"/>
+              </w:rPr>
+            </w:pPr>
+            <w:r>
+              <w:rPr>
+                <w:rFonts w:ascii="Times New Roman" w:hAnsi="Times New Roman" w:cs="Times New Roman"/>
+                <w:color w:val="000000"/>
+                <w:sz w:val="20"/>
+                <w:szCs w:val="20"/>
+              </w:rPr>
+              <w:t>[1.03; 1.15]</w:t>
+            </w:r>
+          </w:p>
+        </w:tc>
+        <w:tc>
+          <w:tcPr>
+            <w:tcW w:w="0" w:type="auto"/>
+            <w:shd w:val="clear" w:color="auto" w:fill="auto"/>
+            <w:noWrap/>
+            <w:vAlign w:val="bottom"/>
+          </w:tcPr>
+          <w:p>
+            <w:pPr>
+              <w:spacing w:after="0"/>
+              <w:jc w:val="center"/>
+              <w:rPr>
+                <w:rFonts w:ascii="Times New Roman" w:eastAsia="Times New Roman" w:hAnsi="Times New Roman" w:cs="Times New Roman"/>
+                <w:color w:val="000000"/>
+                <w:sz w:val="20"/>
+                <w:szCs w:val="20"/>
+                <w:lang w:val="nl-NL" w:eastAsia="nl-NL"/>
+              </w:rPr>
+            </w:pPr>
+            <w:r>
+              <w:rPr>
+                <w:rFonts w:ascii="Times New Roman" w:hAnsi="Times New Roman" w:cs="Times New Roman"/>
+                <w:color w:val="000000"/>
+                <w:sz w:val="20"/>
+                <w:szCs w:val="20"/>
+              </w:rPr>
+              <w:t>9.3</w:t>
+            </w:r>
+          </w:p>
+        </w:tc>
+        <w:tc>
+          <w:tcPr>
+            <w:tcW w:w="0" w:type="auto"/>
+            <w:shd w:val="clear" w:color="auto" w:fill="auto"/>
+            <w:noWrap/>
+            <w:vAlign w:val="bottom"/>
+          </w:tcPr>
+          <w:p>
+            <w:pPr>
+              <w:spacing w:after="0"/>
+              <w:jc w:val="center"/>
+              <w:rPr>
+                <w:rFonts w:ascii="Times New Roman" w:eastAsia="Times New Roman" w:hAnsi="Times New Roman" w:cs="Times New Roman"/>
+                <w:color w:val="000000"/>
+                <w:sz w:val="20"/>
+                <w:szCs w:val="20"/>
+                <w:lang w:val="nl-NL" w:eastAsia="nl-NL"/>
+              </w:rPr>
+            </w:pPr>
+            <w:r>
+              <w:rPr>
+                <w:rFonts w:ascii="Times New Roman" w:hAnsi="Times New Roman" w:cs="Times New Roman"/>
+                <w:color w:val="000000"/>
+                <w:sz w:val="20"/>
+                <w:szCs w:val="20"/>
+              </w:rPr>
+              <w:t>1.09</w:t>
+            </w:r>
+          </w:p>
+        </w:tc>
+        <w:tc>
+          <w:tcPr>
+            <w:tcW w:w="0" w:type="auto"/>
+            <w:shd w:val="clear" w:color="auto" w:fill="auto"/>
+            <w:noWrap/>
+            <w:vAlign w:val="bottom"/>
+          </w:tcPr>
+          <w:p>
+            <w:pPr>
+              <w:spacing w:after="0"/>
+              <w:jc w:val="center"/>
+              <w:rPr>
+                <w:rFonts w:ascii="Times New Roman" w:eastAsia="Times New Roman" w:hAnsi="Times New Roman" w:cs="Times New Roman"/>
+                <w:color w:val="000000"/>
+                <w:sz w:val="20"/>
+                <w:szCs w:val="20"/>
+                <w:lang w:val="nl-NL" w:eastAsia="nl-NL"/>
+              </w:rPr>
+            </w:pPr>
+            <w:r>
+              <w:rPr>
+                <w:rFonts w:ascii="Times New Roman" w:hAnsi="Times New Roman" w:cs="Times New Roman"/>
+                <w:color w:val="000000"/>
+                <w:sz w:val="20"/>
+                <w:szCs w:val="20"/>
+              </w:rPr>
+              <w:t>[1.03; 1.16]</w:t>
+            </w:r>
+          </w:p>
+        </w:tc>
+        <w:tc>
+          <w:tcPr>
+            <w:tcW w:w="0" w:type="auto"/>
+            <w:shd w:val="clear" w:color="auto" w:fill="auto"/>
+            <w:noWrap/>
+            <w:vAlign w:val="bottom"/>
+          </w:tcPr>
+          <w:p>
+            <w:pPr>
+              <w:spacing w:after="0"/>
+              <w:jc w:val="center"/>
+              <w:rPr>
+                <w:rFonts w:ascii="Times New Roman" w:eastAsia="Times New Roman" w:hAnsi="Times New Roman" w:cs="Times New Roman"/>
+                <w:color w:val="000000"/>
+                <w:sz w:val="20"/>
+                <w:szCs w:val="20"/>
+                <w:lang w:val="nl-NL" w:eastAsia="nl-NL"/>
+              </w:rPr>
+            </w:pPr>
+            <w:r>
+              <w:rPr>
+                <w:rFonts w:ascii="Times New Roman" w:hAnsi="Times New Roman" w:cs="Times New Roman"/>
+                <w:color w:val="000000"/>
+                <w:sz w:val="20"/>
+                <w:szCs w:val="20"/>
+              </w:rPr>
+              <w:t>10.1</w:t>
+            </w:r>
+          </w:p>
+        </w:tc>
+        <w:tc>
+          <w:tcPr>
+            <w:tcW w:w="0" w:type="auto"/>
+            <w:shd w:val="clear" w:color="auto" w:fill="auto"/>
+            <w:vAlign w:val="bottom"/>
+          </w:tcPr>
+          <w:p>
+            <w:pPr>
+              <w:spacing w:after="0"/>
+              <w:jc w:val="center"/>
+              <w:rPr>
+                <w:rFonts w:ascii="Times New Roman" w:hAnsi="Times New Roman" w:cs="Times New Roman"/>
+                <w:color w:val="000000"/>
+                <w:sz w:val="20"/>
+                <w:szCs w:val="20"/>
+              </w:rPr>
+            </w:pPr>
+            <w:r>
+              <w:rPr>
+                <w:rFonts w:ascii="Times New Roman" w:hAnsi="Times New Roman" w:cs="Times New Roman"/>
+                <w:color w:val="000000"/>
+                <w:sz w:val="20"/>
+                <w:szCs w:val="20"/>
+              </w:rPr>
+              <w:t>1.07</w:t>
+            </w:r>
+          </w:p>
+        </w:tc>
+        <w:tc>
+          <w:tcPr>
+            <w:tcW w:w="1107" w:type="dxa"/>
+            <w:shd w:val="clear" w:color="auto" w:fill="auto"/>
+            <w:vAlign w:val="bottom"/>
+          </w:tcPr>
+          <w:p>
+            <w:pPr>
+              <w:spacing w:after="0"/>
+              <w:jc w:val="center"/>
+              <w:rPr>
+                <w:rFonts w:ascii="Times New Roman" w:hAnsi="Times New Roman" w:cs="Times New Roman"/>
+                <w:color w:val="000000"/>
+                <w:sz w:val="20"/>
+                <w:szCs w:val="20"/>
+              </w:rPr>
+            </w:pPr>
+            <w:r>
+              <w:rPr>
+                <w:rFonts w:ascii="Times New Roman" w:hAnsi="Times New Roman" w:cs="Times New Roman"/>
+                <w:color w:val="000000"/>
+                <w:sz w:val="20"/>
+                <w:szCs w:val="20"/>
+              </w:rPr>
+              <w:t>[1.04; 1.11]</w:t>
+            </w:r>
+          </w:p>
+        </w:tc>
+        <w:tc>
+          <w:tcPr>
+            <w:tcW w:w="0" w:type="auto"/>
+            <w:shd w:val="clear" w:color="auto" w:fill="auto"/>
+            <w:vAlign w:val="bottom"/>
+          </w:tcPr>
+          <w:p>
+            <w:pPr>
+              <w:spacing w:after="0"/>
+              <w:jc w:val="center"/>
+              <w:rPr>
+                <w:rFonts w:ascii="Times New Roman" w:hAnsi="Times New Roman" w:cs="Times New Roman"/>
+                <w:color w:val="000000"/>
+                <w:sz w:val="20"/>
+                <w:szCs w:val="20"/>
+              </w:rPr>
+            </w:pPr>
+            <w:r>
+              <w:rPr>
+                <w:rFonts w:ascii="Times New Roman" w:hAnsi="Times New Roman" w:cs="Times New Roman"/>
+                <w:color w:val="000000"/>
+                <w:sz w:val="20"/>
+                <w:szCs w:val="20"/>
+              </w:rPr>
+              <w:t>22.5</w:t>
+            </w:r>
+          </w:p>
+        </w:tc>
+        <w:tc>
+          <w:tcPr>
+            <w:tcW w:w="0" w:type="auto"/>
+            <w:shd w:val="clear" w:color="auto" w:fill="auto"/>
+            <w:noWrap/>
+            <w:vAlign w:val="bottom"/>
+          </w:tcPr>
+          <w:p>
+            <w:pPr>
+              <w:spacing w:after="0"/>
+              <w:jc w:val="center"/>
+              <w:rPr>
+                <w:rFonts w:ascii="Times New Roman" w:eastAsia="Times New Roman" w:hAnsi="Times New Roman" w:cs="Times New Roman"/>
+                <w:color w:val="000000"/>
+                <w:sz w:val="20"/>
+                <w:szCs w:val="20"/>
+                <w:lang w:val="nl-NL" w:eastAsia="nl-NL"/>
+              </w:rPr>
+            </w:pPr>
+            <w:r>
+              <w:rPr>
+                <w:rFonts w:ascii="Times New Roman" w:hAnsi="Times New Roman" w:cs="Times New Roman"/>
+                <w:color w:val="000000"/>
+                <w:sz w:val="20"/>
+                <w:szCs w:val="20"/>
+              </w:rPr>
+              <w:t>1.09</w:t>
+            </w:r>
+          </w:p>
+        </w:tc>
+        <w:tc>
+          <w:tcPr>
+            <w:tcW w:w="0" w:type="auto"/>
+            <w:shd w:val="clear" w:color="auto" w:fill="auto"/>
+            <w:noWrap/>
+            <w:vAlign w:val="bottom"/>
+          </w:tcPr>
+          <w:p>
+            <w:pPr>
+              <w:spacing w:after="0"/>
+              <w:jc w:val="center"/>
+              <w:rPr>
+                <w:rFonts w:ascii="Times New Roman" w:eastAsia="Times New Roman" w:hAnsi="Times New Roman" w:cs="Times New Roman"/>
+                <w:color w:val="000000"/>
+                <w:sz w:val="20"/>
+                <w:szCs w:val="20"/>
+                <w:lang w:val="nl-NL" w:eastAsia="nl-NL"/>
+              </w:rPr>
+            </w:pPr>
+            <w:r>
+              <w:rPr>
+                <w:rFonts w:ascii="Times New Roman" w:hAnsi="Times New Roman" w:cs="Times New Roman"/>
+                <w:color w:val="000000"/>
+                <w:sz w:val="20"/>
+                <w:szCs w:val="20"/>
+              </w:rPr>
+              <w:t>[1.04; 1.16]</w:t>
+            </w:r>
+          </w:p>
+        </w:tc>
+        <w:tc>
+          <w:tcPr>
+            <w:tcW w:w="0" w:type="auto"/>
+            <w:shd w:val="clear" w:color="auto" w:fill="auto"/>
+            <w:noWrap/>
+            <w:vAlign w:val="bottom"/>
+          </w:tcPr>
+          <w:p>
+            <w:pPr>
+              <w:spacing w:after="0"/>
+              <w:jc w:val="center"/>
+              <w:rPr>
+                <w:rFonts w:ascii="Times New Roman" w:eastAsia="Times New Roman" w:hAnsi="Times New Roman" w:cs="Times New Roman"/>
+                <w:color w:val="000000"/>
+                <w:sz w:val="20"/>
+                <w:szCs w:val="20"/>
+                <w:lang w:val="nl-NL" w:eastAsia="nl-NL"/>
+              </w:rPr>
+            </w:pPr>
+            <w:r>
+              <w:rPr>
+                <w:rFonts w:ascii="Times New Roman" w:hAnsi="Times New Roman" w:cs="Times New Roman"/>
+                <w:color w:val="000000"/>
+                <w:sz w:val="20"/>
+                <w:szCs w:val="20"/>
+              </w:rPr>
+              <w:t>10.2</w:t>
+            </w:r>
+          </w:p>
+        </w:tc>
+      </w:tr>
+      <w:tr>
+        <w:trPr>
+          <w:trHeight w:val="57"/>
+        </w:trPr>
+        <w:tc>
+          <w:tcPr>
+            <w:tcW w:w="0" w:type="auto"/>
+            <w:shd w:val="clear" w:color="auto" w:fill="auto"/>
+            <w:noWrap/>
+            <w:hideMark/>
+          </w:tcPr>
+          <w:p>
+            <w:pPr>
+              <w:spacing w:after="0"/>
+              <w:rPr>
+                <w:rFonts w:ascii="Times New Roman" w:eastAsia="Times New Roman" w:hAnsi="Times New Roman" w:cs="Times New Roman"/>
+                <w:color w:val="000000"/>
+                <w:sz w:val="20"/>
+                <w:szCs w:val="20"/>
+                <w:lang w:eastAsia="nl-NL"/>
+              </w:rPr>
+            </w:pPr>
+            <w:r>
+              <w:rPr>
+                <w:rFonts w:ascii="Times New Roman" w:eastAsia="Times New Roman" w:hAnsi="Times New Roman" w:cs="Times New Roman"/>
+                <w:color w:val="000000"/>
+                <w:sz w:val="20"/>
+                <w:szCs w:val="20"/>
+                <w:lang w:eastAsia="nl-NL"/>
+              </w:rPr>
+              <w:t>Corrected calcium at 24 hours</w:t>
+            </w:r>
+          </w:p>
+          <w:p>
+            <w:pPr>
+              <w:spacing w:after="0"/>
+              <w:rPr>
+                <w:rFonts w:ascii="Times New Roman" w:eastAsia="Times New Roman" w:hAnsi="Times New Roman" w:cs="Times New Roman"/>
+                <w:color w:val="000000"/>
+                <w:sz w:val="20"/>
+                <w:szCs w:val="20"/>
+                <w:lang w:eastAsia="nl-NL"/>
+              </w:rPr>
+            </w:pPr>
+            <w:r>
+              <w:rPr>
+                <w:rFonts w:ascii="Times New Roman" w:eastAsia="Times New Roman" w:hAnsi="Times New Roman" w:cs="Times New Roman"/>
+                <w:color w:val="000000"/>
+                <w:sz w:val="20"/>
+                <w:szCs w:val="20"/>
+                <w:lang w:eastAsia="nl-NL"/>
+              </w:rPr>
+              <w:t>(0.2 versus 0.1)</w:t>
+            </w:r>
+          </w:p>
+        </w:tc>
+        <w:tc>
+          <w:tcPr>
+            <w:tcW w:w="0" w:type="auto"/>
+            <w:shd w:val="clear" w:color="auto" w:fill="auto"/>
+            <w:noWrap/>
+            <w:vAlign w:val="bottom"/>
+          </w:tcPr>
+          <w:p>
+            <w:pPr>
+              <w:spacing w:after="0"/>
+              <w:jc w:val="center"/>
+              <w:rPr>
+                <w:rFonts w:ascii="Times New Roman" w:eastAsia="Times New Roman" w:hAnsi="Times New Roman" w:cs="Times New Roman"/>
+                <w:color w:val="000000"/>
+                <w:sz w:val="20"/>
+                <w:szCs w:val="20"/>
+                <w:lang w:val="nl-NL" w:eastAsia="nl-NL"/>
+              </w:rPr>
+            </w:pPr>
+            <w:r>
+              <w:rPr>
+                <w:rFonts w:ascii="Times New Roman" w:hAnsi="Times New Roman" w:cs="Times New Roman"/>
+                <w:color w:val="000000"/>
+                <w:sz w:val="20"/>
+                <w:szCs w:val="20"/>
+              </w:rPr>
+              <w:t>1.55</w:t>
+            </w:r>
+          </w:p>
+        </w:tc>
+        <w:tc>
+          <w:tcPr>
+            <w:tcW w:w="0" w:type="auto"/>
+            <w:shd w:val="clear" w:color="auto" w:fill="auto"/>
+            <w:noWrap/>
+            <w:vAlign w:val="bottom"/>
+          </w:tcPr>
+          <w:p>
+            <w:pPr>
+              <w:spacing w:after="0"/>
+              <w:jc w:val="center"/>
+              <w:rPr>
+                <w:rFonts w:ascii="Times New Roman" w:eastAsia="Times New Roman" w:hAnsi="Times New Roman" w:cs="Times New Roman"/>
+                <w:color w:val="000000"/>
+                <w:sz w:val="20"/>
+                <w:szCs w:val="20"/>
+                <w:lang w:val="nl-NL" w:eastAsia="nl-NL"/>
+              </w:rPr>
+            </w:pPr>
+            <w:r>
+              <w:rPr>
+                <w:rFonts w:ascii="Times New Roman" w:hAnsi="Times New Roman" w:cs="Times New Roman"/>
+                <w:color w:val="000000"/>
+                <w:sz w:val="20"/>
+                <w:szCs w:val="20"/>
+              </w:rPr>
+              <w:t>[1.12; 2.14]</w:t>
+            </w:r>
+          </w:p>
+        </w:tc>
+        <w:tc>
+          <w:tcPr>
+            <w:tcW w:w="0" w:type="auto"/>
+            <w:shd w:val="clear" w:color="auto" w:fill="auto"/>
+            <w:noWrap/>
+            <w:vAlign w:val="bottom"/>
+          </w:tcPr>
+          <w:p>
+            <w:pPr>
+              <w:spacing w:after="0"/>
+              <w:jc w:val="center"/>
+              <w:rPr>
+                <w:rFonts w:ascii="Times New Roman" w:eastAsia="Times New Roman" w:hAnsi="Times New Roman" w:cs="Times New Roman"/>
+                <w:color w:val="000000"/>
+                <w:sz w:val="20"/>
+                <w:szCs w:val="20"/>
+                <w:lang w:val="nl-NL" w:eastAsia="nl-NL"/>
+              </w:rPr>
+            </w:pPr>
+            <w:r>
+              <w:rPr>
+                <w:rFonts w:ascii="Times New Roman" w:hAnsi="Times New Roman" w:cs="Times New Roman"/>
+                <w:color w:val="000000"/>
+                <w:sz w:val="20"/>
+                <w:szCs w:val="20"/>
+              </w:rPr>
+              <w:t>7.2</w:t>
+            </w:r>
+          </w:p>
+        </w:tc>
+        <w:tc>
+          <w:tcPr>
+            <w:tcW w:w="0" w:type="auto"/>
+            <w:shd w:val="clear" w:color="auto" w:fill="auto"/>
+            <w:noWrap/>
+            <w:vAlign w:val="bottom"/>
+          </w:tcPr>
+          <w:p>
+            <w:pPr>
+              <w:spacing w:after="0"/>
+              <w:jc w:val="center"/>
+              <w:rPr>
+                <w:rFonts w:ascii="Times New Roman" w:eastAsia="Times New Roman" w:hAnsi="Times New Roman" w:cs="Times New Roman"/>
+                <w:color w:val="000000"/>
+                <w:sz w:val="20"/>
+                <w:szCs w:val="20"/>
+                <w:lang w:val="nl-NL" w:eastAsia="nl-NL"/>
+              </w:rPr>
+            </w:pPr>
+            <w:r>
+              <w:rPr>
+                <w:rFonts w:ascii="Times New Roman" w:hAnsi="Times New Roman" w:cs="Times New Roman"/>
+                <w:color w:val="000000"/>
+                <w:sz w:val="20"/>
+                <w:szCs w:val="20"/>
+              </w:rPr>
+              <w:t>1.55</w:t>
+            </w:r>
+          </w:p>
+        </w:tc>
+        <w:tc>
+          <w:tcPr>
+            <w:tcW w:w="0" w:type="auto"/>
+            <w:shd w:val="clear" w:color="auto" w:fill="auto"/>
+            <w:noWrap/>
+            <w:vAlign w:val="bottom"/>
+          </w:tcPr>
+          <w:p>
+            <w:pPr>
+              <w:spacing w:after="0"/>
+              <w:jc w:val="center"/>
+              <w:rPr>
+                <w:rFonts w:ascii="Times New Roman" w:eastAsia="Times New Roman" w:hAnsi="Times New Roman" w:cs="Times New Roman"/>
+                <w:color w:val="000000"/>
+                <w:sz w:val="20"/>
+                <w:szCs w:val="20"/>
+                <w:lang w:val="nl-NL" w:eastAsia="nl-NL"/>
+              </w:rPr>
+            </w:pPr>
+            <w:r>
+              <w:rPr>
+                <w:rFonts w:ascii="Times New Roman" w:hAnsi="Times New Roman" w:cs="Times New Roman"/>
+                <w:color w:val="000000"/>
+                <w:sz w:val="20"/>
+                <w:szCs w:val="20"/>
+              </w:rPr>
+              <w:t>[1.13; 2.12]</w:t>
+            </w:r>
+          </w:p>
+        </w:tc>
+        <w:tc>
+          <w:tcPr>
+            <w:tcW w:w="0" w:type="auto"/>
+            <w:shd w:val="clear" w:color="auto" w:fill="auto"/>
+            <w:noWrap/>
+            <w:vAlign w:val="bottom"/>
+          </w:tcPr>
+          <w:p>
+            <w:pPr>
+              <w:spacing w:after="0"/>
+              <w:jc w:val="center"/>
+              <w:rPr>
+                <w:rFonts w:ascii="Times New Roman" w:eastAsia="Times New Roman" w:hAnsi="Times New Roman" w:cs="Times New Roman"/>
+                <w:color w:val="000000"/>
+                <w:sz w:val="20"/>
+                <w:szCs w:val="20"/>
+                <w:lang w:val="nl-NL" w:eastAsia="nl-NL"/>
+              </w:rPr>
+            </w:pPr>
+            <w:r>
+              <w:rPr>
+                <w:rFonts w:ascii="Times New Roman" w:hAnsi="Times New Roman" w:cs="Times New Roman"/>
+                <w:color w:val="000000"/>
+                <w:sz w:val="20"/>
+                <w:szCs w:val="20"/>
+              </w:rPr>
+              <w:t>7.3</w:t>
+            </w:r>
+          </w:p>
+        </w:tc>
+        <w:tc>
+          <w:tcPr>
+            <w:tcW w:w="0" w:type="auto"/>
+            <w:shd w:val="clear" w:color="auto" w:fill="auto"/>
+            <w:vAlign w:val="bottom"/>
+          </w:tcPr>
+          <w:p>
+            <w:pPr>
+              <w:spacing w:after="0"/>
+              <w:jc w:val="center"/>
+              <w:rPr>
+                <w:rFonts w:ascii="Times New Roman" w:hAnsi="Times New Roman" w:cs="Times New Roman"/>
+                <w:color w:val="000000"/>
+                <w:sz w:val="20"/>
+                <w:szCs w:val="20"/>
+              </w:rPr>
+            </w:pPr>
+            <w:r>
+              <w:rPr>
+                <w:rFonts w:ascii="Times New Roman" w:hAnsi="Times New Roman" w:cs="Times New Roman"/>
+                <w:color w:val="000000"/>
+                <w:sz w:val="20"/>
+                <w:szCs w:val="20"/>
+              </w:rPr>
+              <w:t>1.40</w:t>
+            </w:r>
+          </w:p>
+        </w:tc>
+        <w:tc>
+          <w:tcPr>
+            <w:tcW w:w="1107" w:type="dxa"/>
+            <w:shd w:val="clear" w:color="auto" w:fill="auto"/>
+            <w:vAlign w:val="bottom"/>
+          </w:tcPr>
+          <w:p>
+            <w:pPr>
+              <w:spacing w:after="0"/>
+              <w:jc w:val="center"/>
+              <w:rPr>
+                <w:rFonts w:ascii="Times New Roman" w:hAnsi="Times New Roman" w:cs="Times New Roman"/>
+                <w:color w:val="000000"/>
+                <w:sz w:val="20"/>
+                <w:szCs w:val="20"/>
+              </w:rPr>
+            </w:pPr>
+            <w:r>
+              <w:rPr>
+                <w:rFonts w:ascii="Times New Roman" w:hAnsi="Times New Roman" w:cs="Times New Roman"/>
+                <w:color w:val="000000"/>
+                <w:sz w:val="20"/>
+                <w:szCs w:val="20"/>
+              </w:rPr>
+              <w:t>[1.11; 1.78]</w:t>
+            </w:r>
+          </w:p>
+        </w:tc>
+        <w:tc>
+          <w:tcPr>
+            <w:tcW w:w="0" w:type="auto"/>
+            <w:shd w:val="clear" w:color="auto" w:fill="auto"/>
+            <w:vAlign w:val="bottom"/>
+          </w:tcPr>
+          <w:p>
+            <w:pPr>
+              <w:spacing w:after="0"/>
+              <w:jc w:val="center"/>
+              <w:rPr>
+                <w:rFonts w:ascii="Times New Roman" w:hAnsi="Times New Roman" w:cs="Times New Roman"/>
+                <w:color w:val="000000"/>
+                <w:sz w:val="20"/>
+                <w:szCs w:val="20"/>
+              </w:rPr>
+            </w:pPr>
+            <w:r>
+              <w:rPr>
+                <w:rFonts w:ascii="Times New Roman" w:hAnsi="Times New Roman" w:cs="Times New Roman"/>
+                <w:color w:val="000000"/>
+                <w:sz w:val="20"/>
+                <w:szCs w:val="20"/>
+              </w:rPr>
+              <w:t>7.8</w:t>
+            </w:r>
+          </w:p>
+        </w:tc>
+        <w:tc>
+          <w:tcPr>
+            <w:tcW w:w="0" w:type="auto"/>
+            <w:shd w:val="clear" w:color="auto" w:fill="auto"/>
+            <w:noWrap/>
+            <w:vAlign w:val="bottom"/>
+          </w:tcPr>
+          <w:p>
+            <w:pPr>
+              <w:spacing w:after="0"/>
+              <w:jc w:val="center"/>
+              <w:rPr>
+                <w:rFonts w:ascii="Times New Roman" w:eastAsia="Times New Roman" w:hAnsi="Times New Roman" w:cs="Times New Roman"/>
+                <w:color w:val="000000"/>
+                <w:sz w:val="20"/>
+                <w:szCs w:val="20"/>
+                <w:lang w:val="nl-NL" w:eastAsia="nl-NL"/>
+              </w:rPr>
+            </w:pPr>
+            <w:r>
+              <w:rPr>
+                <w:rFonts w:ascii="Times New Roman" w:hAnsi="Times New Roman" w:cs="Times New Roman"/>
+                <w:color w:val="000000"/>
+                <w:sz w:val="20"/>
+                <w:szCs w:val="20"/>
+              </w:rPr>
+              <w:t>1.55</w:t>
+            </w:r>
+          </w:p>
+        </w:tc>
+        <w:tc>
+          <w:tcPr>
+            <w:tcW w:w="0" w:type="auto"/>
+            <w:shd w:val="clear" w:color="auto" w:fill="auto"/>
+            <w:noWrap/>
+            <w:vAlign w:val="bottom"/>
+          </w:tcPr>
+          <w:p>
+            <w:pPr>
+              <w:spacing w:after="0"/>
+              <w:jc w:val="center"/>
+              <w:rPr>
+                <w:rFonts w:ascii="Times New Roman" w:eastAsia="Times New Roman" w:hAnsi="Times New Roman" w:cs="Times New Roman"/>
+                <w:sz w:val="20"/>
+                <w:szCs w:val="20"/>
+                <w:lang w:val="nl-NL" w:eastAsia="nl-NL"/>
+              </w:rPr>
+            </w:pPr>
+            <w:r>
+              <w:rPr>
+                <w:rFonts w:ascii="Times New Roman" w:hAnsi="Times New Roman" w:cs="Times New Roman"/>
+                <w:color w:val="000000"/>
+                <w:sz w:val="20"/>
+                <w:szCs w:val="20"/>
+              </w:rPr>
+              <w:t>[1.13; 2.12]</w:t>
+            </w:r>
+          </w:p>
+        </w:tc>
+        <w:tc>
+          <w:tcPr>
+            <w:tcW w:w="0" w:type="auto"/>
+            <w:shd w:val="clear" w:color="auto" w:fill="auto"/>
+            <w:noWrap/>
+            <w:vAlign w:val="bottom"/>
+          </w:tcPr>
+          <w:p>
+            <w:pPr>
+              <w:spacing w:after="0"/>
+              <w:jc w:val="center"/>
+              <w:rPr>
+                <w:rFonts w:ascii="Times New Roman" w:eastAsia="Times New Roman" w:hAnsi="Times New Roman" w:cs="Times New Roman"/>
+                <w:sz w:val="20"/>
+                <w:szCs w:val="20"/>
+                <w:lang w:val="nl-NL" w:eastAsia="nl-NL"/>
+              </w:rPr>
+            </w:pPr>
+            <w:r>
+              <w:rPr>
+                <w:rFonts w:ascii="Times New Roman" w:hAnsi="Times New Roman" w:cs="Times New Roman"/>
+                <w:color w:val="000000"/>
+                <w:sz w:val="20"/>
+                <w:szCs w:val="20"/>
+              </w:rPr>
+              <w:t>7.3</w:t>
+            </w:r>
+          </w:p>
+        </w:tc>
+      </w:tr>
+      <w:tr>
+        <w:trPr>
+          <w:trHeight w:val="57"/>
+        </w:trPr>
+        <w:tc>
+          <w:tcPr>
+            <w:tcW w:w="0" w:type="auto"/>
+            <w:shd w:val="clear" w:color="auto" w:fill="auto"/>
+            <w:noWrap/>
+            <w:hideMark/>
+          </w:tcPr>
+          <w:p>
+            <w:pPr>
+              <w:spacing w:after="0"/>
+              <w:rPr>
+                <w:rFonts w:ascii="Times New Roman" w:eastAsia="Times New Roman" w:hAnsi="Times New Roman" w:cs="Times New Roman"/>
+                <w:color w:val="000000"/>
+                <w:sz w:val="20"/>
+                <w:szCs w:val="20"/>
+                <w:lang w:eastAsia="nl-NL"/>
+              </w:rPr>
+            </w:pPr>
+            <w:r>
+              <w:rPr>
+                <w:rFonts w:ascii="Times New Roman" w:eastAsia="Times New Roman" w:hAnsi="Times New Roman" w:cs="Times New Roman"/>
+                <w:color w:val="000000"/>
+                <w:sz w:val="20"/>
+                <w:szCs w:val="20"/>
+                <w:lang w:eastAsia="nl-NL"/>
+              </w:rPr>
+              <w:t>Parathyroid gland not seen during surgery</w:t>
+            </w:r>
+          </w:p>
+        </w:tc>
+        <w:tc>
+          <w:tcPr>
+            <w:tcW w:w="0" w:type="auto"/>
+            <w:shd w:val="clear" w:color="auto" w:fill="auto"/>
+            <w:noWrap/>
+            <w:vAlign w:val="bottom"/>
+          </w:tcPr>
+          <w:p>
+            <w:pPr>
+              <w:spacing w:after="0"/>
+              <w:jc w:val="center"/>
+              <w:rPr>
+                <w:rFonts w:ascii="Times New Roman" w:eastAsia="Times New Roman" w:hAnsi="Times New Roman" w:cs="Times New Roman"/>
+                <w:color w:val="000000"/>
+                <w:sz w:val="20"/>
+                <w:szCs w:val="20"/>
+                <w:lang w:val="nl-NL" w:eastAsia="nl-NL"/>
+              </w:rPr>
+            </w:pPr>
+            <w:r>
+              <w:rPr>
+                <w:rFonts w:ascii="Times New Roman" w:hAnsi="Times New Roman" w:cs="Times New Roman"/>
+                <w:color w:val="000000"/>
+                <w:sz w:val="20"/>
+                <w:szCs w:val="20"/>
+              </w:rPr>
+              <w:t>1.29</w:t>
+            </w:r>
+          </w:p>
+        </w:tc>
+        <w:tc>
+          <w:tcPr>
+            <w:tcW w:w="0" w:type="auto"/>
+            <w:shd w:val="clear" w:color="auto" w:fill="auto"/>
+            <w:noWrap/>
+            <w:vAlign w:val="bottom"/>
+          </w:tcPr>
+          <w:p>
+            <w:pPr>
+              <w:spacing w:after="0"/>
+              <w:jc w:val="center"/>
+              <w:rPr>
+                <w:rFonts w:ascii="Times New Roman" w:eastAsia="Times New Roman" w:hAnsi="Times New Roman" w:cs="Times New Roman"/>
+                <w:color w:val="000000"/>
+                <w:sz w:val="20"/>
+                <w:szCs w:val="20"/>
+                <w:lang w:val="nl-NL" w:eastAsia="nl-NL"/>
+              </w:rPr>
+            </w:pPr>
+            <w:r>
+              <w:rPr>
+                <w:rFonts w:ascii="Times New Roman" w:hAnsi="Times New Roman" w:cs="Times New Roman"/>
+                <w:color w:val="000000"/>
+                <w:sz w:val="20"/>
+                <w:szCs w:val="20"/>
+              </w:rPr>
+              <w:t>[0.35; 4.83]</w:t>
+            </w:r>
+          </w:p>
+        </w:tc>
+        <w:tc>
+          <w:tcPr>
+            <w:tcW w:w="0" w:type="auto"/>
+            <w:shd w:val="clear" w:color="auto" w:fill="auto"/>
+            <w:noWrap/>
+            <w:vAlign w:val="bottom"/>
+          </w:tcPr>
+          <w:p>
+            <w:pPr>
+              <w:spacing w:after="0"/>
+              <w:jc w:val="center"/>
+              <w:rPr>
+                <w:rFonts w:ascii="Times New Roman" w:eastAsia="Times New Roman" w:hAnsi="Times New Roman" w:cs="Times New Roman"/>
+                <w:color w:val="000000"/>
+                <w:sz w:val="20"/>
+                <w:szCs w:val="20"/>
+                <w:lang w:val="nl-NL" w:eastAsia="nl-NL"/>
+              </w:rPr>
+            </w:pPr>
+            <w:r>
+              <w:rPr>
+                <w:rFonts w:ascii="Times New Roman" w:hAnsi="Times New Roman" w:cs="Times New Roman"/>
+                <w:color w:val="000000"/>
+                <w:sz w:val="20"/>
+                <w:szCs w:val="20"/>
+              </w:rPr>
+              <w:t>0.1</w:t>
+            </w:r>
+          </w:p>
+        </w:tc>
+        <w:tc>
+          <w:tcPr>
+            <w:tcW w:w="0" w:type="auto"/>
+            <w:shd w:val="clear" w:color="auto" w:fill="auto"/>
+            <w:noWrap/>
+            <w:vAlign w:val="bottom"/>
+          </w:tcPr>
+          <w:p>
+            <w:pPr>
+              <w:spacing w:after="0"/>
+              <w:jc w:val="center"/>
+              <w:rPr>
+                <w:rFonts w:ascii="Times New Roman" w:eastAsia="Times New Roman" w:hAnsi="Times New Roman" w:cs="Times New Roman"/>
+                <w:color w:val="000000"/>
+                <w:sz w:val="20"/>
+                <w:szCs w:val="20"/>
+                <w:lang w:val="nl-NL" w:eastAsia="nl-NL"/>
+              </w:rPr>
+            </w:pPr>
+            <w:r>
+              <w:rPr>
+                <w:rFonts w:ascii="Times New Roman" w:hAnsi="Times New Roman" w:cs="Times New Roman"/>
+                <w:color w:val="000000"/>
+                <w:sz w:val="20"/>
+                <w:szCs w:val="20"/>
+              </w:rPr>
+              <w:t>1.13</w:t>
+            </w:r>
+          </w:p>
+        </w:tc>
+        <w:tc>
+          <w:tcPr>
+            <w:tcW w:w="0" w:type="auto"/>
+            <w:shd w:val="clear" w:color="auto" w:fill="auto"/>
+            <w:noWrap/>
+            <w:vAlign w:val="bottom"/>
+          </w:tcPr>
+          <w:p>
+            <w:pPr>
+              <w:spacing w:after="0"/>
+              <w:jc w:val="center"/>
+              <w:rPr>
+                <w:rFonts w:ascii="Times New Roman" w:eastAsia="Times New Roman" w:hAnsi="Times New Roman" w:cs="Times New Roman"/>
+                <w:color w:val="000000"/>
+                <w:sz w:val="20"/>
+                <w:szCs w:val="20"/>
+                <w:lang w:val="nl-NL" w:eastAsia="nl-NL"/>
+              </w:rPr>
+            </w:pPr>
+            <w:r>
+              <w:rPr>
+                <w:rFonts w:ascii="Times New Roman" w:hAnsi="Times New Roman" w:cs="Times New Roman"/>
+                <w:color w:val="000000"/>
+                <w:sz w:val="20"/>
+                <w:szCs w:val="20"/>
+              </w:rPr>
+              <w:t>[0.32; 3.97]</w:t>
+            </w:r>
+          </w:p>
+        </w:tc>
+        <w:tc>
+          <w:tcPr>
+            <w:tcW w:w="0" w:type="auto"/>
+            <w:shd w:val="clear" w:color="auto" w:fill="auto"/>
+            <w:noWrap/>
+            <w:vAlign w:val="bottom"/>
+          </w:tcPr>
+          <w:p>
+            <w:pPr>
+              <w:spacing w:after="0"/>
+              <w:jc w:val="center"/>
+              <w:rPr>
+                <w:rFonts w:ascii="Times New Roman" w:eastAsia="Times New Roman" w:hAnsi="Times New Roman" w:cs="Times New Roman"/>
+                <w:color w:val="000000"/>
+                <w:sz w:val="20"/>
+                <w:szCs w:val="20"/>
+                <w:lang w:val="nl-NL" w:eastAsia="nl-NL"/>
+              </w:rPr>
+            </w:pPr>
+            <w:r>
+              <w:rPr>
+                <w:rFonts w:ascii="Times New Roman" w:hAnsi="Times New Roman" w:cs="Times New Roman"/>
+                <w:color w:val="000000"/>
+                <w:sz w:val="20"/>
+                <w:szCs w:val="20"/>
+              </w:rPr>
+              <w:t>0.0</w:t>
+            </w:r>
+          </w:p>
+        </w:tc>
+        <w:tc>
+          <w:tcPr>
+            <w:tcW w:w="0" w:type="auto"/>
+            <w:shd w:val="clear" w:color="auto" w:fill="auto"/>
+            <w:vAlign w:val="bottom"/>
+          </w:tcPr>
+          <w:p>
+            <w:pPr>
+              <w:spacing w:after="0"/>
+              <w:jc w:val="center"/>
+              <w:rPr>
+                <w:rFonts w:ascii="Times New Roman" w:eastAsia="Times New Roman" w:hAnsi="Times New Roman" w:cs="Times New Roman"/>
+                <w:color w:val="000000"/>
+                <w:sz w:val="20"/>
+                <w:szCs w:val="20"/>
+                <w:lang w:val="nl-NL" w:eastAsia="nl-NL"/>
+              </w:rPr>
+            </w:pPr>
+            <w:r>
+              <w:rPr>
+                <w:rFonts w:ascii="Times New Roman" w:hAnsi="Times New Roman" w:cs="Times New Roman"/>
+                <w:color w:val="000000"/>
+                <w:sz w:val="20"/>
+                <w:szCs w:val="20"/>
+              </w:rPr>
+              <w:t>3.57</w:t>
+            </w:r>
+          </w:p>
+        </w:tc>
+        <w:tc>
+          <w:tcPr>
+            <w:tcW w:w="1107" w:type="dxa"/>
+            <w:shd w:val="clear" w:color="auto" w:fill="auto"/>
+            <w:vAlign w:val="bottom"/>
+          </w:tcPr>
+          <w:p>
+            <w:pPr>
+              <w:spacing w:after="0"/>
+              <w:jc w:val="center"/>
+              <w:rPr>
+                <w:rFonts w:ascii="Times New Roman" w:eastAsia="Times New Roman" w:hAnsi="Times New Roman" w:cs="Times New Roman"/>
+                <w:color w:val="000000"/>
+                <w:sz w:val="20"/>
+                <w:szCs w:val="20"/>
+                <w:lang w:val="nl-NL" w:eastAsia="nl-NL"/>
+              </w:rPr>
+            </w:pPr>
+            <w:r>
+              <w:rPr>
+                <w:rFonts w:ascii="Times New Roman" w:hAnsi="Times New Roman" w:cs="Times New Roman"/>
+                <w:color w:val="000000"/>
+                <w:sz w:val="20"/>
+                <w:szCs w:val="20"/>
+              </w:rPr>
+              <w:t>[1.57; 8.09]</w:t>
+            </w:r>
+          </w:p>
+        </w:tc>
+        <w:tc>
+          <w:tcPr>
+            <w:tcW w:w="0" w:type="auto"/>
+            <w:shd w:val="clear" w:color="auto" w:fill="auto"/>
+            <w:vAlign w:val="bottom"/>
+          </w:tcPr>
+          <w:p>
+            <w:pPr>
+              <w:spacing w:after="0"/>
+              <w:jc w:val="center"/>
+              <w:rPr>
+                <w:rFonts w:ascii="Times New Roman" w:eastAsia="Times New Roman" w:hAnsi="Times New Roman" w:cs="Times New Roman"/>
+                <w:color w:val="000000"/>
+                <w:sz w:val="20"/>
+                <w:szCs w:val="20"/>
+                <w:lang w:val="nl-NL" w:eastAsia="nl-NL"/>
+              </w:rPr>
+            </w:pPr>
+            <w:r>
+              <w:rPr>
+                <w:rFonts w:ascii="Times New Roman" w:hAnsi="Times New Roman" w:cs="Times New Roman"/>
+                <w:color w:val="000000"/>
+                <w:sz w:val="20"/>
+                <w:szCs w:val="20"/>
+              </w:rPr>
+              <w:t>9.3</w:t>
+            </w:r>
+          </w:p>
+        </w:tc>
+        <w:tc>
+          <w:tcPr>
+            <w:tcW w:w="0" w:type="auto"/>
+            <w:shd w:val="clear" w:color="auto" w:fill="auto"/>
+            <w:noWrap/>
+            <w:vAlign w:val="bottom"/>
+          </w:tcPr>
+          <w:p>
+            <w:pPr>
+              <w:spacing w:after="0"/>
+              <w:jc w:val="center"/>
+              <w:rPr>
+                <w:rFonts w:ascii="Times New Roman" w:eastAsia="Times New Roman" w:hAnsi="Times New Roman" w:cs="Times New Roman"/>
+                <w:color w:val="000000"/>
+                <w:sz w:val="20"/>
+                <w:szCs w:val="20"/>
+                <w:lang w:val="nl-NL" w:eastAsia="nl-NL"/>
+              </w:rPr>
+            </w:pPr>
+          </w:p>
+        </w:tc>
+        <w:tc>
+          <w:tcPr>
+            <w:tcW w:w="0" w:type="auto"/>
+            <w:shd w:val="clear" w:color="auto" w:fill="auto"/>
+            <w:noWrap/>
+            <w:vAlign w:val="bottom"/>
+          </w:tcPr>
+          <w:p>
+            <w:pPr>
+              <w:spacing w:after="0"/>
+              <w:jc w:val="center"/>
+              <w:rPr>
+                <w:rFonts w:ascii="Times New Roman" w:eastAsia="Times New Roman" w:hAnsi="Times New Roman" w:cs="Times New Roman"/>
+                <w:sz w:val="20"/>
+                <w:szCs w:val="20"/>
+                <w:lang w:val="nl-NL" w:eastAsia="nl-NL"/>
+              </w:rPr>
+            </w:pPr>
+          </w:p>
+        </w:tc>
+        <w:tc>
+          <w:tcPr>
+            <w:tcW w:w="0" w:type="auto"/>
+            <w:shd w:val="clear" w:color="auto" w:fill="auto"/>
+            <w:noWrap/>
+            <w:vAlign w:val="bottom"/>
+          </w:tcPr>
+          <w:p>
+            <w:pPr>
+              <w:spacing w:after="0"/>
+              <w:jc w:val="center"/>
+              <w:rPr>
+                <w:rFonts w:ascii="Times New Roman" w:eastAsia="Times New Roman" w:hAnsi="Times New Roman" w:cs="Times New Roman"/>
+                <w:sz w:val="20"/>
+                <w:szCs w:val="20"/>
+                <w:lang w:val="nl-NL" w:eastAsia="nl-NL"/>
+              </w:rPr>
+            </w:pPr>
+          </w:p>
+        </w:tc>
+      </w:tr>
+      <w:tr>
+        <w:trPr>
+          <w:trHeight w:val="57"/>
+        </w:trPr>
+        <w:tc>
+          <w:tcPr>
+            <w:tcW w:w="0" w:type="auto"/>
+            <w:shd w:val="clear" w:color="auto" w:fill="auto"/>
+            <w:noWrap/>
+            <w:hideMark/>
+          </w:tcPr>
+          <w:p>
+            <w:pPr>
+              <w:spacing w:after="0"/>
+              <w:rPr>
+                <w:rFonts w:ascii="Times New Roman" w:eastAsia="Times New Roman" w:hAnsi="Times New Roman" w:cs="Times New Roman"/>
+                <w:color w:val="000000"/>
+                <w:sz w:val="20"/>
+                <w:szCs w:val="20"/>
+                <w:lang w:eastAsia="nl-NL"/>
+              </w:rPr>
+            </w:pPr>
+            <w:r>
+              <w:rPr>
+                <w:rFonts w:ascii="Times New Roman" w:eastAsia="Times New Roman" w:hAnsi="Times New Roman" w:cs="Times New Roman"/>
+                <w:color w:val="000000"/>
+                <w:sz w:val="20"/>
+                <w:szCs w:val="20"/>
+                <w:lang w:eastAsia="nl-NL"/>
+              </w:rPr>
+              <w:t>Age in years</w:t>
+            </w:r>
+          </w:p>
+          <w:p>
+            <w:pPr>
+              <w:spacing w:after="0"/>
+              <w:rPr>
+                <w:rFonts w:ascii="Times New Roman" w:eastAsia="Times New Roman" w:hAnsi="Times New Roman" w:cs="Times New Roman"/>
+                <w:color w:val="000000"/>
+                <w:sz w:val="20"/>
+                <w:szCs w:val="20"/>
+                <w:lang w:eastAsia="nl-NL"/>
+              </w:rPr>
+            </w:pPr>
+            <w:r>
+              <w:rPr>
+                <w:rFonts w:ascii="Times New Roman" w:eastAsia="Times New Roman" w:hAnsi="Times New Roman" w:cs="Times New Roman"/>
+                <w:color w:val="000000"/>
+                <w:sz w:val="20"/>
+                <w:szCs w:val="20"/>
+                <w:lang w:eastAsia="nl-NL"/>
+              </w:rPr>
+              <w:t>(i.q.r. 69 versus 42 years)</w:t>
+            </w:r>
+          </w:p>
+        </w:tc>
+        <w:tc>
+          <w:tcPr>
+            <w:tcW w:w="0" w:type="auto"/>
+            <w:shd w:val="clear" w:color="auto" w:fill="auto"/>
+            <w:noWrap/>
+            <w:vAlign w:val="bottom"/>
+          </w:tcPr>
+          <w:p>
+            <w:pPr>
+              <w:spacing w:after="0"/>
+              <w:jc w:val="center"/>
+              <w:rPr>
+                <w:rFonts w:ascii="Times New Roman" w:eastAsia="Times New Roman" w:hAnsi="Times New Roman" w:cs="Times New Roman"/>
+                <w:color w:val="000000"/>
+                <w:sz w:val="20"/>
+                <w:szCs w:val="20"/>
+                <w:lang w:eastAsia="nl-NL"/>
+              </w:rPr>
+            </w:pPr>
+            <w:r>
+              <w:rPr>
+                <w:rFonts w:ascii="Times New Roman" w:hAnsi="Times New Roman" w:cs="Times New Roman"/>
+                <w:color w:val="000000"/>
+                <w:sz w:val="20"/>
+                <w:szCs w:val="20"/>
+              </w:rPr>
+              <w:t>1.26</w:t>
+            </w:r>
+          </w:p>
+        </w:tc>
+        <w:tc>
+          <w:tcPr>
+            <w:tcW w:w="0" w:type="auto"/>
+            <w:shd w:val="clear" w:color="auto" w:fill="auto"/>
+            <w:noWrap/>
+            <w:vAlign w:val="bottom"/>
+          </w:tcPr>
+          <w:p>
+            <w:pPr>
+              <w:spacing w:after="0"/>
+              <w:jc w:val="center"/>
+              <w:rPr>
+                <w:rFonts w:ascii="Times New Roman" w:eastAsia="Times New Roman" w:hAnsi="Times New Roman" w:cs="Times New Roman"/>
+                <w:color w:val="000000"/>
+                <w:sz w:val="20"/>
+                <w:szCs w:val="20"/>
+                <w:lang w:eastAsia="nl-NL"/>
+              </w:rPr>
+            </w:pPr>
+            <w:r>
+              <w:rPr>
+                <w:rFonts w:ascii="Times New Roman" w:hAnsi="Times New Roman" w:cs="Times New Roman"/>
+                <w:color w:val="000000"/>
+                <w:sz w:val="20"/>
+                <w:szCs w:val="20"/>
+              </w:rPr>
+              <w:t>[0.56; 2.85]</w:t>
+            </w:r>
+          </w:p>
+        </w:tc>
+        <w:tc>
+          <w:tcPr>
+            <w:tcW w:w="0" w:type="auto"/>
+            <w:shd w:val="clear" w:color="auto" w:fill="auto"/>
+            <w:noWrap/>
+            <w:vAlign w:val="bottom"/>
+          </w:tcPr>
+          <w:p>
+            <w:pPr>
+              <w:spacing w:after="0"/>
+              <w:jc w:val="center"/>
+              <w:rPr>
+                <w:rFonts w:ascii="Times New Roman" w:eastAsia="Times New Roman" w:hAnsi="Times New Roman" w:cs="Times New Roman"/>
+                <w:color w:val="000000"/>
+                <w:sz w:val="20"/>
+                <w:szCs w:val="20"/>
+                <w:lang w:eastAsia="nl-NL"/>
+              </w:rPr>
+            </w:pPr>
+            <w:r>
+              <w:rPr>
+                <w:rFonts w:ascii="Times New Roman" w:hAnsi="Times New Roman" w:cs="Times New Roman"/>
+                <w:color w:val="000000"/>
+                <w:sz w:val="20"/>
+                <w:szCs w:val="20"/>
+              </w:rPr>
+              <w:t>0.3</w:t>
+            </w:r>
+          </w:p>
+        </w:tc>
+        <w:tc>
+          <w:tcPr>
+            <w:tcW w:w="0" w:type="auto"/>
+            <w:shd w:val="clear" w:color="auto" w:fill="auto"/>
+            <w:noWrap/>
+            <w:vAlign w:val="bottom"/>
+          </w:tcPr>
+          <w:p>
+            <w:pPr>
+              <w:spacing w:after="0"/>
+              <w:jc w:val="center"/>
+              <w:rPr>
+                <w:rFonts w:ascii="Times New Roman" w:eastAsia="Times New Roman" w:hAnsi="Times New Roman" w:cs="Times New Roman"/>
+                <w:color w:val="000000"/>
+                <w:sz w:val="20"/>
+                <w:szCs w:val="20"/>
+                <w:lang w:eastAsia="nl-NL"/>
+              </w:rPr>
+            </w:pPr>
+          </w:p>
+        </w:tc>
+        <w:tc>
+          <w:tcPr>
+            <w:tcW w:w="0" w:type="auto"/>
+            <w:shd w:val="clear" w:color="auto" w:fill="auto"/>
+            <w:noWrap/>
+            <w:vAlign w:val="bottom"/>
+          </w:tcPr>
+          <w:p>
+            <w:pPr>
+              <w:spacing w:after="0"/>
+              <w:jc w:val="center"/>
+              <w:rPr>
+                <w:rFonts w:ascii="Times New Roman" w:eastAsia="Times New Roman" w:hAnsi="Times New Roman" w:cs="Times New Roman"/>
+                <w:sz w:val="20"/>
+                <w:szCs w:val="20"/>
+                <w:lang w:eastAsia="nl-NL"/>
+              </w:rPr>
+            </w:pPr>
+          </w:p>
+        </w:tc>
+        <w:tc>
+          <w:tcPr>
+            <w:tcW w:w="0" w:type="auto"/>
+            <w:shd w:val="clear" w:color="auto" w:fill="auto"/>
+            <w:noWrap/>
+            <w:vAlign w:val="bottom"/>
+          </w:tcPr>
+          <w:p>
+            <w:pPr>
+              <w:spacing w:after="0"/>
+              <w:jc w:val="center"/>
+              <w:rPr>
+                <w:rFonts w:ascii="Times New Roman" w:eastAsia="Times New Roman" w:hAnsi="Times New Roman" w:cs="Times New Roman"/>
+                <w:sz w:val="20"/>
+                <w:szCs w:val="20"/>
+                <w:lang w:eastAsia="nl-NL"/>
+              </w:rPr>
+            </w:pPr>
+          </w:p>
+        </w:tc>
+        <w:tc>
+          <w:tcPr>
+            <w:tcW w:w="0" w:type="auto"/>
+            <w:shd w:val="clear" w:color="auto" w:fill="auto"/>
+            <w:vAlign w:val="bottom"/>
+          </w:tcPr>
+          <w:p>
+            <w:pPr>
+              <w:spacing w:after="0"/>
+              <w:jc w:val="center"/>
+              <w:rPr>
+                <w:rFonts w:ascii="Times New Roman" w:eastAsia="Times New Roman" w:hAnsi="Times New Roman" w:cs="Times New Roman"/>
+                <w:sz w:val="20"/>
+                <w:szCs w:val="20"/>
+                <w:lang w:eastAsia="nl-NL"/>
+              </w:rPr>
+            </w:pPr>
+          </w:p>
+        </w:tc>
+        <w:tc>
+          <w:tcPr>
+            <w:tcW w:w="1107" w:type="dxa"/>
+            <w:shd w:val="clear" w:color="auto" w:fill="auto"/>
+            <w:vAlign w:val="bottom"/>
+          </w:tcPr>
+          <w:p>
+            <w:pPr>
+              <w:spacing w:after="0"/>
+              <w:jc w:val="center"/>
+              <w:rPr>
+                <w:rFonts w:ascii="Times New Roman" w:eastAsia="Times New Roman" w:hAnsi="Times New Roman" w:cs="Times New Roman"/>
+                <w:sz w:val="20"/>
+                <w:szCs w:val="20"/>
+                <w:lang w:eastAsia="nl-NL"/>
+              </w:rPr>
+            </w:pPr>
+          </w:p>
+        </w:tc>
+        <w:tc>
+          <w:tcPr>
+            <w:tcW w:w="0" w:type="auto"/>
+            <w:shd w:val="clear" w:color="auto" w:fill="auto"/>
+            <w:vAlign w:val="bottom"/>
+          </w:tcPr>
+          <w:p>
+            <w:pPr>
+              <w:spacing w:after="0"/>
+              <w:jc w:val="center"/>
+              <w:rPr>
+                <w:rFonts w:ascii="Times New Roman" w:eastAsia="Times New Roman" w:hAnsi="Times New Roman" w:cs="Times New Roman"/>
+                <w:sz w:val="20"/>
+                <w:szCs w:val="20"/>
+                <w:lang w:eastAsia="nl-NL"/>
+              </w:rPr>
+            </w:pPr>
+          </w:p>
+        </w:tc>
+        <w:tc>
+          <w:tcPr>
+            <w:tcW w:w="0" w:type="auto"/>
+            <w:shd w:val="clear" w:color="auto" w:fill="auto"/>
+            <w:noWrap/>
+            <w:vAlign w:val="bottom"/>
+          </w:tcPr>
+          <w:p>
+            <w:pPr>
+              <w:spacing w:after="0"/>
+              <w:jc w:val="center"/>
+              <w:rPr>
+                <w:rFonts w:ascii="Times New Roman" w:eastAsia="Times New Roman" w:hAnsi="Times New Roman" w:cs="Times New Roman"/>
+                <w:sz w:val="20"/>
+                <w:szCs w:val="20"/>
+                <w:lang w:eastAsia="nl-NL"/>
+              </w:rPr>
+            </w:pPr>
+          </w:p>
+        </w:tc>
+        <w:tc>
+          <w:tcPr>
+            <w:tcW w:w="0" w:type="auto"/>
+            <w:shd w:val="clear" w:color="auto" w:fill="auto"/>
+            <w:noWrap/>
+            <w:vAlign w:val="bottom"/>
+          </w:tcPr>
+          <w:p>
+            <w:pPr>
+              <w:spacing w:after="0"/>
+              <w:jc w:val="center"/>
+              <w:rPr>
+                <w:rFonts w:ascii="Times New Roman" w:eastAsia="Times New Roman" w:hAnsi="Times New Roman" w:cs="Times New Roman"/>
+                <w:sz w:val="20"/>
+                <w:szCs w:val="20"/>
+                <w:lang w:eastAsia="nl-NL"/>
+              </w:rPr>
+            </w:pPr>
+          </w:p>
+        </w:tc>
+        <w:tc>
+          <w:tcPr>
+            <w:tcW w:w="0" w:type="auto"/>
+            <w:shd w:val="clear" w:color="auto" w:fill="auto"/>
+            <w:noWrap/>
+            <w:vAlign w:val="bottom"/>
+          </w:tcPr>
+          <w:p>
+            <w:pPr>
+              <w:spacing w:after="0"/>
+              <w:jc w:val="center"/>
+              <w:rPr>
+                <w:rFonts w:ascii="Times New Roman" w:eastAsia="Times New Roman" w:hAnsi="Times New Roman" w:cs="Times New Roman"/>
+                <w:sz w:val="20"/>
+                <w:szCs w:val="20"/>
+                <w:lang w:eastAsia="nl-NL"/>
+              </w:rPr>
+            </w:pPr>
+          </w:p>
+        </w:tc>
+      </w:tr>
+      <w:tr>
+        <w:trPr>
+          <w:trHeight w:val="57"/>
+        </w:trPr>
+        <w:tc>
+          <w:tcPr>
+            <w:tcW w:w="0" w:type="auto"/>
+            <w:shd w:val="clear" w:color="auto" w:fill="auto"/>
+            <w:noWrap/>
+            <w:hideMark/>
+          </w:tcPr>
+          <w:p>
+            <w:pPr>
+              <w:spacing w:after="0"/>
+              <w:rPr>
+                <w:rFonts w:ascii="Times New Roman" w:eastAsia="Times New Roman" w:hAnsi="Times New Roman" w:cs="Times New Roman"/>
+                <w:color w:val="000000"/>
+                <w:sz w:val="20"/>
+                <w:szCs w:val="20"/>
+                <w:lang w:eastAsia="nl-NL"/>
+              </w:rPr>
+            </w:pPr>
+            <w:r>
+              <w:rPr>
+                <w:rFonts w:ascii="Times New Roman" w:eastAsia="Times New Roman" w:hAnsi="Times New Roman" w:cs="Times New Roman"/>
+                <w:color w:val="000000"/>
+                <w:sz w:val="20"/>
+                <w:szCs w:val="20"/>
+                <w:lang w:eastAsia="nl-NL"/>
+              </w:rPr>
+              <w:t>Males versus females</w:t>
+            </w:r>
+          </w:p>
+        </w:tc>
+        <w:tc>
+          <w:tcPr>
+            <w:tcW w:w="0" w:type="auto"/>
+            <w:shd w:val="clear" w:color="auto" w:fill="auto"/>
+            <w:noWrap/>
+            <w:vAlign w:val="bottom"/>
+          </w:tcPr>
+          <w:p>
+            <w:pPr>
+              <w:spacing w:after="0"/>
+              <w:jc w:val="center"/>
+              <w:rPr>
+                <w:rFonts w:ascii="Times New Roman" w:eastAsia="Times New Roman" w:hAnsi="Times New Roman" w:cs="Times New Roman"/>
+                <w:color w:val="000000"/>
+                <w:sz w:val="20"/>
+                <w:szCs w:val="20"/>
+                <w:lang w:eastAsia="nl-NL"/>
+              </w:rPr>
+            </w:pPr>
+            <w:r>
+              <w:rPr>
+                <w:rFonts w:ascii="Times New Roman" w:hAnsi="Times New Roman" w:cs="Times New Roman"/>
+                <w:color w:val="000000"/>
+                <w:sz w:val="20"/>
+                <w:szCs w:val="20"/>
+              </w:rPr>
+              <w:t>0.56</w:t>
+            </w:r>
+          </w:p>
+        </w:tc>
+        <w:tc>
+          <w:tcPr>
+            <w:tcW w:w="0" w:type="auto"/>
+            <w:shd w:val="clear" w:color="auto" w:fill="auto"/>
+            <w:noWrap/>
+            <w:vAlign w:val="bottom"/>
+          </w:tcPr>
+          <w:p>
+            <w:pPr>
+              <w:spacing w:after="0"/>
+              <w:jc w:val="center"/>
+              <w:rPr>
+                <w:rFonts w:ascii="Times New Roman" w:eastAsia="Times New Roman" w:hAnsi="Times New Roman" w:cs="Times New Roman"/>
+                <w:color w:val="000000"/>
+                <w:sz w:val="20"/>
+                <w:szCs w:val="20"/>
+                <w:lang w:eastAsia="nl-NL"/>
+              </w:rPr>
+            </w:pPr>
+            <w:r>
+              <w:rPr>
+                <w:rFonts w:ascii="Times New Roman" w:hAnsi="Times New Roman" w:cs="Times New Roman"/>
+                <w:color w:val="000000"/>
+                <w:sz w:val="20"/>
+                <w:szCs w:val="20"/>
+              </w:rPr>
+              <w:t>[0.20; 1.57]</w:t>
+            </w:r>
+          </w:p>
+        </w:tc>
+        <w:tc>
+          <w:tcPr>
+            <w:tcW w:w="0" w:type="auto"/>
+            <w:shd w:val="clear" w:color="auto" w:fill="auto"/>
+            <w:noWrap/>
+            <w:vAlign w:val="bottom"/>
+          </w:tcPr>
+          <w:p>
+            <w:pPr>
+              <w:spacing w:after="0"/>
+              <w:jc w:val="center"/>
+              <w:rPr>
+                <w:rFonts w:ascii="Times New Roman" w:eastAsia="Times New Roman" w:hAnsi="Times New Roman" w:cs="Times New Roman"/>
+                <w:color w:val="000000"/>
+                <w:sz w:val="20"/>
+                <w:szCs w:val="20"/>
+                <w:lang w:eastAsia="nl-NL"/>
+              </w:rPr>
+            </w:pPr>
+            <w:r>
+              <w:rPr>
+                <w:rFonts w:ascii="Times New Roman" w:hAnsi="Times New Roman" w:cs="Times New Roman"/>
+                <w:color w:val="000000"/>
+                <w:sz w:val="20"/>
+                <w:szCs w:val="20"/>
+              </w:rPr>
+              <w:t>1.2</w:t>
+            </w:r>
+          </w:p>
+        </w:tc>
+        <w:tc>
+          <w:tcPr>
+            <w:tcW w:w="0" w:type="auto"/>
+            <w:shd w:val="clear" w:color="auto" w:fill="auto"/>
+            <w:noWrap/>
+            <w:vAlign w:val="bottom"/>
+          </w:tcPr>
+          <w:p>
+            <w:pPr>
+              <w:spacing w:after="0"/>
+              <w:jc w:val="center"/>
+              <w:rPr>
+                <w:rFonts w:ascii="Times New Roman" w:eastAsia="Times New Roman" w:hAnsi="Times New Roman" w:cs="Times New Roman"/>
+                <w:color w:val="000000"/>
+                <w:sz w:val="20"/>
+                <w:szCs w:val="20"/>
+                <w:lang w:eastAsia="nl-NL"/>
+              </w:rPr>
+            </w:pPr>
+          </w:p>
+        </w:tc>
+        <w:tc>
+          <w:tcPr>
+            <w:tcW w:w="0" w:type="auto"/>
+            <w:shd w:val="clear" w:color="auto" w:fill="auto"/>
+            <w:noWrap/>
+            <w:vAlign w:val="bottom"/>
+          </w:tcPr>
+          <w:p>
+            <w:pPr>
+              <w:spacing w:after="0"/>
+              <w:jc w:val="center"/>
+              <w:rPr>
+                <w:rFonts w:ascii="Times New Roman" w:eastAsia="Times New Roman" w:hAnsi="Times New Roman" w:cs="Times New Roman"/>
+                <w:sz w:val="20"/>
+                <w:szCs w:val="20"/>
+                <w:lang w:eastAsia="nl-NL"/>
+              </w:rPr>
+            </w:pPr>
+          </w:p>
+        </w:tc>
+        <w:tc>
+          <w:tcPr>
+            <w:tcW w:w="0" w:type="auto"/>
+            <w:shd w:val="clear" w:color="auto" w:fill="auto"/>
+            <w:noWrap/>
+            <w:vAlign w:val="bottom"/>
+          </w:tcPr>
+          <w:p>
+            <w:pPr>
+              <w:spacing w:after="0"/>
+              <w:jc w:val="center"/>
+              <w:rPr>
+                <w:rFonts w:ascii="Times New Roman" w:eastAsia="Times New Roman" w:hAnsi="Times New Roman" w:cs="Times New Roman"/>
+                <w:sz w:val="20"/>
+                <w:szCs w:val="20"/>
+                <w:lang w:eastAsia="nl-NL"/>
+              </w:rPr>
+            </w:pPr>
+          </w:p>
+        </w:tc>
+        <w:tc>
+          <w:tcPr>
+            <w:tcW w:w="0" w:type="auto"/>
+            <w:shd w:val="clear" w:color="auto" w:fill="auto"/>
+            <w:vAlign w:val="bottom"/>
+          </w:tcPr>
+          <w:p>
+            <w:pPr>
+              <w:spacing w:after="0"/>
+              <w:jc w:val="center"/>
+              <w:rPr>
+                <w:rFonts w:ascii="Times New Roman" w:eastAsia="Times New Roman" w:hAnsi="Times New Roman" w:cs="Times New Roman"/>
+                <w:sz w:val="20"/>
+                <w:szCs w:val="20"/>
+                <w:lang w:eastAsia="nl-NL"/>
+              </w:rPr>
+            </w:pPr>
+          </w:p>
+        </w:tc>
+        <w:tc>
+          <w:tcPr>
+            <w:tcW w:w="1107" w:type="dxa"/>
+            <w:shd w:val="clear" w:color="auto" w:fill="auto"/>
+            <w:vAlign w:val="bottom"/>
+          </w:tcPr>
+          <w:p>
+            <w:pPr>
+              <w:spacing w:after="0"/>
+              <w:jc w:val="center"/>
+              <w:rPr>
+                <w:rFonts w:ascii="Times New Roman" w:eastAsia="Times New Roman" w:hAnsi="Times New Roman" w:cs="Times New Roman"/>
+                <w:sz w:val="20"/>
+                <w:szCs w:val="20"/>
+                <w:lang w:eastAsia="nl-NL"/>
+              </w:rPr>
+            </w:pPr>
+          </w:p>
+        </w:tc>
+        <w:tc>
+          <w:tcPr>
+            <w:tcW w:w="0" w:type="auto"/>
+            <w:shd w:val="clear" w:color="auto" w:fill="auto"/>
+            <w:vAlign w:val="bottom"/>
+          </w:tcPr>
+          <w:p>
+            <w:pPr>
+              <w:spacing w:after="0"/>
+              <w:jc w:val="center"/>
+              <w:rPr>
+                <w:rFonts w:ascii="Times New Roman" w:eastAsia="Times New Roman" w:hAnsi="Times New Roman" w:cs="Times New Roman"/>
+                <w:sz w:val="20"/>
+                <w:szCs w:val="20"/>
+                <w:lang w:eastAsia="nl-NL"/>
+              </w:rPr>
+            </w:pPr>
+          </w:p>
+        </w:tc>
+        <w:tc>
+          <w:tcPr>
+            <w:tcW w:w="0" w:type="auto"/>
+            <w:shd w:val="clear" w:color="auto" w:fill="auto"/>
+            <w:noWrap/>
+            <w:vAlign w:val="bottom"/>
+          </w:tcPr>
+          <w:p>
+            <w:pPr>
+              <w:spacing w:after="0"/>
+              <w:jc w:val="center"/>
+              <w:rPr>
+                <w:rFonts w:ascii="Times New Roman" w:eastAsia="Times New Roman" w:hAnsi="Times New Roman" w:cs="Times New Roman"/>
+                <w:sz w:val="20"/>
+                <w:szCs w:val="20"/>
+                <w:lang w:eastAsia="nl-NL"/>
+              </w:rPr>
+            </w:pPr>
+          </w:p>
+        </w:tc>
+        <w:tc>
+          <w:tcPr>
+            <w:tcW w:w="0" w:type="auto"/>
+            <w:shd w:val="clear" w:color="auto" w:fill="auto"/>
+            <w:noWrap/>
+            <w:vAlign w:val="bottom"/>
+          </w:tcPr>
+          <w:p>
+            <w:pPr>
+              <w:spacing w:after="0"/>
+              <w:jc w:val="center"/>
+              <w:rPr>
+                <w:rFonts w:ascii="Times New Roman" w:eastAsia="Times New Roman" w:hAnsi="Times New Roman" w:cs="Times New Roman"/>
+                <w:sz w:val="20"/>
+                <w:szCs w:val="20"/>
+                <w:lang w:eastAsia="nl-NL"/>
+              </w:rPr>
+            </w:pPr>
+          </w:p>
+        </w:tc>
+        <w:tc>
+          <w:tcPr>
+            <w:tcW w:w="0" w:type="auto"/>
+            <w:shd w:val="clear" w:color="auto" w:fill="auto"/>
+            <w:noWrap/>
+            <w:vAlign w:val="bottom"/>
+          </w:tcPr>
+          <w:p>
+            <w:pPr>
+              <w:spacing w:after="0"/>
+              <w:jc w:val="center"/>
+              <w:rPr>
+                <w:rFonts w:ascii="Times New Roman" w:eastAsia="Times New Roman" w:hAnsi="Times New Roman" w:cs="Times New Roman"/>
+                <w:sz w:val="20"/>
+                <w:szCs w:val="20"/>
+                <w:lang w:eastAsia="nl-NL"/>
+              </w:rPr>
+            </w:pPr>
+          </w:p>
+        </w:tc>
+      </w:tr>
+      <w:tr>
+        <w:trPr>
+          <w:trHeight w:val="57"/>
+        </w:trPr>
+        <w:tc>
+          <w:tcPr>
+            <w:tcW w:w="0" w:type="auto"/>
+            <w:shd w:val="clear" w:color="auto" w:fill="auto"/>
+            <w:noWrap/>
+            <w:hideMark/>
+          </w:tcPr>
+          <w:p>
+            <w:pPr>
+              <w:spacing w:after="0"/>
+              <w:rPr>
+                <w:rFonts w:ascii="Times New Roman" w:eastAsia="Times New Roman" w:hAnsi="Times New Roman" w:cs="Times New Roman"/>
+                <w:color w:val="000000"/>
+                <w:sz w:val="20"/>
+                <w:szCs w:val="20"/>
+                <w:lang w:eastAsia="nl-NL"/>
+              </w:rPr>
+            </w:pPr>
+            <w:r>
+              <w:rPr>
+                <w:rFonts w:ascii="Times New Roman" w:eastAsia="Times New Roman" w:hAnsi="Times New Roman" w:cs="Times New Roman"/>
+                <w:color w:val="000000"/>
+                <w:sz w:val="20"/>
+                <w:szCs w:val="20"/>
+                <w:lang w:eastAsia="nl-NL"/>
+              </w:rPr>
+              <w:t>Completion surgery versus total</w:t>
+            </w:r>
+          </w:p>
+        </w:tc>
+        <w:tc>
+          <w:tcPr>
+            <w:tcW w:w="0" w:type="auto"/>
+            <w:shd w:val="clear" w:color="auto" w:fill="auto"/>
+            <w:noWrap/>
+            <w:vAlign w:val="bottom"/>
+          </w:tcPr>
+          <w:p>
+            <w:pPr>
+              <w:spacing w:after="0"/>
+              <w:jc w:val="center"/>
+              <w:rPr>
+                <w:rFonts w:ascii="Times New Roman" w:eastAsia="Times New Roman" w:hAnsi="Times New Roman" w:cs="Times New Roman"/>
+                <w:color w:val="000000"/>
+                <w:sz w:val="20"/>
+                <w:szCs w:val="20"/>
+                <w:lang w:eastAsia="nl-NL"/>
+              </w:rPr>
+            </w:pPr>
+            <w:r>
+              <w:rPr>
+                <w:rFonts w:ascii="Times New Roman" w:hAnsi="Times New Roman" w:cs="Times New Roman"/>
+                <w:color w:val="000000"/>
+                <w:sz w:val="20"/>
+                <w:szCs w:val="20"/>
+              </w:rPr>
+              <w:t>0.50</w:t>
+            </w:r>
+          </w:p>
+        </w:tc>
+        <w:tc>
+          <w:tcPr>
+            <w:tcW w:w="0" w:type="auto"/>
+            <w:shd w:val="clear" w:color="auto" w:fill="auto"/>
+            <w:noWrap/>
+            <w:vAlign w:val="bottom"/>
+          </w:tcPr>
+          <w:p>
+            <w:pPr>
+              <w:spacing w:after="0"/>
+              <w:jc w:val="center"/>
+              <w:rPr>
+                <w:rFonts w:ascii="Times New Roman" w:eastAsia="Times New Roman" w:hAnsi="Times New Roman" w:cs="Times New Roman"/>
+                <w:color w:val="000000"/>
+                <w:sz w:val="20"/>
+                <w:szCs w:val="20"/>
+                <w:lang w:eastAsia="nl-NL"/>
+              </w:rPr>
+            </w:pPr>
+            <w:r>
+              <w:rPr>
+                <w:rFonts w:ascii="Times New Roman" w:hAnsi="Times New Roman" w:cs="Times New Roman"/>
+                <w:color w:val="000000"/>
+                <w:sz w:val="20"/>
+                <w:szCs w:val="20"/>
+              </w:rPr>
+              <w:t>[0.05; 4.74]</w:t>
+            </w:r>
+          </w:p>
+        </w:tc>
+        <w:tc>
+          <w:tcPr>
+            <w:tcW w:w="0" w:type="auto"/>
+            <w:shd w:val="clear" w:color="auto" w:fill="auto"/>
+            <w:noWrap/>
+            <w:vAlign w:val="bottom"/>
+          </w:tcPr>
+          <w:p>
+            <w:pPr>
+              <w:spacing w:after="0"/>
+              <w:jc w:val="center"/>
+              <w:rPr>
+                <w:rFonts w:ascii="Times New Roman" w:eastAsia="Times New Roman" w:hAnsi="Times New Roman" w:cs="Times New Roman"/>
+                <w:color w:val="000000"/>
+                <w:sz w:val="20"/>
+                <w:szCs w:val="20"/>
+                <w:lang w:eastAsia="nl-NL"/>
+              </w:rPr>
+            </w:pPr>
+            <w:r>
+              <w:rPr>
+                <w:rFonts w:ascii="Times New Roman" w:hAnsi="Times New Roman" w:cs="Times New Roman"/>
+                <w:color w:val="000000"/>
+                <w:sz w:val="20"/>
+                <w:szCs w:val="20"/>
+              </w:rPr>
+              <w:t>0.4</w:t>
+            </w:r>
+          </w:p>
+        </w:tc>
+        <w:tc>
+          <w:tcPr>
+            <w:tcW w:w="0" w:type="auto"/>
+            <w:shd w:val="clear" w:color="auto" w:fill="auto"/>
+            <w:noWrap/>
+            <w:vAlign w:val="bottom"/>
+          </w:tcPr>
+          <w:p>
+            <w:pPr>
+              <w:spacing w:after="0"/>
+              <w:jc w:val="center"/>
+              <w:rPr>
+                <w:rFonts w:ascii="Times New Roman" w:eastAsia="Times New Roman" w:hAnsi="Times New Roman" w:cs="Times New Roman"/>
+                <w:color w:val="000000"/>
+                <w:sz w:val="20"/>
+                <w:szCs w:val="20"/>
+                <w:lang w:eastAsia="nl-NL"/>
+              </w:rPr>
+            </w:pPr>
+          </w:p>
+        </w:tc>
+        <w:tc>
+          <w:tcPr>
+            <w:tcW w:w="0" w:type="auto"/>
+            <w:shd w:val="clear" w:color="auto" w:fill="auto"/>
+            <w:noWrap/>
+            <w:vAlign w:val="bottom"/>
+          </w:tcPr>
+          <w:p>
+            <w:pPr>
+              <w:spacing w:after="0"/>
+              <w:jc w:val="center"/>
+              <w:rPr>
+                <w:rFonts w:ascii="Times New Roman" w:eastAsia="Times New Roman" w:hAnsi="Times New Roman" w:cs="Times New Roman"/>
+                <w:sz w:val="20"/>
+                <w:szCs w:val="20"/>
+                <w:lang w:eastAsia="nl-NL"/>
+              </w:rPr>
+            </w:pPr>
+          </w:p>
+        </w:tc>
+        <w:tc>
+          <w:tcPr>
+            <w:tcW w:w="0" w:type="auto"/>
+            <w:shd w:val="clear" w:color="auto" w:fill="auto"/>
+            <w:noWrap/>
+            <w:vAlign w:val="bottom"/>
+          </w:tcPr>
+          <w:p>
+            <w:pPr>
+              <w:spacing w:after="0"/>
+              <w:jc w:val="center"/>
+              <w:rPr>
+                <w:rFonts w:ascii="Times New Roman" w:eastAsia="Times New Roman" w:hAnsi="Times New Roman" w:cs="Times New Roman"/>
+                <w:sz w:val="20"/>
+                <w:szCs w:val="20"/>
+                <w:lang w:eastAsia="nl-NL"/>
+              </w:rPr>
+            </w:pPr>
+          </w:p>
+        </w:tc>
+        <w:tc>
+          <w:tcPr>
+            <w:tcW w:w="0" w:type="auto"/>
+            <w:shd w:val="clear" w:color="auto" w:fill="auto"/>
+            <w:vAlign w:val="bottom"/>
+          </w:tcPr>
+          <w:p>
+            <w:pPr>
+              <w:spacing w:after="0"/>
+              <w:jc w:val="center"/>
+              <w:rPr>
+                <w:rFonts w:ascii="Times New Roman" w:eastAsia="Times New Roman" w:hAnsi="Times New Roman" w:cs="Times New Roman"/>
+                <w:sz w:val="20"/>
+                <w:szCs w:val="20"/>
+                <w:lang w:eastAsia="nl-NL"/>
+              </w:rPr>
+            </w:pPr>
+          </w:p>
+        </w:tc>
+        <w:tc>
+          <w:tcPr>
+            <w:tcW w:w="1107" w:type="dxa"/>
+            <w:shd w:val="clear" w:color="auto" w:fill="auto"/>
+            <w:vAlign w:val="bottom"/>
+          </w:tcPr>
+          <w:p>
+            <w:pPr>
+              <w:spacing w:after="0"/>
+              <w:jc w:val="center"/>
+              <w:rPr>
+                <w:rFonts w:ascii="Times New Roman" w:eastAsia="Times New Roman" w:hAnsi="Times New Roman" w:cs="Times New Roman"/>
+                <w:sz w:val="20"/>
+                <w:szCs w:val="20"/>
+                <w:lang w:eastAsia="nl-NL"/>
+              </w:rPr>
+            </w:pPr>
+          </w:p>
+        </w:tc>
+        <w:tc>
+          <w:tcPr>
+            <w:tcW w:w="0" w:type="auto"/>
+            <w:shd w:val="clear" w:color="auto" w:fill="auto"/>
+            <w:vAlign w:val="bottom"/>
+          </w:tcPr>
+          <w:p>
+            <w:pPr>
+              <w:spacing w:after="0"/>
+              <w:jc w:val="center"/>
+              <w:rPr>
+                <w:rFonts w:ascii="Times New Roman" w:eastAsia="Times New Roman" w:hAnsi="Times New Roman" w:cs="Times New Roman"/>
+                <w:sz w:val="20"/>
+                <w:szCs w:val="20"/>
+                <w:lang w:eastAsia="nl-NL"/>
+              </w:rPr>
+            </w:pPr>
+          </w:p>
+        </w:tc>
+        <w:tc>
+          <w:tcPr>
+            <w:tcW w:w="0" w:type="auto"/>
+            <w:shd w:val="clear" w:color="auto" w:fill="auto"/>
+            <w:noWrap/>
+            <w:vAlign w:val="bottom"/>
+          </w:tcPr>
+          <w:p>
+            <w:pPr>
+              <w:spacing w:after="0"/>
+              <w:jc w:val="center"/>
+              <w:rPr>
+                <w:rFonts w:ascii="Times New Roman" w:eastAsia="Times New Roman" w:hAnsi="Times New Roman" w:cs="Times New Roman"/>
+                <w:sz w:val="20"/>
+                <w:szCs w:val="20"/>
+                <w:lang w:eastAsia="nl-NL"/>
+              </w:rPr>
+            </w:pPr>
+          </w:p>
+        </w:tc>
+        <w:tc>
+          <w:tcPr>
+            <w:tcW w:w="0" w:type="auto"/>
+            <w:shd w:val="clear" w:color="auto" w:fill="auto"/>
+            <w:noWrap/>
+            <w:vAlign w:val="bottom"/>
+          </w:tcPr>
+          <w:p>
+            <w:pPr>
+              <w:spacing w:after="0"/>
+              <w:jc w:val="center"/>
+              <w:rPr>
+                <w:rFonts w:ascii="Times New Roman" w:eastAsia="Times New Roman" w:hAnsi="Times New Roman" w:cs="Times New Roman"/>
+                <w:sz w:val="20"/>
+                <w:szCs w:val="20"/>
+                <w:lang w:eastAsia="nl-NL"/>
+              </w:rPr>
+            </w:pPr>
+          </w:p>
+        </w:tc>
+        <w:tc>
+          <w:tcPr>
+            <w:tcW w:w="0" w:type="auto"/>
+            <w:shd w:val="clear" w:color="auto" w:fill="auto"/>
+            <w:noWrap/>
+            <w:vAlign w:val="bottom"/>
+          </w:tcPr>
+          <w:p>
+            <w:pPr>
+              <w:spacing w:after="0"/>
+              <w:jc w:val="center"/>
+              <w:rPr>
+                <w:rFonts w:ascii="Times New Roman" w:eastAsia="Times New Roman" w:hAnsi="Times New Roman" w:cs="Times New Roman"/>
+                <w:sz w:val="20"/>
+                <w:szCs w:val="20"/>
+                <w:lang w:eastAsia="nl-NL"/>
+              </w:rPr>
+            </w:pPr>
+          </w:p>
+        </w:tc>
+      </w:tr>
+      <w:tr>
+        <w:trPr>
+          <w:trHeight w:val="57"/>
+        </w:trPr>
+        <w:tc>
+          <w:tcPr>
+            <w:tcW w:w="0" w:type="auto"/>
+            <w:shd w:val="clear" w:color="auto" w:fill="auto"/>
+            <w:noWrap/>
+            <w:hideMark/>
+          </w:tcPr>
+          <w:p>
+            <w:pPr>
+              <w:spacing w:after="0"/>
+              <w:rPr>
+                <w:rFonts w:ascii="Times New Roman" w:eastAsia="Times New Roman" w:hAnsi="Times New Roman" w:cs="Times New Roman"/>
+                <w:color w:val="000000"/>
+                <w:sz w:val="20"/>
+                <w:szCs w:val="20"/>
+                <w:lang w:eastAsia="nl-NL"/>
+              </w:rPr>
+            </w:pPr>
+            <w:r>
+              <w:rPr>
+                <w:rFonts w:ascii="Times New Roman" w:eastAsia="Times New Roman" w:hAnsi="Times New Roman" w:cs="Times New Roman"/>
+                <w:color w:val="000000"/>
+                <w:sz w:val="20"/>
+                <w:szCs w:val="20"/>
+                <w:lang w:eastAsia="nl-NL"/>
+              </w:rPr>
+              <w:t>Central LND = Yes versus No</w:t>
+            </w:r>
+          </w:p>
+        </w:tc>
+        <w:tc>
+          <w:tcPr>
+            <w:tcW w:w="0" w:type="auto"/>
+            <w:shd w:val="clear" w:color="auto" w:fill="auto"/>
+            <w:noWrap/>
+            <w:vAlign w:val="bottom"/>
+          </w:tcPr>
+          <w:p>
+            <w:pPr>
+              <w:spacing w:after="0"/>
+              <w:jc w:val="center"/>
+              <w:rPr>
+                <w:rFonts w:ascii="Times New Roman" w:eastAsia="Times New Roman" w:hAnsi="Times New Roman" w:cs="Times New Roman"/>
+                <w:color w:val="000000"/>
+                <w:sz w:val="20"/>
+                <w:szCs w:val="20"/>
+                <w:lang w:val="nl-NL" w:eastAsia="nl-NL"/>
+              </w:rPr>
+            </w:pPr>
+            <w:r>
+              <w:rPr>
+                <w:rFonts w:ascii="Times New Roman" w:hAnsi="Times New Roman" w:cs="Times New Roman"/>
+                <w:color w:val="000000"/>
+                <w:sz w:val="20"/>
+                <w:szCs w:val="20"/>
+              </w:rPr>
+              <w:t>0.95</w:t>
+            </w:r>
+          </w:p>
+        </w:tc>
+        <w:tc>
+          <w:tcPr>
+            <w:tcW w:w="0" w:type="auto"/>
+            <w:shd w:val="clear" w:color="auto" w:fill="auto"/>
+            <w:noWrap/>
+            <w:vAlign w:val="bottom"/>
+          </w:tcPr>
+          <w:p>
+            <w:pPr>
+              <w:spacing w:after="0"/>
+              <w:jc w:val="center"/>
+              <w:rPr>
+                <w:rFonts w:ascii="Times New Roman" w:eastAsia="Times New Roman" w:hAnsi="Times New Roman" w:cs="Times New Roman"/>
+                <w:color w:val="000000"/>
+                <w:sz w:val="20"/>
+                <w:szCs w:val="20"/>
+                <w:lang w:val="nl-NL" w:eastAsia="nl-NL"/>
+              </w:rPr>
+            </w:pPr>
+            <w:r>
+              <w:rPr>
+                <w:rFonts w:ascii="Times New Roman" w:hAnsi="Times New Roman" w:cs="Times New Roman"/>
+                <w:color w:val="000000"/>
+                <w:sz w:val="20"/>
+                <w:szCs w:val="20"/>
+              </w:rPr>
+              <w:t>[0.35; 2.55]</w:t>
+            </w:r>
+          </w:p>
+        </w:tc>
+        <w:tc>
+          <w:tcPr>
+            <w:tcW w:w="0" w:type="auto"/>
+            <w:shd w:val="clear" w:color="auto" w:fill="auto"/>
+            <w:noWrap/>
+            <w:vAlign w:val="bottom"/>
+          </w:tcPr>
+          <w:p>
+            <w:pPr>
+              <w:spacing w:after="0"/>
+              <w:jc w:val="center"/>
+              <w:rPr>
+                <w:rFonts w:ascii="Times New Roman" w:eastAsia="Times New Roman" w:hAnsi="Times New Roman" w:cs="Times New Roman"/>
+                <w:color w:val="000000"/>
+                <w:sz w:val="20"/>
+                <w:szCs w:val="20"/>
+                <w:lang w:val="nl-NL" w:eastAsia="nl-NL"/>
+              </w:rPr>
+            </w:pPr>
+            <w:r>
+              <w:rPr>
+                <w:rFonts w:ascii="Times New Roman" w:hAnsi="Times New Roman" w:cs="Times New Roman"/>
+                <w:color w:val="000000"/>
+                <w:sz w:val="20"/>
+                <w:szCs w:val="20"/>
+              </w:rPr>
+              <w:t>0.0</w:t>
+            </w:r>
+          </w:p>
+        </w:tc>
+        <w:tc>
+          <w:tcPr>
+            <w:tcW w:w="0" w:type="auto"/>
+            <w:shd w:val="clear" w:color="auto" w:fill="auto"/>
+            <w:noWrap/>
+            <w:vAlign w:val="bottom"/>
+          </w:tcPr>
+          <w:p>
+            <w:pPr>
+              <w:spacing w:after="0"/>
+              <w:jc w:val="center"/>
+              <w:rPr>
+                <w:rFonts w:ascii="Times New Roman" w:eastAsia="Times New Roman" w:hAnsi="Times New Roman" w:cs="Times New Roman"/>
+                <w:color w:val="000000"/>
+                <w:sz w:val="20"/>
+                <w:szCs w:val="20"/>
+                <w:lang w:val="nl-NL" w:eastAsia="nl-NL"/>
+              </w:rPr>
+            </w:pPr>
+          </w:p>
+        </w:tc>
+        <w:tc>
+          <w:tcPr>
+            <w:tcW w:w="0" w:type="auto"/>
+            <w:shd w:val="clear" w:color="auto" w:fill="auto"/>
+            <w:noWrap/>
+            <w:vAlign w:val="bottom"/>
+          </w:tcPr>
+          <w:p>
+            <w:pPr>
+              <w:spacing w:after="0"/>
+              <w:jc w:val="center"/>
+              <w:rPr>
+                <w:rFonts w:ascii="Times New Roman" w:eastAsia="Times New Roman" w:hAnsi="Times New Roman" w:cs="Times New Roman"/>
+                <w:sz w:val="20"/>
+                <w:szCs w:val="20"/>
+                <w:lang w:val="nl-NL" w:eastAsia="nl-NL"/>
+              </w:rPr>
+            </w:pPr>
+          </w:p>
+        </w:tc>
+        <w:tc>
+          <w:tcPr>
+            <w:tcW w:w="0" w:type="auto"/>
+            <w:shd w:val="clear" w:color="auto" w:fill="auto"/>
+            <w:noWrap/>
+            <w:vAlign w:val="bottom"/>
+          </w:tcPr>
+          <w:p>
+            <w:pPr>
+              <w:spacing w:after="0"/>
+              <w:jc w:val="center"/>
+              <w:rPr>
+                <w:rFonts w:ascii="Times New Roman" w:eastAsia="Times New Roman" w:hAnsi="Times New Roman" w:cs="Times New Roman"/>
+                <w:sz w:val="20"/>
+                <w:szCs w:val="20"/>
+                <w:lang w:val="nl-NL" w:eastAsia="nl-NL"/>
+              </w:rPr>
+            </w:pPr>
+          </w:p>
+        </w:tc>
+        <w:tc>
+          <w:tcPr>
+            <w:tcW w:w="0" w:type="auto"/>
+            <w:shd w:val="clear" w:color="auto" w:fill="auto"/>
+            <w:vAlign w:val="bottom"/>
+          </w:tcPr>
+          <w:p>
+            <w:pPr>
+              <w:spacing w:after="0"/>
+              <w:jc w:val="center"/>
+              <w:rPr>
+                <w:rFonts w:ascii="Times New Roman" w:eastAsia="Times New Roman" w:hAnsi="Times New Roman" w:cs="Times New Roman"/>
+                <w:sz w:val="20"/>
+                <w:szCs w:val="20"/>
+                <w:lang w:val="nl-NL" w:eastAsia="nl-NL"/>
+              </w:rPr>
+            </w:pPr>
+          </w:p>
+        </w:tc>
+        <w:tc>
+          <w:tcPr>
+            <w:tcW w:w="1107" w:type="dxa"/>
+            <w:shd w:val="clear" w:color="auto" w:fill="auto"/>
+            <w:vAlign w:val="bottom"/>
+          </w:tcPr>
+          <w:p>
+            <w:pPr>
+              <w:spacing w:after="0"/>
+              <w:jc w:val="center"/>
+              <w:rPr>
+                <w:rFonts w:ascii="Times New Roman" w:eastAsia="Times New Roman" w:hAnsi="Times New Roman" w:cs="Times New Roman"/>
+                <w:sz w:val="20"/>
+                <w:szCs w:val="20"/>
+                <w:lang w:val="nl-NL" w:eastAsia="nl-NL"/>
+              </w:rPr>
+            </w:pPr>
+          </w:p>
+        </w:tc>
+        <w:tc>
+          <w:tcPr>
+            <w:tcW w:w="0" w:type="auto"/>
+            <w:shd w:val="clear" w:color="auto" w:fill="auto"/>
+            <w:vAlign w:val="bottom"/>
+          </w:tcPr>
+          <w:p>
+            <w:pPr>
+              <w:spacing w:after="0"/>
+              <w:jc w:val="center"/>
+              <w:rPr>
+                <w:rFonts w:ascii="Times New Roman" w:eastAsia="Times New Roman" w:hAnsi="Times New Roman" w:cs="Times New Roman"/>
+                <w:sz w:val="20"/>
+                <w:szCs w:val="20"/>
+                <w:lang w:val="nl-NL" w:eastAsia="nl-NL"/>
+              </w:rPr>
+            </w:pPr>
+          </w:p>
+        </w:tc>
+        <w:tc>
+          <w:tcPr>
+            <w:tcW w:w="0" w:type="auto"/>
+            <w:shd w:val="clear" w:color="auto" w:fill="auto"/>
+            <w:noWrap/>
+            <w:vAlign w:val="bottom"/>
+          </w:tcPr>
+          <w:p>
+            <w:pPr>
+              <w:spacing w:after="0"/>
+              <w:jc w:val="center"/>
+              <w:rPr>
+                <w:rFonts w:ascii="Times New Roman" w:eastAsia="Times New Roman" w:hAnsi="Times New Roman" w:cs="Times New Roman"/>
+                <w:sz w:val="20"/>
+                <w:szCs w:val="20"/>
+                <w:lang w:val="nl-NL" w:eastAsia="nl-NL"/>
+              </w:rPr>
+            </w:pPr>
+          </w:p>
+        </w:tc>
+        <w:tc>
+          <w:tcPr>
+            <w:tcW w:w="0" w:type="auto"/>
+            <w:shd w:val="clear" w:color="auto" w:fill="auto"/>
+            <w:noWrap/>
+            <w:vAlign w:val="bottom"/>
+          </w:tcPr>
+          <w:p>
+            <w:pPr>
+              <w:spacing w:after="0"/>
+              <w:jc w:val="center"/>
+              <w:rPr>
+                <w:rFonts w:ascii="Times New Roman" w:eastAsia="Times New Roman" w:hAnsi="Times New Roman" w:cs="Times New Roman"/>
+                <w:sz w:val="20"/>
+                <w:szCs w:val="20"/>
+                <w:lang w:val="nl-NL" w:eastAsia="nl-NL"/>
+              </w:rPr>
+            </w:pPr>
+          </w:p>
+        </w:tc>
+        <w:tc>
+          <w:tcPr>
+            <w:tcW w:w="0" w:type="auto"/>
+            <w:shd w:val="clear" w:color="auto" w:fill="auto"/>
+            <w:noWrap/>
+            <w:vAlign w:val="bottom"/>
+          </w:tcPr>
+          <w:p>
+            <w:pPr>
+              <w:spacing w:after="0"/>
+              <w:jc w:val="center"/>
+              <w:rPr>
+                <w:rFonts w:ascii="Times New Roman" w:eastAsia="Times New Roman" w:hAnsi="Times New Roman" w:cs="Times New Roman"/>
+                <w:sz w:val="20"/>
+                <w:szCs w:val="20"/>
+                <w:lang w:val="nl-NL" w:eastAsia="nl-NL"/>
+              </w:rPr>
+            </w:pPr>
+          </w:p>
+        </w:tc>
+      </w:tr>
+      <w:tr>
+        <w:trPr>
+          <w:trHeight w:val="57"/>
+        </w:trPr>
+        <w:tc>
+          <w:tcPr>
+            <w:tcW w:w="0" w:type="auto"/>
+            <w:shd w:val="clear" w:color="auto" w:fill="auto"/>
+            <w:noWrap/>
+          </w:tcPr>
+          <w:p>
+            <w:pPr>
+              <w:spacing w:after="0"/>
+              <w:rPr>
+                <w:rFonts w:ascii="Times New Roman" w:eastAsia="Times New Roman" w:hAnsi="Times New Roman" w:cs="Times New Roman"/>
+                <w:i/>
+                <w:color w:val="000000"/>
+                <w:sz w:val="20"/>
+                <w:szCs w:val="20"/>
+                <w:vertAlign w:val="superscript"/>
+                <w:lang w:eastAsia="nl-NL"/>
+              </w:rPr>
+            </w:pPr>
+            <w:r>
+              <w:rPr>
+                <w:rFonts w:ascii="Times New Roman" w:eastAsia="Times New Roman" w:hAnsi="Times New Roman" w:cs="Times New Roman"/>
+                <w:i/>
+                <w:color w:val="000000"/>
+                <w:sz w:val="20"/>
+                <w:szCs w:val="20"/>
+                <w:lang w:eastAsia="nl-NL"/>
+              </w:rPr>
+              <w:t>C-index</w:t>
+            </w:r>
+            <w:r>
+              <w:rPr>
+                <w:rFonts w:ascii="Times New Roman" w:eastAsia="Times New Roman" w:hAnsi="Times New Roman" w:cs="Times New Roman"/>
+                <w:i/>
+                <w:color w:val="000000"/>
+                <w:sz w:val="20"/>
+                <w:szCs w:val="20"/>
+                <w:lang w:eastAsia="nl-NL"/>
+              </w:rPr>
+              <w:t xml:space="preserve"> </w:t>
+            </w:r>
+            <w:commentRangeStart w:id="2"/>
+            <w:r>
+              <w:rPr>
+                <w:rFonts w:ascii="Times New Roman" w:eastAsia="Times New Roman" w:hAnsi="Times New Roman" w:cs="Times New Roman"/>
+                <w:i/>
+                <w:color w:val="000000"/>
+                <w:sz w:val="20"/>
+                <w:szCs w:val="20"/>
+                <w:lang w:eastAsia="nl-NL"/>
+              </w:rPr>
+              <w:t>uncorrected for optimism</w:t>
+            </w:r>
+            <w:commentRangeEnd w:id="2"/>
+            <w:r>
+              <w:rPr>
+                <w:rStyle w:val="CommentReference"/>
+                <w:rFonts w:ascii="Times New Roman" w:hAnsi="Times New Roman" w:cs="Times New Roman"/>
+                <w:sz w:val="20"/>
+                <w:szCs w:val="20"/>
+              </w:rPr>
+              <w:commentReference w:id="2"/>
+            </w:r>
+          </w:p>
+        </w:tc>
+        <w:tc>
+          <w:tcPr>
+            <w:tcW w:w="0" w:type="auto"/>
+            <w:shd w:val="clear" w:color="auto" w:fill="auto"/>
+            <w:noWrap/>
+            <w:vAlign w:val="bottom"/>
+          </w:tcPr>
+          <w:p>
+            <w:pPr>
+              <w:spacing w:after="0"/>
+              <w:jc w:val="center"/>
+              <w:rPr>
+                <w:rFonts w:ascii="Times New Roman" w:eastAsia="Times New Roman" w:hAnsi="Times New Roman" w:cs="Times New Roman"/>
+                <w:color w:val="000000"/>
+                <w:sz w:val="20"/>
+                <w:szCs w:val="20"/>
+                <w:lang w:val="nl-NL" w:eastAsia="nl-NL"/>
+              </w:rPr>
+            </w:pPr>
+            <w:r>
+              <w:rPr>
+                <w:rFonts w:ascii="Times New Roman" w:hAnsi="Times New Roman" w:cs="Times New Roman"/>
+                <w:color w:val="000000"/>
+                <w:sz w:val="20"/>
+                <w:szCs w:val="20"/>
+              </w:rPr>
+              <w:t>0.89</w:t>
+            </w:r>
+          </w:p>
+        </w:tc>
+        <w:tc>
+          <w:tcPr>
+            <w:tcW w:w="0" w:type="auto"/>
+            <w:shd w:val="clear" w:color="auto" w:fill="auto"/>
+            <w:noWrap/>
+            <w:vAlign w:val="bottom"/>
+          </w:tcPr>
+          <w:p>
+            <w:pPr>
+              <w:spacing w:after="0"/>
+              <w:jc w:val="center"/>
+              <w:rPr>
+                <w:rFonts w:ascii="Times New Roman" w:eastAsia="Times New Roman" w:hAnsi="Times New Roman" w:cs="Times New Roman"/>
+                <w:color w:val="000000"/>
+                <w:sz w:val="20"/>
+                <w:szCs w:val="20"/>
+                <w:lang w:val="nl-NL" w:eastAsia="nl-NL"/>
+              </w:rPr>
+            </w:pPr>
+            <w:r>
+              <w:rPr>
+                <w:rFonts w:ascii="Times New Roman" w:hAnsi="Times New Roman" w:cs="Times New Roman"/>
+                <w:color w:val="000000"/>
+                <w:sz w:val="20"/>
+                <w:szCs w:val="20"/>
+              </w:rPr>
+              <w:t>[0.85; 0.94]</w:t>
+            </w:r>
+          </w:p>
+        </w:tc>
+        <w:tc>
+          <w:tcPr>
+            <w:tcW w:w="0" w:type="auto"/>
+            <w:shd w:val="clear" w:color="auto" w:fill="auto"/>
+            <w:noWrap/>
+            <w:vAlign w:val="bottom"/>
+          </w:tcPr>
+          <w:p>
+            <w:pPr>
+              <w:spacing w:after="0"/>
+              <w:jc w:val="center"/>
+              <w:rPr>
+                <w:rFonts w:ascii="Times New Roman" w:eastAsia="Times New Roman" w:hAnsi="Times New Roman" w:cs="Times New Roman"/>
+                <w:color w:val="000000"/>
+                <w:sz w:val="20"/>
+                <w:szCs w:val="20"/>
+                <w:lang w:val="nl-NL" w:eastAsia="nl-NL"/>
+              </w:rPr>
+            </w:pPr>
+          </w:p>
+        </w:tc>
+        <w:tc>
+          <w:tcPr>
+            <w:tcW w:w="0" w:type="auto"/>
+            <w:shd w:val="clear" w:color="auto" w:fill="auto"/>
+            <w:noWrap/>
+            <w:vAlign w:val="bottom"/>
+          </w:tcPr>
+          <w:p>
+            <w:pPr>
+              <w:spacing w:after="0"/>
+              <w:jc w:val="center"/>
+              <w:rPr>
+                <w:rFonts w:ascii="Times New Roman" w:eastAsia="Times New Roman" w:hAnsi="Times New Roman" w:cs="Times New Roman"/>
+                <w:color w:val="000000"/>
+                <w:sz w:val="20"/>
+                <w:szCs w:val="20"/>
+                <w:lang w:val="nl-NL" w:eastAsia="nl-NL"/>
+              </w:rPr>
+            </w:pPr>
+            <w:r>
+              <w:rPr>
+                <w:rFonts w:ascii="Times New Roman" w:hAnsi="Times New Roman" w:cs="Times New Roman"/>
+                <w:color w:val="000000"/>
+                <w:sz w:val="20"/>
+                <w:szCs w:val="20"/>
+              </w:rPr>
+              <w:t>0.88</w:t>
+            </w:r>
+          </w:p>
+        </w:tc>
+        <w:tc>
+          <w:tcPr>
+            <w:tcW w:w="0" w:type="auto"/>
+            <w:shd w:val="clear" w:color="auto" w:fill="auto"/>
+            <w:noWrap/>
+            <w:vAlign w:val="bottom"/>
+          </w:tcPr>
+          <w:p>
+            <w:pPr>
+              <w:spacing w:after="0"/>
+              <w:jc w:val="center"/>
+              <w:rPr>
+                <w:rFonts w:ascii="Times New Roman" w:eastAsia="Times New Roman" w:hAnsi="Times New Roman" w:cs="Times New Roman"/>
+                <w:sz w:val="20"/>
+                <w:szCs w:val="20"/>
+                <w:lang w:val="nl-NL" w:eastAsia="nl-NL"/>
+              </w:rPr>
+            </w:pPr>
+            <w:r>
+              <w:rPr>
+                <w:rFonts w:ascii="Times New Roman" w:hAnsi="Times New Roman" w:cs="Times New Roman"/>
+                <w:color w:val="000000"/>
+                <w:sz w:val="20"/>
+                <w:szCs w:val="20"/>
+              </w:rPr>
+              <w:t>[0.84; 0.93]</w:t>
+            </w:r>
+          </w:p>
+        </w:tc>
+        <w:tc>
+          <w:tcPr>
+            <w:tcW w:w="0" w:type="auto"/>
+            <w:shd w:val="clear" w:color="auto" w:fill="auto"/>
+            <w:noWrap/>
+            <w:vAlign w:val="bottom"/>
+          </w:tcPr>
+          <w:p>
+            <w:pPr>
+              <w:spacing w:after="0"/>
+              <w:jc w:val="center"/>
+              <w:rPr>
+                <w:rFonts w:ascii="Times New Roman" w:eastAsia="Times New Roman" w:hAnsi="Times New Roman" w:cs="Times New Roman"/>
+                <w:sz w:val="20"/>
+                <w:szCs w:val="20"/>
+                <w:lang w:val="nl-NL" w:eastAsia="nl-NL"/>
+              </w:rPr>
+            </w:pPr>
+          </w:p>
+        </w:tc>
+        <w:tc>
+          <w:tcPr>
+            <w:tcW w:w="0" w:type="auto"/>
+            <w:shd w:val="clear" w:color="auto" w:fill="auto"/>
+            <w:vAlign w:val="bottom"/>
+          </w:tcPr>
+          <w:p>
+            <w:pPr>
+              <w:spacing w:after="0"/>
+              <w:jc w:val="center"/>
+              <w:rPr>
+                <w:rFonts w:ascii="Times New Roman" w:hAnsi="Times New Roman" w:cs="Times New Roman"/>
+                <w:color w:val="000000"/>
+                <w:sz w:val="20"/>
+                <w:szCs w:val="20"/>
+              </w:rPr>
+            </w:pPr>
+            <w:r>
+              <w:rPr>
+                <w:rFonts w:ascii="Times New Roman" w:hAnsi="Times New Roman" w:cs="Times New Roman"/>
+                <w:color w:val="000000"/>
+                <w:sz w:val="20"/>
+                <w:szCs w:val="20"/>
+              </w:rPr>
+              <w:t>0.87</w:t>
+            </w:r>
+          </w:p>
+        </w:tc>
+        <w:tc>
+          <w:tcPr>
+            <w:tcW w:w="1107" w:type="dxa"/>
+            <w:shd w:val="clear" w:color="auto" w:fill="auto"/>
+            <w:vAlign w:val="bottom"/>
+          </w:tcPr>
+          <w:p>
+            <w:pPr>
+              <w:spacing w:after="0"/>
+              <w:jc w:val="center"/>
+              <w:rPr>
+                <w:rFonts w:ascii="Times New Roman" w:hAnsi="Times New Roman" w:cs="Times New Roman"/>
+                <w:color w:val="000000"/>
+                <w:sz w:val="20"/>
+                <w:szCs w:val="20"/>
+              </w:rPr>
+            </w:pPr>
+            <w:r>
+              <w:rPr>
+                <w:rFonts w:ascii="Times New Roman" w:hAnsi="Times New Roman" w:cs="Times New Roman"/>
+                <w:color w:val="000000"/>
+                <w:sz w:val="20"/>
+                <w:szCs w:val="20"/>
+              </w:rPr>
+              <w:t>[0.82; 0.92]</w:t>
+            </w:r>
+          </w:p>
+        </w:tc>
+        <w:tc>
+          <w:tcPr>
+            <w:tcW w:w="0" w:type="auto"/>
+            <w:shd w:val="clear" w:color="auto" w:fill="auto"/>
+            <w:vAlign w:val="bottom"/>
+          </w:tcPr>
+          <w:p>
+            <w:pPr>
+              <w:spacing w:after="0"/>
+              <w:jc w:val="center"/>
+              <w:rPr>
+                <w:rFonts w:ascii="Times New Roman" w:hAnsi="Times New Roman" w:cs="Times New Roman"/>
+                <w:color w:val="000000"/>
+                <w:sz w:val="20"/>
+                <w:szCs w:val="20"/>
+              </w:rPr>
+            </w:pPr>
+          </w:p>
+        </w:tc>
+        <w:tc>
+          <w:tcPr>
+            <w:tcW w:w="0" w:type="auto"/>
+            <w:shd w:val="clear" w:color="auto" w:fill="auto"/>
+            <w:noWrap/>
+            <w:vAlign w:val="bottom"/>
+          </w:tcPr>
+          <w:p>
+            <w:pPr>
+              <w:spacing w:after="0"/>
+              <w:jc w:val="center"/>
+              <w:rPr>
+                <w:rFonts w:ascii="Times New Roman" w:eastAsia="Times New Roman" w:hAnsi="Times New Roman" w:cs="Times New Roman"/>
+                <w:sz w:val="20"/>
+                <w:szCs w:val="20"/>
+                <w:lang w:val="nl-NL" w:eastAsia="nl-NL"/>
+              </w:rPr>
+            </w:pPr>
+            <w:r>
+              <w:rPr>
+                <w:rFonts w:ascii="Times New Roman" w:hAnsi="Times New Roman" w:cs="Times New Roman"/>
+                <w:color w:val="000000"/>
+                <w:sz w:val="20"/>
+                <w:szCs w:val="20"/>
+              </w:rPr>
+              <w:t>0.88</w:t>
+            </w:r>
+          </w:p>
+        </w:tc>
+        <w:tc>
+          <w:tcPr>
+            <w:tcW w:w="0" w:type="auto"/>
+            <w:shd w:val="clear" w:color="auto" w:fill="auto"/>
+            <w:noWrap/>
+            <w:vAlign w:val="bottom"/>
+          </w:tcPr>
+          <w:p>
+            <w:pPr>
+              <w:spacing w:after="0"/>
+              <w:jc w:val="center"/>
+              <w:rPr>
+                <w:rFonts w:ascii="Times New Roman" w:eastAsia="Times New Roman" w:hAnsi="Times New Roman" w:cs="Times New Roman"/>
+                <w:sz w:val="20"/>
+                <w:szCs w:val="20"/>
+                <w:lang w:val="nl-NL" w:eastAsia="nl-NL"/>
+              </w:rPr>
+            </w:pPr>
+            <w:r>
+              <w:rPr>
+                <w:rFonts w:ascii="Times New Roman" w:hAnsi="Times New Roman" w:cs="Times New Roman"/>
+                <w:color w:val="000000"/>
+                <w:sz w:val="20"/>
+                <w:szCs w:val="20"/>
+              </w:rPr>
+              <w:t>[0.84; 0.93]</w:t>
+            </w:r>
+          </w:p>
+        </w:tc>
+        <w:tc>
+          <w:tcPr>
+            <w:tcW w:w="0" w:type="auto"/>
+            <w:shd w:val="clear" w:color="auto" w:fill="auto"/>
+            <w:noWrap/>
+            <w:vAlign w:val="bottom"/>
+          </w:tcPr>
+          <w:p>
+            <w:pPr>
+              <w:spacing w:after="0"/>
+              <w:jc w:val="center"/>
+              <w:rPr>
+                <w:rFonts w:ascii="Times New Roman" w:eastAsia="Times New Roman" w:hAnsi="Times New Roman" w:cs="Times New Roman"/>
+                <w:sz w:val="20"/>
+                <w:szCs w:val="20"/>
+                <w:lang w:val="nl-NL" w:eastAsia="nl-NL"/>
+              </w:rPr>
+            </w:pPr>
+          </w:p>
+        </w:tc>
+      </w:tr>
+      <w:tr>
+        <w:trPr>
+          <w:trHeight w:val="57"/>
+        </w:trPr>
+        <w:tc>
+          <w:tcPr>
+            <w:tcW w:w="13207" w:type="dxa"/>
+            <w:gridSpan w:val="13"/>
+          </w:tcPr>
+          <w:p>
+            <w:pPr>
+              <w:spacing w:after="0"/>
+              <w:rPr>
+                <w:rFonts w:ascii="Times New Roman" w:eastAsia="Times New Roman" w:hAnsi="Times New Roman" w:cs="Times New Roman"/>
+                <w:sz w:val="20"/>
+                <w:szCs w:val="20"/>
+                <w:lang w:eastAsia="nl-NL"/>
+              </w:rPr>
+            </w:pPr>
+            <w:r>
+              <w:rPr>
+                <w:rFonts w:ascii="Times New Roman" w:eastAsia="Times New Roman" w:hAnsi="Times New Roman" w:cs="Times New Roman"/>
+                <w:sz w:val="20"/>
+                <w:szCs w:val="20"/>
+                <w:lang w:eastAsia="nl-NL"/>
+              </w:rPr>
+              <w:t xml:space="preserve">Table displays odds ratios and the 95% confidence intervals of the logistic regression model predicting the probability of </w:t>
+            </w:r>
+            <w:r>
+              <w:rPr>
+                <w:rFonts w:ascii="Times New Roman" w:eastAsia="Times New Roman" w:hAnsi="Times New Roman" w:cs="Times New Roman"/>
+                <w:sz w:val="20"/>
+                <w:szCs w:val="20"/>
+                <w:lang w:eastAsia="nl-NL"/>
+              </w:rPr>
+              <w:t>readmission</w:t>
+            </w:r>
+            <w:r>
+              <w:rPr>
+                <w:rFonts w:ascii="Times New Roman" w:eastAsia="Times New Roman" w:hAnsi="Times New Roman" w:cs="Times New Roman"/>
+                <w:sz w:val="20"/>
+                <w:szCs w:val="20"/>
+                <w:lang w:eastAsia="nl-NL"/>
+              </w:rPr>
+              <w:t xml:space="preserve">. The </w:t>
+            </w:r>
+            <w:r>
+              <w:rPr>
+                <w:rFonts w:ascii="Times New Roman" w:eastAsia="Times New Roman" w:hAnsi="Times New Roman" w:cs="Times New Roman"/>
+                <w:sz w:val="20"/>
+                <w:szCs w:val="20"/>
+                <w:lang w:eastAsia="nl-NL"/>
+              </w:rPr>
+              <w:t>redeveloped</w:t>
+            </w:r>
+            <w:r>
+              <w:rPr>
+                <w:rFonts w:ascii="Times New Roman" w:eastAsia="Times New Roman" w:hAnsi="Times New Roman" w:cs="Times New Roman"/>
+                <w:sz w:val="20"/>
+                <w:szCs w:val="20"/>
+                <w:lang w:eastAsia="nl-NL"/>
+              </w:rPr>
+              <w:t xml:space="preserve"> model is selected using backward selection with p-values &lt; 0.05. The coefficients are averaged over the ten imputed data sets. </w:t>
+            </w:r>
+            <w:r>
+              <w:rPr>
+                <w:rFonts w:ascii="Times New Roman" w:eastAsia="Times New Roman" w:hAnsi="Times New Roman" w:cs="Times New Roman"/>
+                <w:strike/>
+                <w:sz w:val="20"/>
+                <w:szCs w:val="20"/>
+                <w:lang w:eastAsia="nl-NL"/>
+              </w:rPr>
+              <w:t>The C-index is corrected for optimism by bootstrapping.</w:t>
+            </w:r>
+            <w:r>
+              <w:rPr>
+                <w:rFonts w:ascii="Times New Roman" w:eastAsia="Times New Roman" w:hAnsi="Times New Roman" w:cs="Times New Roman"/>
+                <w:sz w:val="20"/>
+                <w:szCs w:val="20"/>
+                <w:lang w:eastAsia="nl-NL"/>
+              </w:rPr>
+              <w:t xml:space="preserve"> Abbreviations: OR, odds ratio; CI, confidence interval, Imp., importance defined by the Chi-square of the Wald-statistic; PTH, parathyroid hormone; </w:t>
+            </w:r>
+            <w:r>
+              <w:rPr>
+                <w:rFonts w:ascii="Times New Roman" w:eastAsia="Times New Roman" w:hAnsi="Times New Roman" w:cs="Times New Roman"/>
+                <w:sz w:val="20"/>
+                <w:szCs w:val="20"/>
+                <w:lang w:val="nl-NL" w:eastAsia="nl-NL"/>
+              </w:rPr>
+              <w:t>Δ</w:t>
+            </w:r>
+            <w:r>
+              <w:rPr>
+                <w:rFonts w:ascii="Times New Roman" w:eastAsia="Times New Roman" w:hAnsi="Times New Roman" w:cs="Times New Roman"/>
+                <w:sz w:val="20"/>
+                <w:szCs w:val="20"/>
+                <w:lang w:eastAsia="nl-NL"/>
+              </w:rPr>
+              <w:t>PTH, (PTH at baseline - po</w:t>
+            </w:r>
+            <w:r>
+              <w:rPr>
+                <w:rFonts w:ascii="Times New Roman" w:eastAsia="Times New Roman" w:hAnsi="Times New Roman" w:cs="Times New Roman"/>
+                <w:sz w:val="20"/>
+                <w:szCs w:val="20"/>
+                <w:lang w:eastAsia="nl-NL"/>
+              </w:rPr>
+              <w:t>stoperative PTH after 24 hours)</w:t>
+            </w:r>
+            <w:r>
+              <w:rPr>
+                <w:rFonts w:ascii="Times New Roman" w:eastAsia="Times New Roman" w:hAnsi="Times New Roman" w:cs="Times New Roman"/>
+                <w:sz w:val="20"/>
+                <w:szCs w:val="20"/>
+                <w:lang w:eastAsia="nl-NL"/>
+              </w:rPr>
+              <w:t xml:space="preserve"> </w:t>
+            </w:r>
+            <w:r>
+              <w:rPr>
+                <w:rFonts w:ascii="Times New Roman" w:eastAsia="Times New Roman" w:hAnsi="Times New Roman" w:cs="Times New Roman"/>
+                <w:sz w:val="20"/>
+                <w:szCs w:val="20"/>
+                <w:lang w:eastAsia="nl-NL"/>
+              </w:rPr>
+              <w:t>/</w:t>
+            </w:r>
+            <w:r>
+              <w:rPr>
+                <w:rFonts w:ascii="Times New Roman" w:eastAsia="Times New Roman" w:hAnsi="Times New Roman" w:cs="Times New Roman"/>
+                <w:sz w:val="20"/>
+                <w:szCs w:val="20"/>
+                <w:lang w:eastAsia="nl-NL"/>
+              </w:rPr>
+              <w:t xml:space="preserve"> </w:t>
+            </w:r>
+            <w:r>
+              <w:rPr>
+                <w:rFonts w:ascii="Times New Roman" w:eastAsia="Times New Roman" w:hAnsi="Times New Roman" w:cs="Times New Roman"/>
+                <w:sz w:val="20"/>
+                <w:szCs w:val="20"/>
+                <w:lang w:eastAsia="nl-NL"/>
+              </w:rPr>
+              <w:t>(PTH at baseline) x 100%; Corrected calcium, measured calcium (mmol/L) + 0.016 x (34 - albumin (g/L)); LND, lymph node dissection.</w:t>
+            </w:r>
+          </w:p>
+        </w:tc>
+      </w:tr>
+    </w:tbl>
+    <w:p>
+      <w:pPr>
+        <w:rPr>
+          <w:rFonts w:ascii="Times New Roman" w:hAnsi="Times New Roman" w:cs="Times New Roman"/>
+          <w:sz w:val="20"/>
+          <w:szCs w:val="20"/>
+        </w:rPr>
+      </w:pPr>
+    </w:p>
+    <w:p>
+      <w:pPr>
+        <w:rPr>
+          <w:rFonts w:ascii="Times New Roman" w:hAnsi="Times New Roman" w:cs="Times New Roman"/>
+          <w:sz w:val="20"/>
+          <w:szCs w:val="20"/>
+        </w:rPr>
+      </w:pPr>
+      <w:r>
+        <w:rPr>
+          <w:rFonts w:ascii="Times New Roman" w:hAnsi="Times New Roman" w:cs="Times New Roman"/>
+          <w:sz w:val="20"/>
+          <w:szCs w:val="20"/>
+        </w:rPr>
+        <w:t xml:space="preserve">Calibration factor averaged over ten imputations: </w:t>
       </w:r>
+      <w:r>
+        <w:rPr>
+          <w:rFonts w:ascii="Times New Roman" w:hAnsi="Times New Roman" w:cs="Times New Roman"/>
+          <w:sz w:val="20"/>
+          <w:szCs w:val="20"/>
+        </w:rPr>
+        <w:t>0.81 [0.46; 1.15]</w:t>
+      </w:r>
+    </w:p>
+    <w:p>
+      <w:pPr>
+        <w:rPr>
+          <w:rFonts w:ascii="Times New Roman" w:hAnsi="Times New Roman" w:cs="Times New Roman"/>
+          <w:sz w:val="20"/>
+          <w:szCs w:val="20"/>
+        </w:rPr>
+      </w:pPr>
+      <w:bookmarkStart w:id="3" w:name="_GoBack"/>
+      <w:bookmarkEnd w:id="3"/>
+    </w:p>
+    <w:tbl>
+      <w:tblPr>
+        <w:tblStyle w:val="TableGrid"/>
+        <w:tblW w:w="0" w:type="auto"/>
+        <w:jc w:val="center"/>
+        <w:tblLook w:val="04A0" w:firstRow="1" w:lastRow="0" w:firstColumn="1" w:lastColumn="0" w:noHBand="0" w:noVBand="1"/>
+      </w:tblPr>
+      <w:tblGrid>
+        <w:gridCol w:w="3228"/>
+        <w:gridCol w:w="3227"/>
+        <w:gridCol w:w="3254"/>
+        <w:gridCol w:w="3287"/>
+      </w:tblGrid>
+      <w:tr>
+        <w:trPr>
+          <w:jc w:val="center"/>
+        </w:trPr>
+        <w:tc>
+          <w:tcPr>
+            <w:tcW w:w="3249" w:type="dxa"/>
+          </w:tcPr>
+          <w:p>
+            <w:pPr>
+              <w:jc w:val="center"/>
+              <w:rPr>
+                <w:rFonts w:ascii="Times New Roman" w:hAnsi="Times New Roman" w:cs="Times New Roman"/>
+                <w:sz w:val="20"/>
+                <w:szCs w:val="20"/>
+              </w:rPr>
+            </w:pPr>
+            <w:r>
+              <w:rPr>
+                <w:rFonts w:ascii="Times New Roman" w:hAnsi="Times New Roman" w:cs="Times New Roman"/>
+                <w:sz w:val="20"/>
+                <w:szCs w:val="20"/>
+              </w:rPr>
+              <w:t>R</w:t>
+            </w:r>
+            <w:r>
+              <w:rPr>
+                <w:rFonts w:ascii="Times New Roman" w:hAnsi="Times New Roman" w:cs="Times New Roman"/>
+                <w:sz w:val="20"/>
+                <w:szCs w:val="20"/>
+              </w:rPr>
+              <w:t xml:space="preserve">efitted </w:t>
+            </w:r>
+            <w:r>
+              <w:rPr>
+                <w:rFonts w:ascii="Times New Roman" w:hAnsi="Times New Roman" w:cs="Times New Roman"/>
+                <w:sz w:val="20"/>
+                <w:szCs w:val="20"/>
+              </w:rPr>
+              <w:t xml:space="preserve">full </w:t>
+            </w:r>
+            <w:r>
+              <w:rPr>
+                <w:rFonts w:ascii="Times New Roman" w:hAnsi="Times New Roman" w:cs="Times New Roman"/>
+                <w:sz w:val="20"/>
+                <w:szCs w:val="20"/>
+              </w:rPr>
+              <w:t>model</w:t>
+            </w:r>
+          </w:p>
+        </w:tc>
+        <w:tc>
+          <w:tcPr>
+            <w:tcW w:w="3249" w:type="dxa"/>
+          </w:tcPr>
+          <w:p>
+            <w:pPr>
+              <w:jc w:val="center"/>
+              <w:rPr>
+                <w:rFonts w:ascii="Times New Roman" w:hAnsi="Times New Roman" w:cs="Times New Roman"/>
+                <w:sz w:val="20"/>
+                <w:szCs w:val="20"/>
+              </w:rPr>
+            </w:pPr>
+            <w:r>
+              <w:rPr>
+                <w:rFonts w:ascii="Times New Roman" w:hAnsi="Times New Roman" w:cs="Times New Roman"/>
+                <w:sz w:val="20"/>
+                <w:szCs w:val="20"/>
+              </w:rPr>
+              <w:t xml:space="preserve">Refitted </w:t>
+            </w:r>
+            <w:r>
+              <w:rPr>
+                <w:rFonts w:ascii="Times New Roman" w:hAnsi="Times New Roman" w:cs="Times New Roman"/>
+                <w:sz w:val="20"/>
+                <w:szCs w:val="20"/>
+              </w:rPr>
+              <w:t xml:space="preserve">final </w:t>
+            </w:r>
+            <w:r>
+              <w:rPr>
+                <w:rFonts w:ascii="Times New Roman" w:hAnsi="Times New Roman" w:cs="Times New Roman"/>
+                <w:sz w:val="20"/>
+                <w:szCs w:val="20"/>
+              </w:rPr>
+              <w:t>model</w:t>
+            </w:r>
+          </w:p>
+        </w:tc>
+        <w:tc>
+          <w:tcPr>
+            <w:tcW w:w="3249" w:type="dxa"/>
+          </w:tcPr>
+          <w:p>
+            <w:pPr>
+              <w:jc w:val="center"/>
+              <w:rPr>
+                <w:rFonts w:ascii="Times New Roman" w:hAnsi="Times New Roman" w:cs="Times New Roman"/>
+                <w:sz w:val="20"/>
+                <w:szCs w:val="20"/>
+              </w:rPr>
+            </w:pPr>
+            <w:r>
+              <w:rPr>
+                <w:rFonts w:ascii="Times New Roman" w:hAnsi="Times New Roman" w:cs="Times New Roman"/>
+                <w:sz w:val="20"/>
+                <w:szCs w:val="20"/>
+              </w:rPr>
+              <w:t>Calibrated model</w:t>
+            </w:r>
+          </w:p>
+        </w:tc>
+        <w:tc>
+          <w:tcPr>
+            <w:tcW w:w="3249" w:type="dxa"/>
+          </w:tcPr>
+          <w:p>
+            <w:pPr>
+              <w:jc w:val="center"/>
+              <w:rPr>
+                <w:rFonts w:ascii="Times New Roman" w:hAnsi="Times New Roman" w:cs="Times New Roman"/>
+                <w:sz w:val="20"/>
+                <w:szCs w:val="20"/>
+              </w:rPr>
+            </w:pPr>
+            <w:r>
+              <w:rPr>
+                <w:rFonts w:ascii="Times New Roman" w:hAnsi="Times New Roman" w:cs="Times New Roman"/>
+                <w:sz w:val="20"/>
+                <w:szCs w:val="20"/>
+              </w:rPr>
+              <w:t>Redeveloped model</w:t>
+            </w:r>
+          </w:p>
+        </w:tc>
+      </w:tr>
+      <w:tr>
+        <w:trPr>
+          <w:jc w:val="center"/>
+        </w:trPr>
+        <w:tc>
+          <w:tcPr>
+            <w:tcW w:w="3249" w:type="dxa"/>
+          </w:tcPr>
+          <w:p>
+            <w:pPr>
+              <w:jc w:val="center"/>
+              <w:rPr>
+                <w:rFonts w:ascii="Times New Roman" w:hAnsi="Times New Roman" w:cs="Times New Roman"/>
+                <w:sz w:val="20"/>
+                <w:szCs w:val="20"/>
+              </w:rPr>
+            </w:pPr>
+            <w:r>
+              <w:rPr>
+                <w:rFonts w:ascii="Times New Roman" w:hAnsi="Times New Roman" w:cs="Times New Roman"/>
+                <w:noProof/>
+                <w:sz w:val="20"/>
+                <w:szCs w:val="20"/>
+                <w:lang w:val="nl-NL" w:eastAsia="nl-NL"/>
+              </w:rPr>
+              <w:drawing>
+                <wp:inline distT="0" distB="0" distL="0" distR="0" wp14:anchorId="2E7B21EA" wp14:editId="0135B19D">
+                  <wp:extent cx="1897513" cy="1897513"/>
+                  <wp:effectExtent l="0" t="0" r="7620" b="7620"/>
+                  <wp:docPr id="3" name="Picture 3" descr="Z:\Project Predict Hypoparathyroidism\Development\Results\model.performance.full.refitted.model.png"/>
+                  <wp:cNvGraphicFramePr>
+                    <a:graphicFrameLocks xmlns:a="http://schemas.openxmlformats.org/drawingml/2006/main" noChangeAspect="1"/>
+                  </wp:cNvGraphicFramePr>
+                  <a:graphic xmlns:a="http://schemas.openxmlformats.org/drawingml/2006/main">
+                    <a:graphicData uri="http://schemas.openxmlformats.org/drawingml/2006/picture">
+                      <pic:pic xmlns:pic="http://schemas.openxmlformats.org/drawingml/2006/picture">
+                        <pic:nvPicPr>
+                          <pic:cNvPr id="0" name="Picture 1" descr="Z:\Project Predict Hypoparathyroidism\Development\Results\model.performance.full.refitted.model.png"/>
+                          <pic:cNvPicPr>
+                            <a:picLocks noChangeAspect="1" noChangeArrowheads="1"/>
+                          </pic:cNvPicPr>
+                        </pic:nvPicPr>
+                        <pic:blipFill>
+                          <a:blip r:embed="rId10">
+                            <a:extLst>
+                              <a:ext uri="{28A0092B-C50C-407E-A947-70E740481C1C}">
+                                <a14:useLocalDpi xmlns:a14="http://schemas.microsoft.com/office/drawing/2010/main" val="0"/>
+                              </a:ext>
+                            </a:extLst>
+                          </a:blip>
+                          <a:srcRect/>
+                          <a:stretch>
+                            <a:fillRect/>
+                          </a:stretch>
+                        </pic:blipFill>
+                        <pic:spPr bwMode="auto">
+                          <a:xfrm>
+                            <a:off x="0" y="0"/>
+                            <a:ext cx="1912895" cy="1912895"/>
+                          </a:xfrm>
+                          <a:prstGeom prst="rect">
+                            <a:avLst/>
+                          </a:prstGeom>
+                          <a:noFill/>
+                          <a:ln>
+                            <a:noFill/>
+                          </a:ln>
+                        </pic:spPr>
+                      </pic:pic>
+                    </a:graphicData>
+                  </a:graphic>
+                </wp:inline>
+              </w:drawing>
+            </w:r>
+          </w:p>
+        </w:tc>
+        <w:tc>
+          <w:tcPr>
+            <w:tcW w:w="3249" w:type="dxa"/>
+          </w:tcPr>
+          <w:p>
+            <w:pPr>
+              <w:jc w:val="center"/>
+              <w:rPr>
+                <w:rFonts w:ascii="Times New Roman" w:hAnsi="Times New Roman" w:cs="Times New Roman"/>
+                <w:sz w:val="20"/>
+                <w:szCs w:val="20"/>
+              </w:rPr>
+            </w:pPr>
+            <w:r>
+              <w:rPr>
+                <w:rFonts w:ascii="Times New Roman" w:hAnsi="Times New Roman" w:cs="Times New Roman"/>
+                <w:noProof/>
+                <w:sz w:val="20"/>
+                <w:szCs w:val="20"/>
+                <w:lang w:val="nl-NL" w:eastAsia="nl-NL"/>
+              </w:rPr>
+              <w:drawing>
+                <wp:inline distT="0" distB="0" distL="0" distR="0" wp14:anchorId="58CE6EFD" wp14:editId="6280E577">
+                  <wp:extent cx="1902798" cy="1902798"/>
+                  <wp:effectExtent l="0" t="0" r="2540" b="2540"/>
+                  <wp:docPr id="4" name="Picture 4" descr="Z:\Project Predict Hypoparathyroidism\Development\Results\model.performance.final.refitted.model.png"/>
+                  <wp:cNvGraphicFramePr>
+                    <a:graphicFrameLocks xmlns:a="http://schemas.openxmlformats.org/drawingml/2006/main" noChangeAspect="1"/>
+                  </wp:cNvGraphicFramePr>
+                  <a:graphic xmlns:a="http://schemas.openxmlformats.org/drawingml/2006/main">
+                    <a:graphicData uri="http://schemas.openxmlformats.org/drawingml/2006/picture">
+                      <pic:pic xmlns:pic="http://schemas.openxmlformats.org/drawingml/2006/picture">
+                        <pic:nvPicPr>
+                          <pic:cNvPr id="0" name="Picture 2" descr="Z:\Project Predict Hypoparathyroidism\Development\Results\model.performance.final.refitted.model.png"/>
+                          <pic:cNvPicPr>
+                            <a:picLocks noChangeAspect="1" noChangeArrowheads="1"/>
+                          </pic:cNvPicPr>
+                        </pic:nvPicPr>
+                        <pic:blipFill>
+                          <a:blip r:embed="rId11">
+                            <a:extLst>
+                              <a:ext uri="{28A0092B-C50C-407E-A947-70E740481C1C}">
+                                <a14:useLocalDpi xmlns:a14="http://schemas.microsoft.com/office/drawing/2010/main" val="0"/>
+                              </a:ext>
+                            </a:extLst>
+                          </a:blip>
+                          <a:srcRect/>
+                          <a:stretch>
+                            <a:fillRect/>
+                          </a:stretch>
+                        </pic:blipFill>
+                        <pic:spPr bwMode="auto">
+                          <a:xfrm>
+                            <a:off x="0" y="0"/>
+                            <a:ext cx="1907142" cy="1907142"/>
+                          </a:xfrm>
+                          <a:prstGeom prst="rect">
+                            <a:avLst/>
+                          </a:prstGeom>
+                          <a:noFill/>
+                          <a:ln>
+                            <a:noFill/>
+                          </a:ln>
+                        </pic:spPr>
+                      </pic:pic>
+                    </a:graphicData>
+                  </a:graphic>
+                </wp:inline>
+              </w:drawing>
+            </w:r>
+          </w:p>
+        </w:tc>
+        <w:tc>
+          <w:tcPr>
+            <w:tcW w:w="3249" w:type="dxa"/>
+          </w:tcPr>
+          <w:p>
+            <w:pPr>
+              <w:jc w:val="center"/>
+              <w:rPr>
+                <w:rFonts w:ascii="Times New Roman" w:hAnsi="Times New Roman" w:cs="Times New Roman"/>
+                <w:sz w:val="20"/>
+                <w:szCs w:val="20"/>
+              </w:rPr>
+            </w:pPr>
+            <w:r>
+              <w:rPr>
+                <w:rFonts w:ascii="Times New Roman" w:hAnsi="Times New Roman" w:cs="Times New Roman"/>
+                <w:noProof/>
+                <w:sz w:val="20"/>
+                <w:szCs w:val="20"/>
+                <w:lang w:val="nl-NL" w:eastAsia="nl-NL"/>
+              </w:rPr>
+              <w:drawing>
+                <wp:inline distT="0" distB="0" distL="0" distR="0" wp14:anchorId="75D52C32" wp14:editId="60EDD03F">
+                  <wp:extent cx="1929226" cy="1929226"/>
+                  <wp:effectExtent l="0" t="0" r="0" b="0"/>
+                  <wp:docPr id="5" name="Picture 5" descr="Z:\Project Predict Hypoparathyroidism\Development\Results\model.performance.calibrated.model.png"/>
+                  <wp:cNvGraphicFramePr>
+                    <a:graphicFrameLocks xmlns:a="http://schemas.openxmlformats.org/drawingml/2006/main" noChangeAspect="1"/>
+                  </wp:cNvGraphicFramePr>
+                  <a:graphic xmlns:a="http://schemas.openxmlformats.org/drawingml/2006/main">
+                    <a:graphicData uri="http://schemas.openxmlformats.org/drawingml/2006/picture">
+                      <pic:pic xmlns:pic="http://schemas.openxmlformats.org/drawingml/2006/picture">
+                        <pic:nvPicPr>
+                          <pic:cNvPr id="0" name="Picture 3" descr="Z:\Project Predict Hypoparathyroidism\Development\Results\model.performance.calibrated.model.png"/>
+                          <pic:cNvPicPr>
+                            <a:picLocks noChangeAspect="1" noChangeArrowheads="1"/>
+                          </pic:cNvPicPr>
+                        </pic:nvPicPr>
+                        <pic:blipFill>
+                          <a:blip r:embed="rId12">
+                            <a:extLst>
+                              <a:ext uri="{28A0092B-C50C-407E-A947-70E740481C1C}">
+                                <a14:useLocalDpi xmlns:a14="http://schemas.microsoft.com/office/drawing/2010/main" val="0"/>
+                              </a:ext>
+                            </a:extLst>
+                          </a:blip>
+                          <a:srcRect/>
+                          <a:stretch>
+                            <a:fillRect/>
+                          </a:stretch>
+                        </pic:blipFill>
+                        <pic:spPr bwMode="auto">
+                          <a:xfrm>
+                            <a:off x="0" y="0"/>
+                            <a:ext cx="1931689" cy="1931689"/>
+                          </a:xfrm>
+                          <a:prstGeom prst="rect">
+                            <a:avLst/>
+                          </a:prstGeom>
+                          <a:noFill/>
+                          <a:ln>
+                            <a:noFill/>
+                          </a:ln>
+                        </pic:spPr>
+                      </pic:pic>
+                    </a:graphicData>
+                  </a:graphic>
+                </wp:inline>
+              </w:drawing>
+            </w:r>
+          </w:p>
+        </w:tc>
+        <w:tc>
+          <w:tcPr>
+            <w:tcW w:w="3249" w:type="dxa"/>
+          </w:tcPr>
+          <w:p>
+            <w:pPr>
+              <w:jc w:val="center"/>
+              <w:rPr>
+                <w:rFonts w:ascii="Times New Roman" w:hAnsi="Times New Roman" w:cs="Times New Roman"/>
+                <w:sz w:val="20"/>
+                <w:szCs w:val="20"/>
+              </w:rPr>
+            </w:pPr>
+            <w:r>
+              <w:rPr>
+                <w:rFonts w:ascii="Times New Roman" w:hAnsi="Times New Roman" w:cs="Times New Roman"/>
+                <w:noProof/>
+                <w:sz w:val="20"/>
+                <w:szCs w:val="20"/>
+                <w:lang w:val="nl-NL" w:eastAsia="nl-NL"/>
+              </w:rPr>
+              <w:drawing>
+                <wp:inline distT="0" distB="0" distL="0" distR="0" wp14:anchorId="5B28D9E8" wp14:editId="3EBE5D16">
+                  <wp:extent cx="1950368" cy="1950368"/>
+                  <wp:effectExtent l="0" t="0" r="0" b="0"/>
+                  <wp:docPr id="7" name="Picture 7" descr="Z:\Project Predict Hypoparathyroidism\Development\Results\model.performance.redeveloped.model.png"/>
+                  <wp:cNvGraphicFramePr>
+                    <a:graphicFrameLocks xmlns:a="http://schemas.openxmlformats.org/drawingml/2006/main" noChangeAspect="1"/>
+                  </wp:cNvGraphicFramePr>
+                  <a:graphic xmlns:a="http://schemas.openxmlformats.org/drawingml/2006/main">
+                    <a:graphicData uri="http://schemas.openxmlformats.org/drawingml/2006/picture">
+                      <pic:pic xmlns:pic="http://schemas.openxmlformats.org/drawingml/2006/picture">
+                        <pic:nvPicPr>
+                          <pic:cNvPr id="0" name="Picture 4" descr="Z:\Project Predict Hypoparathyroidism\Development\Results\model.performance.redeveloped.model.png"/>
+                          <pic:cNvPicPr>
+                            <a:picLocks noChangeAspect="1" noChangeArrowheads="1"/>
+                          </pic:cNvPicPr>
+                        </pic:nvPicPr>
+                        <pic:blipFill>
+                          <a:blip r:embed="rId13">
+                            <a:extLst>
+                              <a:ext uri="{28A0092B-C50C-407E-A947-70E740481C1C}">
+                                <a14:useLocalDpi xmlns:a14="http://schemas.microsoft.com/office/drawing/2010/main" val="0"/>
+                              </a:ext>
+                            </a:extLst>
+                          </a:blip>
+                          <a:srcRect/>
+                          <a:stretch>
+                            <a:fillRect/>
+                          </a:stretch>
+                        </pic:blipFill>
+                        <pic:spPr bwMode="auto">
+                          <a:xfrm>
+                            <a:off x="0" y="0"/>
+                            <a:ext cx="1954926" cy="1954926"/>
+                          </a:xfrm>
+                          <a:prstGeom prst="rect">
+                            <a:avLst/>
+                          </a:prstGeom>
+                          <a:noFill/>
+                          <a:ln>
+                            <a:noFill/>
+                          </a:ln>
+                        </pic:spPr>
+                      </pic:pic>
+                    </a:graphicData>
+                  </a:graphic>
+                </wp:inline>
+              </w:drawing>
+            </w:r>
+          </w:p>
+        </w:tc>
+      </w:tr>
+    </w:tbl>
+    <w:p>
+      <w:pPr>
+        <w:rPr>
+          <w:rFonts w:ascii="Arial" w:hAnsi="Arial" w:cs="Arial"/>
+          <w:b/>
+        </w:rPr>
+        <w:sectPr>
+          <w:pgSz w:w="15840" w:h="12240" w:orient="landscape"/>
+          <w:pgMar w:top="1417" w:right="1417" w:bottom="1417" w:left="1417" w:header="708" w:footer="708" w:gutter="0"/>
+          <w:cols w:space="708"/>
+          <w:docGrid w:linePitch="326"/>
+        </w:sectPr>
+      </w:pPr>
     </w:p>
     <w:p>
       <w:pPr>
@@ -14415,7 +18938,16 @@
           <w:szCs w:val="22"/>
         </w:rPr>
         <w:lastRenderedPageBreak/>
-        <w:t xml:space="preserve">Figure 1. </w:t>
+        <w:t>F</w:t>
+      </w:r>
+      <w:r>
+        <w:rPr>
+          <w:rFonts w:ascii="Times New Roman" w:hAnsi="Times New Roman" w:cs="Times New Roman"/>
+          <w:b/>
+          <w:sz w:val="22"/>
+          <w:szCs w:val="22"/>
+        </w:rPr>
+        <w:t xml:space="preserve">igure 1. </w:t>
       </w:r>
       <w:r>
         <w:rPr>
@@ -14866,7 +19398,7 @@
                   <w:txbxContent>
                     <w:p>
                       <w:pPr>
-                        <w:pStyle w:val="Lijstalinea"/>
+                        <w:pStyle w:val="ListParagraph"/>
                         <w:ind w:left="284"/>
                         <w:rPr>
                           <w:rFonts w:ascii="Times New Roman" w:hAnsi="Times New Roman" w:cs="Times New Roman"/>
@@ -14887,7 +19419,7 @@
                     </w:p>
                     <w:p>
                       <w:pPr>
-                        <w:pStyle w:val="Lijstalinea"/>
+                        <w:pStyle w:val="ListParagraph"/>
                         <w:numPr>
                           <w:ilvl w:val="0"/>
                           <w:numId w:val="2"/>
@@ -14912,7 +19444,7 @@
                     </w:p>
                     <w:p>
                       <w:pPr>
-                        <w:pStyle w:val="Lijstalinea"/>
+                        <w:pStyle w:val="ListParagraph"/>
                         <w:numPr>
                           <w:ilvl w:val="0"/>
                           <w:numId w:val="2"/>
@@ -15473,7 +20005,7 @@
                     </w:p>
                     <w:p>
                       <w:pPr>
-                        <w:pStyle w:val="Lijstalinea"/>
+                        <w:pStyle w:val="ListParagraph"/>
                         <w:numPr>
                           <w:ilvl w:val="0"/>
                           <w:numId w:val="2"/>
@@ -15498,7 +20030,7 @@
                     </w:p>
                     <w:p>
                       <w:pPr>
-                        <w:pStyle w:val="Lijstalinea"/>
+                        <w:pStyle w:val="ListParagraph"/>
                         <w:numPr>
                           <w:ilvl w:val="0"/>
                           <w:numId w:val="2"/>
@@ -16329,7 +20861,7 @@
         </w:rPr>
         <w:t xml:space="preserve"> </w:t>
       </w:r>
-      <w:commentRangeStart w:id="1"/>
+      <w:commentRangeStart w:id="4"/>
       <w:r>
         <w:rPr>
           <w:rFonts w:ascii="Times New Roman" w:hAnsi="Times New Roman" w:cs="Times New Roman"/>
@@ -16338,7 +20870,7 @@
         </w:rPr>
         <w:t xml:space="preserve">without </w:t>
       </w:r>
-      <w:commentRangeEnd w:id="1"/>
+      <w:commentRangeEnd w:id="4"/>
       <w:r>
         <w:rPr>
           <w:rStyle w:val="CommentReference"/>
@@ -16346,7 +20878,7 @@
           <w:sz w:val="22"/>
           <w:szCs w:val="22"/>
         </w:rPr>
-        <w:commentReference w:id="1"/>
+        <w:commentReference w:id="4"/>
       </w:r>
       <w:r>
         <w:rPr>
@@ -16420,7 +20952,7 @@
                     </pic:cNvPicPr>
                   </pic:nvPicPr>
                   <pic:blipFill>
-                    <a:blip r:embed="rId10" cstate="print">
+                    <a:blip r:embed="rId14" cstate="print">
                       <a:extLst>
                         <a:ext uri="{28A0092B-C50C-407E-A947-70E740481C1C}">
                           <a14:useLocalDpi xmlns:a14="http://schemas.microsoft.com/office/drawing/2010/main" val="0"/>
@@ -16519,7 +21051,7 @@
                     <pic:cNvPicPr/>
                   </pic:nvPicPr>
                   <pic:blipFill>
-                    <a:blip r:embed="rId11">
+                    <a:blip r:embed="rId15">
                       <a:extLst>
                         <a:ext uri="{28A0092B-C50C-407E-A947-70E740481C1C}">
                           <a14:useLocalDpi xmlns:a14="http://schemas.microsoft.com/office/drawing/2010/main" val="0"/>
@@ -19784,8 +24316,6 @@
               </w:rPr>
               <w:t>123</w:t>
             </w:r>
-            <w:bookmarkStart w:id="2" w:name="_GoBack"/>
-            <w:bookmarkEnd w:id="2"/>
           </w:p>
         </w:tc>
       </w:tr>
@@ -19933,7 +24463,7 @@
                     </pic:cNvPicPr>
                   </pic:nvPicPr>
                   <pic:blipFill>
-                    <a:blip r:embed="rId12">
+                    <a:blip r:embed="rId16">
                       <a:extLst>
                         <a:ext uri="{28A0092B-C50C-407E-A947-70E740481C1C}">
                           <a14:useLocalDpi xmlns:a14="http://schemas.microsoft.com/office/drawing/2010/main" val="0"/>
@@ -20015,7 +24545,33 @@
         <w:rPr>
           <w:rFonts w:ascii="Arial" w:hAnsi="Arial" w:cs="Arial"/>
         </w:rPr>
-        <w:t>. The predicted probabilities were averaged over the ten imputed data sets. No shrinkage was applied to the models.</w:t>
+        <w:t>. The predicted probabilities were averaged over the ten imputed data sets. No shrinkage was applied to the models</w:t>
+      </w:r>
+      <w:ins w:id="5" w:author="C.H.M. Maas" w:date="2023-07-27T14:44:00Z">
+        <w:r>
+          <w:rPr>
+            <w:rFonts w:ascii="Arial" w:hAnsi="Arial" w:cs="Arial"/>
+          </w:rPr>
+          <w:t xml:space="preserve"> in these</w:t>
+        </w:r>
+        <w:r>
+          <w:rPr>
+            <w:rFonts w:ascii="Arial" w:hAnsi="Arial" w:cs="Arial"/>
+          </w:rPr>
+          <w:t xml:space="preserve"> figure</w:t>
+        </w:r>
+        <w:r>
+          <w:rPr>
+            <w:rFonts w:ascii="Arial" w:hAnsi="Arial" w:cs="Arial"/>
+          </w:rPr>
+          <w:t>s</w:t>
+        </w:r>
+      </w:ins>
+      <w:r>
+        <w:rPr>
+          <w:rFonts w:ascii="Arial" w:hAnsi="Arial" w:cs="Arial"/>
+        </w:rPr>
+        <w:t>.</w:t>
       </w:r>
       <w:r>
         <w:rPr>
@@ -20218,7 +24774,7 @@
                           </pic:cNvPicPr>
                         </pic:nvPicPr>
                         <pic:blipFill>
-                          <a:blip r:embed="rId13">
+                          <a:blip r:embed="rId17">
                             <a:extLst>
                               <a:ext uri="{28A0092B-C50C-407E-A947-70E740481C1C}">
                                 <a14:useLocalDpi xmlns:a14="http://schemas.microsoft.com/office/drawing/2010/main" val="0"/>
@@ -20286,7 +24842,7 @@
                           </pic:cNvPicPr>
                         </pic:nvPicPr>
                         <pic:blipFill>
-                          <a:blip r:embed="rId14">
+                          <a:blip r:embed="rId18">
                             <a:extLst>
                               <a:ext uri="{28A0092B-C50C-407E-A947-70E740481C1C}">
                                 <a14:useLocalDpi xmlns:a14="http://schemas.microsoft.com/office/drawing/2010/main" val="0"/>
@@ -20390,7 +24946,7 @@
                           </pic:cNvPicPr>
                         </pic:nvPicPr>
                         <pic:blipFill>
-                          <a:blip r:embed="rId15">
+                          <a:blip r:embed="rId19">
                             <a:extLst>
                               <a:ext uri="{28A0092B-C50C-407E-A947-70E740481C1C}">
                                 <a14:useLocalDpi xmlns:a14="http://schemas.microsoft.com/office/drawing/2010/main" val="0"/>
@@ -20504,7 +25060,47 @@
       </w:r>
     </w:p>
   </w:comment>
-  <w:comment w:id="1" w:author="C.H.M. Maas [2]" w:date="2023-07-13T13:29:00Z" w:initials="CM">
+  <w:comment w:id="1" w:author="C.H.M. Maas" w:date="2023-07-27T14:11:00Z" w:initials="CM">
+    <w:p>
+      <w:pPr>
+        <w:pStyle w:val="CommentText"/>
+      </w:pPr>
+      <w:r>
+        <w:rPr>
+          <w:rStyle w:val="CommentReference"/>
+          <w:highlight w:val="magenta"/>
+        </w:rPr>
+        <w:annotationRef/>
+      </w:r>
+      <w:r>
+        <w:rPr>
+          <w:highlight w:val="magenta"/>
+        </w:rPr>
+        <w:t>TODO?</w:t>
+      </w:r>
+    </w:p>
+  </w:comment>
+  <w:comment w:id="2" w:author="C.H.M. Maas" w:date="2023-07-27T14:11:00Z" w:initials="CM">
+    <w:p>
+      <w:pPr>
+        <w:pStyle w:val="CommentText"/>
+      </w:pPr>
+      <w:r>
+        <w:rPr>
+          <w:rStyle w:val="CommentReference"/>
+          <w:highlight w:val="magenta"/>
+        </w:rPr>
+        <w:annotationRef/>
+      </w:r>
+      <w:r>
+        <w:rPr>
+          <w:highlight w:val="magenta"/>
+        </w:rPr>
+        <w:t>TODO?</w:t>
+      </w:r>
+    </w:p>
+  </w:comment>
+  <w:comment w:id="4" w:author="C.H.M. Maas [2]" w:date="2023-07-13T13:29:00Z" w:initials="CM">
     <w:p>
       <w:pPr>
         <w:pStyle w:val="CommentText"/>
@@ -20530,6 +25126,8 @@
 <file path=word/commentsExtended.xml><?xml version="1.0" encoding="utf-8"?>
 <w15:commentsEx xmlns:wpc="http://schemas.microsoft.com/office/word/2010/wordprocessingCanvas" xmlns:cx="http://schemas.microsoft.com/office/drawing/2014/chartex" xmlns:cx1="http://schemas.microsoft.com/office/drawing/2015/9/8/chartex" xmlns:mc="http://schemas.openxmlformats.org/markup-compatibility/2006" xmlns:o="urn:schemas-microsoft-com:office:office" xmlns:r="http://schemas.openxmlformats.org/officeDocument/2006/relationships" xmlns:m="http://schemas.openxmlformats.org/officeDocument/2006/math" xmlns:v="urn:schemas-microsoft-com:vml" xmlns:wp14="http://schemas.microsoft.com/office/word/2010/wordprocessingDrawing" xmlns:wp="http://schemas.openxmlformats.org/drawingml/2006/wordprocessingDrawing" xmlns:w10="urn:schemas-microsoft-com:office:word" xmlns:w="http://schemas.openxmlformats.org/wordprocessingml/2006/main" xmlns:w14="http://schemas.microsoft.com/office/word/2010/wordml" xmlns:w15="http://schemas.microsoft.com/office/word/2012/wordml" xmlns:w16se="http://schemas.microsoft.com/office/word/2015/wordml/symex" xmlns:wpg="http://schemas.microsoft.com/office/word/2010/wordprocessingGroup" xmlns:wpi="http://schemas.microsoft.com/office/word/2010/wordprocessingInk" xmlns:wne="http://schemas.microsoft.com/office/word/2006/wordml" xmlns:wps="http://schemas.microsoft.com/office/word/2010/wordprocessingShape" mc:Ignorable="w14 w15 w16se wp14">
   <w15:commentEx w15:paraId="1A8EFA12" w15:done="0"/>
+  <w15:commentEx w15:paraId="7D07C681" w15:done="0"/>
+  <w15:commentEx w15:paraId="771B0CF6" w15:done="0"/>
   <w15:commentEx w15:paraId="43459B83" w15:done="0"/>
 </w15:commentsEx>
 </file>
@@ -22372,7 +26970,7 @@
 </file>
 
 <file path=customXml/itemProps1.xml><?xml version="1.0" encoding="utf-8"?>
-<ds:datastoreItem xmlns:ds="http://schemas.openxmlformats.org/officeDocument/2006/customXml" ds:itemID="{101F1489-FF55-45DB-9B14-45DC9D134897}">
+<ds:datastoreItem xmlns:ds="http://schemas.openxmlformats.org/officeDocument/2006/customXml" ds:itemID="{723741A4-034A-4764-9568-592F29F67B36}">
   <ds:schemaRefs>
     <ds:schemaRef ds:uri="http://schemas.openxmlformats.org/officeDocument/2006/bibliography"/>
   </ds:schemaRefs>

</xml_diff>